<commit_message>
usable mirroring function + simple test
</commit_message>
<xml_diff>
--- a/installation.docx
+++ b/installation.docx
@@ -1266,15 +1266,7 @@
           <w:color w:val="333333"/>
           <w:lang w:val="en-US"/>
         </w:rPr>
-        <w:t>====================================================================================</w:t>
-      </w:r>
-      <w:r>
-        <w:rPr>
-          <w:rFonts w:ascii="Consolas" w:hAnsi="Consolas"/>
-          <w:color w:val="333333"/>
-          <w:lang w:val="en-US"/>
-        </w:rPr>
-        <w:t>=</w:t>
+        <w:t>=====================================================================================</w:t>
       </w:r>
     </w:p>
     <w:p>
@@ -1306,23 +1298,67 @@
         </w:tabs>
         <w:wordWrap w:val="0"/>
         <w:spacing w:after="150" w:line="240" w:lineRule="auto"/>
-        <w:rPr>
-          <w:rFonts w:ascii="Consolas" w:eastAsia="Times New Roman" w:hAnsi="Consolas" w:cs="Courier New"/>
-          <w:color w:val="333333"/>
-          <w:sz w:val="20"/>
-          <w:szCs w:val="20"/>
-          <w:lang w:eastAsia="vi-VN"/>
-        </w:rPr>
-      </w:pPr>
-      <w:r>
-        <w:rPr>
-          <w:rFonts w:ascii="Consolas" w:eastAsia="Times New Roman" w:hAnsi="Consolas" w:cs="Courier New"/>
-          <w:color w:val="333333"/>
-          <w:sz w:val="20"/>
-          <w:szCs w:val="20"/>
-          <w:lang w:eastAsia="vi-VN"/>
-        </w:rPr>
-        <w:t># First pair: veth0-veth1</w:t>
+        <w:jc w:val="center"/>
+        <w:rPr>
+          <w:rFonts w:ascii="Consolas" w:eastAsia="Times New Roman" w:hAnsi="Consolas" w:cs="Courier New"/>
+          <w:color w:val="333333"/>
+          <w:sz w:val="20"/>
+          <w:szCs w:val="20"/>
+          <w:lang w:eastAsia="vi-VN"/>
+        </w:rPr>
+      </w:pPr>
+      <w:r>
+        <w:rPr>
+          <w:noProof/>
+        </w:rPr>
+        <w:drawing>
+          <wp:inline distT="0" distB="0" distL="0" distR="0" wp14:anchorId="7EF0599C" wp14:editId="24629893">
+            <wp:extent cx="4981575" cy="2752725"/>
+            <wp:effectExtent l="0" t="0" r="9525" b="9525"/>
+            <wp:docPr id="1" name="Picture 1" descr="Emulated network architecture"/>
+            <wp:cNvGraphicFramePr>
+              <a:graphicFrameLocks xmlns:a="http://schemas.openxmlformats.org/drawingml/2006/main" noChangeAspect="1"/>
+            </wp:cNvGraphicFramePr>
+            <a:graphic xmlns:a="http://schemas.openxmlformats.org/drawingml/2006/main">
+              <a:graphicData uri="http://schemas.openxmlformats.org/drawingml/2006/picture">
+                <pic:pic xmlns:pic="http://schemas.openxmlformats.org/drawingml/2006/picture">
+                  <pic:nvPicPr>
+                    <pic:cNvPr id="0" name="Picture 1" descr="Emulated network architecture"/>
+                    <pic:cNvPicPr>
+                      <a:picLocks noChangeAspect="1" noChangeArrowheads="1"/>
+                    </pic:cNvPicPr>
+                  </pic:nvPicPr>
+                  <pic:blipFill>
+                    <a:blip r:embed="rId4">
+                      <a:extLst>
+                        <a:ext uri="{28A0092B-C50C-407E-A947-70E740481C1C}">
+                          <a14:useLocalDpi xmlns:a14="http://schemas.microsoft.com/office/drawing/2010/main" val="0"/>
+                        </a:ext>
+                      </a:extLst>
+                    </a:blip>
+                    <a:srcRect/>
+                    <a:stretch>
+                      <a:fillRect/>
+                    </a:stretch>
+                  </pic:blipFill>
+                  <pic:spPr bwMode="auto">
+                    <a:xfrm>
+                      <a:off x="0" y="0"/>
+                      <a:ext cx="4981575" cy="2752725"/>
+                    </a:xfrm>
+                    <a:prstGeom prst="rect">
+                      <a:avLst/>
+                    </a:prstGeom>
+                    <a:noFill/>
+                    <a:ln>
+                      <a:noFill/>
+                    </a:ln>
+                  </pic:spPr>
+                </pic:pic>
+              </a:graphicData>
+            </a:graphic>
+          </wp:inline>
+        </w:drawing>
       </w:r>
     </w:p>
     <w:p>
@@ -1354,23 +1390,902 @@
         </w:tabs>
         <w:wordWrap w:val="0"/>
         <w:spacing w:after="150" w:line="240" w:lineRule="auto"/>
-        <w:rPr>
-          <w:rFonts w:ascii="Consolas" w:eastAsia="Times New Roman" w:hAnsi="Consolas" w:cs="Courier New"/>
-          <w:color w:val="333333"/>
-          <w:sz w:val="20"/>
-          <w:szCs w:val="20"/>
-          <w:lang w:eastAsia="vi-VN"/>
-        </w:rPr>
-      </w:pPr>
-      <w:r>
-        <w:rPr>
-          <w:rFonts w:ascii="Consolas" w:eastAsia="Times New Roman" w:hAnsi="Consolas" w:cs="Courier New"/>
-          <w:color w:val="333333"/>
-          <w:sz w:val="20"/>
-          <w:szCs w:val="20"/>
-          <w:lang w:eastAsia="vi-VN"/>
-        </w:rPr>
-        <w:t>sudo ip link add name veth0 type veth peer name veth1</w:t>
+        <w:jc w:val="center"/>
+        <w:rPr>
+          <w:rFonts w:ascii="Consolas" w:eastAsia="Times New Roman" w:hAnsi="Consolas" w:cs="Courier New"/>
+          <w:color w:val="333333"/>
+          <w:sz w:val="20"/>
+          <w:szCs w:val="20"/>
+          <w:lang w:eastAsia="vi-VN"/>
+        </w:rPr>
+      </w:pPr>
+      <w:r>
+        <w:rPr>
+          <w:rFonts w:ascii="Consolas" w:eastAsia="Times New Roman" w:hAnsi="Consolas" w:cs="Courier New"/>
+          <w:noProof/>
+          <w:color w:val="333333"/>
+          <w:sz w:val="20"/>
+          <w:szCs w:val="20"/>
+          <w:lang w:eastAsia="vi-VN"/>
+        </w:rPr>
+        <mc:AlternateContent>
+          <mc:Choice Requires="wpc">
+            <w:drawing>
+              <wp:inline distT="0" distB="0" distL="0" distR="0" wp14:anchorId="6AED9122" wp14:editId="40DB0D3A">
+                <wp:extent cx="5486400" cy="3200400"/>
+                <wp:effectExtent l="0" t="0" r="0" b="0"/>
+                <wp:docPr id="2" name="Canvas 2"/>
+                <wp:cNvGraphicFramePr>
+                  <a:graphicFrameLocks xmlns:a="http://schemas.openxmlformats.org/drawingml/2006/main" noChangeAspect="1"/>
+                </wp:cNvGraphicFramePr>
+                <a:graphic xmlns:a="http://schemas.openxmlformats.org/drawingml/2006/main">
+                  <a:graphicData uri="http://schemas.microsoft.com/office/word/2010/wordprocessingCanvas">
+                    <wpc:wpc>
+                      <wpc:bg>
+                        <a:solidFill>
+                          <a:prstClr val="white"/>
+                        </a:solidFill>
+                      </wpc:bg>
+                      <wpc:whole/>
+                      <wps:wsp>
+                        <wps:cNvPr id="3" name="Oval 3"/>
+                        <wps:cNvSpPr/>
+                        <wps:spPr>
+                          <a:xfrm>
+                            <a:off x="2162175" y="847725"/>
+                            <a:ext cx="1133475" cy="1133475"/>
+                          </a:xfrm>
+                          <a:prstGeom prst="ellipse">
+                            <a:avLst/>
+                          </a:prstGeom>
+                        </wps:spPr>
+                        <wps:style>
+                          <a:lnRef idx="2">
+                            <a:schemeClr val="accent6"/>
+                          </a:lnRef>
+                          <a:fillRef idx="1">
+                            <a:schemeClr val="lt1"/>
+                          </a:fillRef>
+                          <a:effectRef idx="0">
+                            <a:schemeClr val="accent6"/>
+                          </a:effectRef>
+                          <a:fontRef idx="minor">
+                            <a:schemeClr val="dk1"/>
+                          </a:fontRef>
+                        </wps:style>
+                        <wps:txbx>
+                          <w:txbxContent>
+                            <w:p>
+                              <w:pPr>
+                                <w:jc w:val="center"/>
+                                <w:rPr>
+                                  <w:lang w:val="en-US"/>
+                                </w:rPr>
+                              </w:pPr>
+                              <w:r>
+                                <w:rPr>
+                                  <w:lang w:val="en-US"/>
+                                </w:rPr>
+                                <w:t>Switch</w:t>
+                              </w:r>
+                            </w:p>
+                          </w:txbxContent>
+                        </wps:txbx>
+                        <wps:bodyPr rot="0" spcFirstLastPara="0" vertOverflow="overflow" horzOverflow="overflow" vert="horz" wrap="square" lIns="91440" tIns="45720" rIns="91440" bIns="45720" numCol="1" spcCol="0" rtlCol="0" fromWordArt="0" anchor="ctr" anchorCtr="0" forceAA="0" compatLnSpc="1">
+                          <a:prstTxWarp prst="textNoShape">
+                            <a:avLst/>
+                          </a:prstTxWarp>
+                          <a:noAutofit/>
+                        </wps:bodyPr>
+                      </wps:wsp>
+                      <wps:wsp>
+                        <wps:cNvPr id="4" name="Rectangle 4"/>
+                        <wps:cNvSpPr/>
+                        <wps:spPr>
+                          <a:xfrm>
+                            <a:off x="2324100" y="1800225"/>
+                            <a:ext cx="838200" cy="400050"/>
+                          </a:xfrm>
+                          <a:prstGeom prst="rect">
+                            <a:avLst/>
+                          </a:prstGeom>
+                        </wps:spPr>
+                        <wps:style>
+                          <a:lnRef idx="2">
+                            <a:schemeClr val="accent6"/>
+                          </a:lnRef>
+                          <a:fillRef idx="1">
+                            <a:schemeClr val="lt1"/>
+                          </a:fillRef>
+                          <a:effectRef idx="0">
+                            <a:schemeClr val="accent6"/>
+                          </a:effectRef>
+                          <a:fontRef idx="minor">
+                            <a:schemeClr val="dk1"/>
+                          </a:fontRef>
+                        </wps:style>
+                        <wps:txbx>
+                          <w:txbxContent>
+                            <w:p>
+                              <w:pPr>
+                                <w:jc w:val="center"/>
+                              </w:pPr>
+                              <w:r>
+                                <w:rPr>
+                                  <w:lang w:val="en-US"/>
+                                </w:rPr>
+                                <w:t>veth</w:t>
+                              </w:r>
+                              <w:r>
+                                <w:rPr>
+                                  <w:lang w:val="en-US"/>
+                                </w:rPr>
+                                <w:t>33</w:t>
+                              </w:r>
+                              <w:r>
+                                <w:rPr>
+                                  <w:lang w:val="en-US"/>
+                                </w:rPr>
+                                <w:t xml:space="preserve"> (</w:t>
+                              </w:r>
+                              <w:r>
+                                <w:rPr>
+                                  <w:lang w:val="en-US"/>
+                                </w:rPr>
+                                <w:t>3</w:t>
+                              </w:r>
+                              <w:r>
+                                <w:rPr>
+                                  <w:lang w:val="en-US"/>
+                                </w:rPr>
+                                <w:t>)</w:t>
+                              </w:r>
+                            </w:p>
+                          </w:txbxContent>
+                        </wps:txbx>
+                        <wps:bodyPr rot="0" spcFirstLastPara="0" vertOverflow="overflow" horzOverflow="overflow" vert="horz" wrap="square" lIns="91440" tIns="45720" rIns="91440" bIns="45720" numCol="1" spcCol="0" rtlCol="0" fromWordArt="0" anchor="ctr" anchorCtr="0" forceAA="0" compatLnSpc="1">
+                          <a:prstTxWarp prst="textNoShape">
+                            <a:avLst/>
+                          </a:prstTxWarp>
+                          <a:noAutofit/>
+                        </wps:bodyPr>
+                      </wps:wsp>
+                      <wps:wsp>
+                        <wps:cNvPr id="5" name="Rectangle 5"/>
+                        <wps:cNvSpPr/>
+                        <wps:spPr>
+                          <a:xfrm>
+                            <a:off x="1619250" y="914400"/>
+                            <a:ext cx="838200" cy="400050"/>
+                          </a:xfrm>
+                          <a:prstGeom prst="rect">
+                            <a:avLst/>
+                          </a:prstGeom>
+                        </wps:spPr>
+                        <wps:style>
+                          <a:lnRef idx="2">
+                            <a:schemeClr val="accent6"/>
+                          </a:lnRef>
+                          <a:fillRef idx="1">
+                            <a:schemeClr val="lt1"/>
+                          </a:fillRef>
+                          <a:effectRef idx="0">
+                            <a:schemeClr val="accent6"/>
+                          </a:effectRef>
+                          <a:fontRef idx="minor">
+                            <a:schemeClr val="dk1"/>
+                          </a:fontRef>
+                        </wps:style>
+                        <wps:txbx>
+                          <w:txbxContent>
+                            <w:p>
+                              <w:pPr>
+                                <w:jc w:val="center"/>
+                                <w:rPr>
+                                  <w:lang w:val="en-US"/>
+                                </w:rPr>
+                              </w:pPr>
+                              <w:r>
+                                <w:rPr>
+                                  <w:lang w:val="en-US"/>
+                                </w:rPr>
+                                <w:t>veth11</w:t>
+                              </w:r>
+                              <w:r>
+                                <w:rPr>
+                                  <w:lang w:val="en-US"/>
+                                </w:rPr>
+                                <w:t xml:space="preserve"> (1)</w:t>
+                              </w:r>
+                            </w:p>
+                          </w:txbxContent>
+                        </wps:txbx>
+                        <wps:bodyPr rot="0" spcFirstLastPara="0" vertOverflow="overflow" horzOverflow="overflow" vert="horz" wrap="square" lIns="91440" tIns="45720" rIns="91440" bIns="45720" numCol="1" spcCol="0" rtlCol="0" fromWordArt="0" anchor="ctr" anchorCtr="0" forceAA="0" compatLnSpc="1">
+                          <a:prstTxWarp prst="textNoShape">
+                            <a:avLst/>
+                          </a:prstTxWarp>
+                          <a:noAutofit/>
+                        </wps:bodyPr>
+                      </wps:wsp>
+                      <wps:wsp>
+                        <wps:cNvPr id="6" name="Rectangle 6"/>
+                        <wps:cNvSpPr/>
+                        <wps:spPr>
+                          <a:xfrm>
+                            <a:off x="3009900" y="923925"/>
+                            <a:ext cx="838200" cy="400050"/>
+                          </a:xfrm>
+                          <a:prstGeom prst="rect">
+                            <a:avLst/>
+                          </a:prstGeom>
+                        </wps:spPr>
+                        <wps:style>
+                          <a:lnRef idx="2">
+                            <a:schemeClr val="accent6"/>
+                          </a:lnRef>
+                          <a:fillRef idx="1">
+                            <a:schemeClr val="lt1"/>
+                          </a:fillRef>
+                          <a:effectRef idx="0">
+                            <a:schemeClr val="accent6"/>
+                          </a:effectRef>
+                          <a:fontRef idx="minor">
+                            <a:schemeClr val="dk1"/>
+                          </a:fontRef>
+                        </wps:style>
+                        <wps:txbx>
+                          <w:txbxContent>
+                            <w:p>
+                              <w:pPr>
+                                <w:jc w:val="center"/>
+                              </w:pPr>
+                              <w:r>
+                                <w:rPr>
+                                  <w:lang w:val="en-US"/>
+                                </w:rPr>
+                                <w:t>veth</w:t>
+                              </w:r>
+                              <w:r>
+                                <w:rPr>
+                                  <w:lang w:val="en-US"/>
+                                </w:rPr>
+                                <w:t>22</w:t>
+                              </w:r>
+                              <w:r>
+                                <w:rPr>
+                                  <w:lang w:val="en-US"/>
+                                </w:rPr>
+                                <w:t xml:space="preserve"> (</w:t>
+                              </w:r>
+                              <w:r>
+                                <w:rPr>
+                                  <w:lang w:val="en-US"/>
+                                </w:rPr>
+                                <w:t>2</w:t>
+                              </w:r>
+                              <w:r>
+                                <w:rPr>
+                                  <w:lang w:val="en-US"/>
+                                </w:rPr>
+                                <w:t>)</w:t>
+                              </w:r>
+                            </w:p>
+                          </w:txbxContent>
+                        </wps:txbx>
+                        <wps:bodyPr rot="0" spcFirstLastPara="0" vertOverflow="overflow" horzOverflow="overflow" vert="horz" wrap="square" lIns="91440" tIns="45720" rIns="91440" bIns="45720" numCol="1" spcCol="0" rtlCol="0" fromWordArt="0" anchor="ctr" anchorCtr="0" forceAA="0" compatLnSpc="1">
+                          <a:prstTxWarp prst="textNoShape">
+                            <a:avLst/>
+                          </a:prstTxWarp>
+                          <a:noAutofit/>
+                        </wps:bodyPr>
+                      </wps:wsp>
+                      <wps:wsp>
+                        <wps:cNvPr id="7" name="Rectangle 7"/>
+                        <wps:cNvSpPr/>
+                        <wps:spPr>
+                          <a:xfrm>
+                            <a:off x="2324100" y="2724150"/>
+                            <a:ext cx="838200" cy="400050"/>
+                          </a:xfrm>
+                          <a:prstGeom prst="rect">
+                            <a:avLst/>
+                          </a:prstGeom>
+                        </wps:spPr>
+                        <wps:style>
+                          <a:lnRef idx="2">
+                            <a:schemeClr val="accent6"/>
+                          </a:lnRef>
+                          <a:fillRef idx="1">
+                            <a:schemeClr val="lt1"/>
+                          </a:fillRef>
+                          <a:effectRef idx="0">
+                            <a:schemeClr val="accent6"/>
+                          </a:effectRef>
+                          <a:fontRef idx="minor">
+                            <a:schemeClr val="dk1"/>
+                          </a:fontRef>
+                        </wps:style>
+                        <wps:txbx>
+                          <w:txbxContent>
+                            <w:p>
+                              <w:pPr>
+                                <w:jc w:val="center"/>
+                              </w:pPr>
+                              <w:r>
+                                <w:rPr>
+                                  <w:lang w:val="en-US"/>
+                                </w:rPr>
+                                <w:t>veth</w:t>
+                              </w:r>
+                              <w:r>
+                                <w:rPr>
+                                  <w:lang w:val="en-US"/>
+                                </w:rPr>
+                                <w:t>30</w:t>
+                              </w:r>
+                              <w:r>
+                                <w:rPr>
+                                  <w:lang w:val="en-US"/>
+                                </w:rPr>
+                                <w:t xml:space="preserve"> (</w:t>
+                              </w:r>
+                              <w:r>
+                                <w:rPr>
+                                  <w:lang w:val="en-US"/>
+                                </w:rPr>
+                                <w:t>0</w:t>
+                              </w:r>
+                              <w:r>
+                                <w:rPr>
+                                  <w:lang w:val="en-US"/>
+                                </w:rPr>
+                                <w:t>)</w:t>
+                              </w:r>
+                            </w:p>
+                          </w:txbxContent>
+                        </wps:txbx>
+                        <wps:bodyPr rot="0" spcFirstLastPara="0" vertOverflow="overflow" horzOverflow="overflow" vert="horz" wrap="square" lIns="91440" tIns="45720" rIns="91440" bIns="45720" numCol="1" spcCol="0" rtlCol="0" fromWordArt="0" anchor="ctr" anchorCtr="0" forceAA="0" compatLnSpc="1">
+                          <a:prstTxWarp prst="textNoShape">
+                            <a:avLst/>
+                          </a:prstTxWarp>
+                          <a:noAutofit/>
+                        </wps:bodyPr>
+                      </wps:wsp>
+                      <wps:wsp>
+                        <wps:cNvPr id="8" name="Rectangle 8"/>
+                        <wps:cNvSpPr/>
+                        <wps:spPr>
+                          <a:xfrm>
+                            <a:off x="171450" y="914400"/>
+                            <a:ext cx="838200" cy="400050"/>
+                          </a:xfrm>
+                          <a:prstGeom prst="rect">
+                            <a:avLst/>
+                          </a:prstGeom>
+                        </wps:spPr>
+                        <wps:style>
+                          <a:lnRef idx="2">
+                            <a:schemeClr val="accent6"/>
+                          </a:lnRef>
+                          <a:fillRef idx="1">
+                            <a:schemeClr val="lt1"/>
+                          </a:fillRef>
+                          <a:effectRef idx="0">
+                            <a:schemeClr val="accent6"/>
+                          </a:effectRef>
+                          <a:fontRef idx="minor">
+                            <a:schemeClr val="dk1"/>
+                          </a:fontRef>
+                        </wps:style>
+                        <wps:txbx>
+                          <w:txbxContent>
+                            <w:p>
+                              <w:pPr>
+                                <w:jc w:val="center"/>
+                              </w:pPr>
+                              <w:r>
+                                <w:rPr>
+                                  <w:lang w:val="en-US"/>
+                                </w:rPr>
+                                <w:t>veth1</w:t>
+                              </w:r>
+                              <w:r>
+                                <w:rPr>
+                                  <w:lang w:val="en-US"/>
+                                </w:rPr>
+                                <w:t>0</w:t>
+                              </w:r>
+                              <w:r>
+                                <w:rPr>
+                                  <w:lang w:val="en-US"/>
+                                </w:rPr>
+                                <w:t xml:space="preserve"> (</w:t>
+                              </w:r>
+                              <w:r>
+                                <w:rPr>
+                                  <w:lang w:val="en-US"/>
+                                </w:rPr>
+                                <w:t>0</w:t>
+                              </w:r>
+                              <w:r>
+                                <w:rPr>
+                                  <w:lang w:val="en-US"/>
+                                </w:rPr>
+                                <w:t>)</w:t>
+                              </w:r>
+                            </w:p>
+                          </w:txbxContent>
+                        </wps:txbx>
+                        <wps:bodyPr rot="0" spcFirstLastPara="0" vertOverflow="overflow" horzOverflow="overflow" vert="horz" wrap="square" lIns="91440" tIns="45720" rIns="91440" bIns="45720" numCol="1" spcCol="0" rtlCol="0" fromWordArt="0" anchor="ctr" anchorCtr="0" forceAA="0" compatLnSpc="1">
+                          <a:prstTxWarp prst="textNoShape">
+                            <a:avLst/>
+                          </a:prstTxWarp>
+                          <a:noAutofit/>
+                        </wps:bodyPr>
+                      </wps:wsp>
+                      <wps:wsp>
+                        <wps:cNvPr id="9" name="Rectangle 9"/>
+                        <wps:cNvSpPr/>
+                        <wps:spPr>
+                          <a:xfrm>
+                            <a:off x="4486275" y="923925"/>
+                            <a:ext cx="838200" cy="400050"/>
+                          </a:xfrm>
+                          <a:prstGeom prst="rect">
+                            <a:avLst/>
+                          </a:prstGeom>
+                        </wps:spPr>
+                        <wps:style>
+                          <a:lnRef idx="2">
+                            <a:schemeClr val="accent6"/>
+                          </a:lnRef>
+                          <a:fillRef idx="1">
+                            <a:schemeClr val="lt1"/>
+                          </a:fillRef>
+                          <a:effectRef idx="0">
+                            <a:schemeClr val="accent6"/>
+                          </a:effectRef>
+                          <a:fontRef idx="minor">
+                            <a:schemeClr val="dk1"/>
+                          </a:fontRef>
+                        </wps:style>
+                        <wps:txbx>
+                          <w:txbxContent>
+                            <w:p>
+                              <w:pPr>
+                                <w:jc w:val="center"/>
+                              </w:pPr>
+                              <w:r>
+                                <w:rPr>
+                                  <w:lang w:val="en-US"/>
+                                </w:rPr>
+                                <w:t>veth</w:t>
+                              </w:r>
+                              <w:r>
+                                <w:rPr>
+                                  <w:lang w:val="en-US"/>
+                                </w:rPr>
+                                <w:t>20</w:t>
+                              </w:r>
+                              <w:r>
+                                <w:rPr>
+                                  <w:lang w:val="en-US"/>
+                                </w:rPr>
+                                <w:t xml:space="preserve"> (</w:t>
+                              </w:r>
+                              <w:r>
+                                <w:rPr>
+                                  <w:lang w:val="en-US"/>
+                                </w:rPr>
+                                <w:t>0</w:t>
+                              </w:r>
+                              <w:r>
+                                <w:rPr>
+                                  <w:lang w:val="en-US"/>
+                                </w:rPr>
+                                <w:t>)</w:t>
+                              </w:r>
+                            </w:p>
+                          </w:txbxContent>
+                        </wps:txbx>
+                        <wps:bodyPr rot="0" spcFirstLastPara="0" vertOverflow="overflow" horzOverflow="overflow" vert="horz" wrap="square" lIns="91440" tIns="45720" rIns="91440" bIns="45720" numCol="1" spcCol="0" rtlCol="0" fromWordArt="0" anchor="ctr" anchorCtr="0" forceAA="0" compatLnSpc="1">
+                          <a:prstTxWarp prst="textNoShape">
+                            <a:avLst/>
+                          </a:prstTxWarp>
+                          <a:noAutofit/>
+                        </wps:bodyPr>
+                      </wps:wsp>
+                      <wps:wsp>
+                        <wps:cNvPr id="10" name="Straight Connector 10"/>
+                        <wps:cNvCnPr>
+                          <a:stCxn id="6" idx="3"/>
+                          <a:endCxn id="9" idx="1"/>
+                        </wps:cNvCnPr>
+                        <wps:spPr>
+                          <a:xfrm>
+                            <a:off x="3848100" y="1123950"/>
+                            <a:ext cx="638175" cy="0"/>
+                          </a:xfrm>
+                          <a:prstGeom prst="line">
+                            <a:avLst/>
+                          </a:prstGeom>
+                        </wps:spPr>
+                        <wps:style>
+                          <a:lnRef idx="1">
+                            <a:schemeClr val="accent1"/>
+                          </a:lnRef>
+                          <a:fillRef idx="0">
+                            <a:schemeClr val="accent1"/>
+                          </a:fillRef>
+                          <a:effectRef idx="0">
+                            <a:schemeClr val="accent1"/>
+                          </a:effectRef>
+                          <a:fontRef idx="minor">
+                            <a:schemeClr val="tx1"/>
+                          </a:fontRef>
+                        </wps:style>
+                        <wps:bodyPr/>
+                      </wps:wsp>
+                      <wps:wsp>
+                        <wps:cNvPr id="11" name="Straight Connector 11"/>
+                        <wps:cNvCnPr>
+                          <a:stCxn id="8" idx="3"/>
+                          <a:endCxn id="5" idx="1"/>
+                        </wps:cNvCnPr>
+                        <wps:spPr>
+                          <a:xfrm>
+                            <a:off x="1009650" y="1114425"/>
+                            <a:ext cx="609600" cy="0"/>
+                          </a:xfrm>
+                          <a:prstGeom prst="line">
+                            <a:avLst/>
+                          </a:prstGeom>
+                        </wps:spPr>
+                        <wps:style>
+                          <a:lnRef idx="1">
+                            <a:schemeClr val="accent1"/>
+                          </a:lnRef>
+                          <a:fillRef idx="0">
+                            <a:schemeClr val="accent1"/>
+                          </a:fillRef>
+                          <a:effectRef idx="0">
+                            <a:schemeClr val="accent1"/>
+                          </a:effectRef>
+                          <a:fontRef idx="minor">
+                            <a:schemeClr val="tx1"/>
+                          </a:fontRef>
+                        </wps:style>
+                        <wps:bodyPr/>
+                      </wps:wsp>
+                      <wps:wsp>
+                        <wps:cNvPr id="12" name="Straight Connector 12"/>
+                        <wps:cNvCnPr>
+                          <a:stCxn id="7" idx="0"/>
+                          <a:endCxn id="4" idx="2"/>
+                        </wps:cNvCnPr>
+                        <wps:spPr>
+                          <a:xfrm flipV="1">
+                            <a:off x="2743200" y="2200275"/>
+                            <a:ext cx="0" cy="523875"/>
+                          </a:xfrm>
+                          <a:prstGeom prst="line">
+                            <a:avLst/>
+                          </a:prstGeom>
+                        </wps:spPr>
+                        <wps:style>
+                          <a:lnRef idx="1">
+                            <a:schemeClr val="accent1"/>
+                          </a:lnRef>
+                          <a:fillRef idx="0">
+                            <a:schemeClr val="accent1"/>
+                          </a:fillRef>
+                          <a:effectRef idx="0">
+                            <a:schemeClr val="accent1"/>
+                          </a:effectRef>
+                          <a:fontRef idx="minor">
+                            <a:schemeClr val="tx1"/>
+                          </a:fontRef>
+                        </wps:style>
+                        <wps:bodyPr/>
+                      </wps:wsp>
+                    </wpc:wpc>
+                  </a:graphicData>
+                </a:graphic>
+              </wp:inline>
+            </w:drawing>
+          </mc:Choice>
+          <mc:Fallback>
+            <w:pict>
+              <v:group w14:anchorId="6AED9122" id="Canvas 2" o:spid="_x0000_s1026" editas="canvas" style="width:6in;height:252pt;mso-position-horizontal-relative:char;mso-position-vertical-relative:line" coordsize="54864,32004" o:gfxdata="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">
+                <v:shapetype id="_x0000_t75" coordsize="21600,21600" o:spt="75" o:preferrelative="t" path="m@4@5l@4@11@9@11@9@5xe" filled="f" stroked="f">
+                  <v:stroke joinstyle="miter"/>
+                  <v:formulas>
+                    <v:f eqn="if lineDrawn pixelLineWidth 0"/>
+                    <v:f eqn="sum @0 1 0"/>
+                    <v:f eqn="sum 0 0 @1"/>
+                    <v:f eqn="prod @2 1 2"/>
+                    <v:f eqn="prod @3 21600 pixelWidth"/>
+                    <v:f eqn="prod @3 21600 pixelHeight"/>
+                    <v:f eqn="sum @0 0 1"/>
+                    <v:f eqn="prod @6 1 2"/>
+                    <v:f eqn="prod @7 21600 pixelWidth"/>
+                    <v:f eqn="sum @8 21600 0"/>
+                    <v:f eqn="prod @7 21600 pixelHeight"/>
+                    <v:f eqn="sum @10 21600 0"/>
+                  </v:formulas>
+                  <v:path o:extrusionok="f" gradientshapeok="t" o:connecttype="rect"/>
+                  <o:lock v:ext="edit" aspectratio="t"/>
+                </v:shapetype>
+                <v:shape id="_x0000_s1027" type="#_x0000_t75" style="position:absolute;width:54864;height:32004;visibility:visible;mso-wrap-style:square" filled="t">
+                  <v:fill o:detectmouseclick="t"/>
+                  <v:path o:connecttype="none"/>
+                </v:shape>
+                <v:oval id="Oval 3" o:spid="_x0000_s1028" style="position:absolute;left:21621;top:8477;width:11335;height:11335;visibility:visible;mso-wrap-style:square;v-text-anchor:middle" o:gfxdata="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" fillcolor="white [3201]" strokecolor="#70ad47 [3209]" strokeweight="1pt">
+                  <v:stroke joinstyle="miter"/>
+                  <v:textbox>
+                    <w:txbxContent>
+                      <w:p>
+                        <w:pPr>
+                          <w:jc w:val="center"/>
+                          <w:rPr>
+                            <w:lang w:val="en-US"/>
+                          </w:rPr>
+                        </w:pPr>
+                        <w:r>
+                          <w:rPr>
+                            <w:lang w:val="en-US"/>
+                          </w:rPr>
+                          <w:t>Switch</w:t>
+                        </w:r>
+                      </w:p>
+                    </w:txbxContent>
+                  </v:textbox>
+                </v:oval>
+                <v:rect id="Rectangle 4" o:spid="_x0000_s1029" style="position:absolute;left:23241;top:18002;width:8382;height:4000;visibility:visible;mso-wrap-style:square;v-text-anchor:middle" o:gfxdata="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" fillcolor="white [3201]" strokecolor="#70ad47 [3209]" strokeweight="1pt">
+                  <v:textbox>
+                    <w:txbxContent>
+                      <w:p>
+                        <w:pPr>
+                          <w:jc w:val="center"/>
+                        </w:pPr>
+                        <w:r>
+                          <w:rPr>
+                            <w:lang w:val="en-US"/>
+                          </w:rPr>
+                          <w:t>veth</w:t>
+                        </w:r>
+                        <w:r>
+                          <w:rPr>
+                            <w:lang w:val="en-US"/>
+                          </w:rPr>
+                          <w:t>33</w:t>
+                        </w:r>
+                        <w:r>
+                          <w:rPr>
+                            <w:lang w:val="en-US"/>
+                          </w:rPr>
+                          <w:t xml:space="preserve"> (</w:t>
+                        </w:r>
+                        <w:r>
+                          <w:rPr>
+                            <w:lang w:val="en-US"/>
+                          </w:rPr>
+                          <w:t>3</w:t>
+                        </w:r>
+                        <w:r>
+                          <w:rPr>
+                            <w:lang w:val="en-US"/>
+                          </w:rPr>
+                          <w:t>)</w:t>
+                        </w:r>
+                      </w:p>
+                    </w:txbxContent>
+                  </v:textbox>
+                </v:rect>
+                <v:rect id="Rectangle 5" o:spid="_x0000_s1030" style="position:absolute;left:16192;top:9144;width:8382;height:4000;visibility:visible;mso-wrap-style:square;v-text-anchor:middle" o:gfxdata="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" fillcolor="white [3201]" strokecolor="#70ad47 [3209]" strokeweight="1pt">
+                  <v:textbox>
+                    <w:txbxContent>
+                      <w:p>
+                        <w:pPr>
+                          <w:jc w:val="center"/>
+                          <w:rPr>
+                            <w:lang w:val="en-US"/>
+                          </w:rPr>
+                        </w:pPr>
+                        <w:r>
+                          <w:rPr>
+                            <w:lang w:val="en-US"/>
+                          </w:rPr>
+                          <w:t>veth11</w:t>
+                        </w:r>
+                        <w:r>
+                          <w:rPr>
+                            <w:lang w:val="en-US"/>
+                          </w:rPr>
+                          <w:t xml:space="preserve"> (1)</w:t>
+                        </w:r>
+                      </w:p>
+                    </w:txbxContent>
+                  </v:textbox>
+                </v:rect>
+                <v:rect id="Rectangle 6" o:spid="_x0000_s1031" style="position:absolute;left:30099;top:9239;width:8382;height:4000;visibility:visible;mso-wrap-style:square;v-text-anchor:middle" o:gfxdata="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" fillcolor="white [3201]" strokecolor="#70ad47 [3209]" strokeweight="1pt">
+                  <v:textbox>
+                    <w:txbxContent>
+                      <w:p>
+                        <w:pPr>
+                          <w:jc w:val="center"/>
+                        </w:pPr>
+                        <w:r>
+                          <w:rPr>
+                            <w:lang w:val="en-US"/>
+                          </w:rPr>
+                          <w:t>veth</w:t>
+                        </w:r>
+                        <w:r>
+                          <w:rPr>
+                            <w:lang w:val="en-US"/>
+                          </w:rPr>
+                          <w:t>22</w:t>
+                        </w:r>
+                        <w:r>
+                          <w:rPr>
+                            <w:lang w:val="en-US"/>
+                          </w:rPr>
+                          <w:t xml:space="preserve"> (</w:t>
+                        </w:r>
+                        <w:r>
+                          <w:rPr>
+                            <w:lang w:val="en-US"/>
+                          </w:rPr>
+                          <w:t>2</w:t>
+                        </w:r>
+                        <w:r>
+                          <w:rPr>
+                            <w:lang w:val="en-US"/>
+                          </w:rPr>
+                          <w:t>)</w:t>
+                        </w:r>
+                      </w:p>
+                    </w:txbxContent>
+                  </v:textbox>
+                </v:rect>
+                <v:rect id="Rectangle 7" o:spid="_x0000_s1032" style="position:absolute;left:23241;top:27241;width:8382;height:4001;visibility:visible;mso-wrap-style:square;v-text-anchor:middle" o:gfxdata="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" fillcolor="white [3201]" strokecolor="#70ad47 [3209]" strokeweight="1pt">
+                  <v:textbox>
+                    <w:txbxContent>
+                      <w:p>
+                        <w:pPr>
+                          <w:jc w:val="center"/>
+                        </w:pPr>
+                        <w:r>
+                          <w:rPr>
+                            <w:lang w:val="en-US"/>
+                          </w:rPr>
+                          <w:t>veth</w:t>
+                        </w:r>
+                        <w:r>
+                          <w:rPr>
+                            <w:lang w:val="en-US"/>
+                          </w:rPr>
+                          <w:t>30</w:t>
+                        </w:r>
+                        <w:r>
+                          <w:rPr>
+                            <w:lang w:val="en-US"/>
+                          </w:rPr>
+                          <w:t xml:space="preserve"> (</w:t>
+                        </w:r>
+                        <w:r>
+                          <w:rPr>
+                            <w:lang w:val="en-US"/>
+                          </w:rPr>
+                          <w:t>0</w:t>
+                        </w:r>
+                        <w:r>
+                          <w:rPr>
+                            <w:lang w:val="en-US"/>
+                          </w:rPr>
+                          <w:t>)</w:t>
+                        </w:r>
+                      </w:p>
+                    </w:txbxContent>
+                  </v:textbox>
+                </v:rect>
+                <v:rect id="Rectangle 8" o:spid="_x0000_s1033" style="position:absolute;left:1714;top:9144;width:8382;height:4000;visibility:visible;mso-wrap-style:square;v-text-anchor:middle" o:gfxdata="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" fillcolor="white [3201]" strokecolor="#70ad47 [3209]" strokeweight="1pt">
+                  <v:textbox>
+                    <w:txbxContent>
+                      <w:p>
+                        <w:pPr>
+                          <w:jc w:val="center"/>
+                        </w:pPr>
+                        <w:r>
+                          <w:rPr>
+                            <w:lang w:val="en-US"/>
+                          </w:rPr>
+                          <w:t>veth1</w:t>
+                        </w:r>
+                        <w:r>
+                          <w:rPr>
+                            <w:lang w:val="en-US"/>
+                          </w:rPr>
+                          <w:t>0</w:t>
+                        </w:r>
+                        <w:r>
+                          <w:rPr>
+                            <w:lang w:val="en-US"/>
+                          </w:rPr>
+                          <w:t xml:space="preserve"> (</w:t>
+                        </w:r>
+                        <w:r>
+                          <w:rPr>
+                            <w:lang w:val="en-US"/>
+                          </w:rPr>
+                          <w:t>0</w:t>
+                        </w:r>
+                        <w:r>
+                          <w:rPr>
+                            <w:lang w:val="en-US"/>
+                          </w:rPr>
+                          <w:t>)</w:t>
+                        </w:r>
+                      </w:p>
+                    </w:txbxContent>
+                  </v:textbox>
+                </v:rect>
+                <v:rect id="Rectangle 9" o:spid="_x0000_s1034" style="position:absolute;left:44862;top:9239;width:8382;height:4000;visibility:visible;mso-wrap-style:square;v-text-anchor:middle" o:gfxdata="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" fillcolor="white [3201]" strokecolor="#70ad47 [3209]" strokeweight="1pt">
+                  <v:textbox>
+                    <w:txbxContent>
+                      <w:p>
+                        <w:pPr>
+                          <w:jc w:val="center"/>
+                        </w:pPr>
+                        <w:r>
+                          <w:rPr>
+                            <w:lang w:val="en-US"/>
+                          </w:rPr>
+                          <w:t>veth</w:t>
+                        </w:r>
+                        <w:r>
+                          <w:rPr>
+                            <w:lang w:val="en-US"/>
+                          </w:rPr>
+                          <w:t>20</w:t>
+                        </w:r>
+                        <w:r>
+                          <w:rPr>
+                            <w:lang w:val="en-US"/>
+                          </w:rPr>
+                          <w:t xml:space="preserve"> (</w:t>
+                        </w:r>
+                        <w:r>
+                          <w:rPr>
+                            <w:lang w:val="en-US"/>
+                          </w:rPr>
+                          <w:t>0</w:t>
+                        </w:r>
+                        <w:r>
+                          <w:rPr>
+                            <w:lang w:val="en-US"/>
+                          </w:rPr>
+                          <w:t>)</w:t>
+                        </w:r>
+                      </w:p>
+                    </w:txbxContent>
+                  </v:textbox>
+                </v:rect>
+                <v:line id="Straight Connector 10" o:spid="_x0000_s1035" style="position:absolute;visibility:visible;mso-wrap-style:square" from="38481,11239" to="44862,11239" o:connectortype="straight" o:gfxdata="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" strokecolor="#4472c4 [3204]" strokeweight=".5pt">
+                  <v:stroke joinstyle="miter"/>
+                </v:line>
+                <v:line id="Straight Connector 11" o:spid="_x0000_s1036" style="position:absolute;visibility:visible;mso-wrap-style:square" from="10096,11144" to="16192,11144" o:connectortype="straight" o:gfxdata="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" strokecolor="#4472c4 [3204]" strokeweight=".5pt">
+                  <v:stroke joinstyle="miter"/>
+                </v:line>
+                <v:line id="Straight Connector 12" o:spid="_x0000_s1037" style="position:absolute;flip:y;visibility:visible;mso-wrap-style:square" from="27432,22002" to="27432,27241" o:connectortype="straight" o:gfxdata="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" strokecolor="#4472c4 [3204]" strokeweight=".5pt">
+                  <v:stroke joinstyle="miter"/>
+                </v:line>
+                <w10:anchorlock/>
+              </v:group>
+            </w:pict>
+          </mc:Fallback>
+        </mc:AlternateContent>
       </w:r>
     </w:p>
     <w:p>
@@ -1418,7 +2333,47 @@
           <w:szCs w:val="20"/>
           <w:lang w:eastAsia="vi-VN"/>
         </w:rPr>
-        <w:t>sudo ip link set dev veth0 up</w:t>
+        <w:t># First pair: veth</w:t>
+      </w:r>
+      <w:r>
+        <w:rPr>
+          <w:rFonts w:ascii="Consolas" w:eastAsia="Times New Roman" w:hAnsi="Consolas" w:cs="Courier New"/>
+          <w:color w:val="333333"/>
+          <w:sz w:val="20"/>
+          <w:szCs w:val="20"/>
+          <w:lang w:val="en-US" w:eastAsia="vi-VN"/>
+        </w:rPr>
+        <w:t>1</w:t>
+      </w:r>
+      <w:r>
+        <w:rPr>
+          <w:rFonts w:ascii="Consolas" w:eastAsia="Times New Roman" w:hAnsi="Consolas" w:cs="Courier New"/>
+          <w:color w:val="333333"/>
+          <w:sz w:val="20"/>
+          <w:szCs w:val="20"/>
+          <w:lang w:eastAsia="vi-VN"/>
+        </w:rPr>
+        <w:t>0-veth</w:t>
+      </w:r>
+      <w:r>
+        <w:rPr>
+          <w:rFonts w:ascii="Consolas" w:eastAsia="Times New Roman" w:hAnsi="Consolas" w:cs="Courier New"/>
+          <w:color w:val="333333"/>
+          <w:sz w:val="20"/>
+          <w:szCs w:val="20"/>
+          <w:lang w:val="en-US" w:eastAsia="vi-VN"/>
+        </w:rPr>
+        <w:t>1</w:t>
+      </w:r>
+      <w:r>
+        <w:rPr>
+          <w:rFonts w:ascii="Consolas" w:eastAsia="Times New Roman" w:hAnsi="Consolas" w:cs="Courier New"/>
+          <w:color w:val="333333"/>
+          <w:sz w:val="20"/>
+          <w:szCs w:val="20"/>
+          <w:lang w:eastAsia="vi-VN"/>
+        </w:rPr>
+        <w:t>1</w:t>
       </w:r>
     </w:p>
     <w:p>
@@ -1466,7 +2421,47 @@
           <w:szCs w:val="20"/>
           <w:lang w:eastAsia="vi-VN"/>
         </w:rPr>
-        <w:t>sudo ip link set dev veth1 up</w:t>
+        <w:t>sudo ip link add name veth</w:t>
+      </w:r>
+      <w:r>
+        <w:rPr>
+          <w:rFonts w:ascii="Consolas" w:eastAsia="Times New Roman" w:hAnsi="Consolas" w:cs="Courier New"/>
+          <w:color w:val="333333"/>
+          <w:sz w:val="20"/>
+          <w:szCs w:val="20"/>
+          <w:lang w:val="en-US" w:eastAsia="vi-VN"/>
+        </w:rPr>
+        <w:t>1</w:t>
+      </w:r>
+      <w:r>
+        <w:rPr>
+          <w:rFonts w:ascii="Consolas" w:eastAsia="Times New Roman" w:hAnsi="Consolas" w:cs="Courier New"/>
+          <w:color w:val="333333"/>
+          <w:sz w:val="20"/>
+          <w:szCs w:val="20"/>
+          <w:lang w:eastAsia="vi-VN"/>
+        </w:rPr>
+        <w:t>0 type veth peer name veth</w:t>
+      </w:r>
+      <w:r>
+        <w:rPr>
+          <w:rFonts w:ascii="Consolas" w:eastAsia="Times New Roman" w:hAnsi="Consolas" w:cs="Courier New"/>
+          <w:color w:val="333333"/>
+          <w:sz w:val="20"/>
+          <w:szCs w:val="20"/>
+          <w:lang w:val="en-US" w:eastAsia="vi-VN"/>
+        </w:rPr>
+        <w:t>1</w:t>
+      </w:r>
+      <w:r>
+        <w:rPr>
+          <w:rFonts w:ascii="Consolas" w:eastAsia="Times New Roman" w:hAnsi="Consolas" w:cs="Courier New"/>
+          <w:color w:val="333333"/>
+          <w:sz w:val="20"/>
+          <w:szCs w:val="20"/>
+          <w:lang w:eastAsia="vi-VN"/>
+        </w:rPr>
+        <w:t>1</w:t>
       </w:r>
     </w:p>
     <w:p>
@@ -1514,7 +2509,27 @@
           <w:szCs w:val="20"/>
           <w:lang w:eastAsia="vi-VN"/>
         </w:rPr>
-        <w:t>sudo ip link set veth0 mtu 9500</w:t>
+        <w:t>sudo ip link set dev veth</w:t>
+      </w:r>
+      <w:r>
+        <w:rPr>
+          <w:rFonts w:ascii="Consolas" w:eastAsia="Times New Roman" w:hAnsi="Consolas" w:cs="Courier New"/>
+          <w:color w:val="333333"/>
+          <w:sz w:val="20"/>
+          <w:szCs w:val="20"/>
+          <w:lang w:val="en-US" w:eastAsia="vi-VN"/>
+        </w:rPr>
+        <w:t>1</w:t>
+      </w:r>
+      <w:r>
+        <w:rPr>
+          <w:rFonts w:ascii="Consolas" w:eastAsia="Times New Roman" w:hAnsi="Consolas" w:cs="Courier New"/>
+          <w:color w:val="333333"/>
+          <w:sz w:val="20"/>
+          <w:szCs w:val="20"/>
+          <w:lang w:eastAsia="vi-VN"/>
+        </w:rPr>
+        <w:t>0 up</w:t>
       </w:r>
     </w:p>
     <w:p>
@@ -1562,7 +2577,27 @@
           <w:szCs w:val="20"/>
           <w:lang w:eastAsia="vi-VN"/>
         </w:rPr>
-        <w:t>sudo ip link set veth1 mtu 9500</w:t>
+        <w:t>sudo ip link set dev veth</w:t>
+      </w:r>
+      <w:r>
+        <w:rPr>
+          <w:rFonts w:ascii="Consolas" w:eastAsia="Times New Roman" w:hAnsi="Consolas" w:cs="Courier New"/>
+          <w:color w:val="333333"/>
+          <w:sz w:val="20"/>
+          <w:szCs w:val="20"/>
+          <w:lang w:val="en-US" w:eastAsia="vi-VN"/>
+        </w:rPr>
+        <w:t>1</w:t>
+      </w:r>
+      <w:r>
+        <w:rPr>
+          <w:rFonts w:ascii="Consolas" w:eastAsia="Times New Roman" w:hAnsi="Consolas" w:cs="Courier New"/>
+          <w:color w:val="333333"/>
+          <w:sz w:val="20"/>
+          <w:szCs w:val="20"/>
+          <w:lang w:eastAsia="vi-VN"/>
+        </w:rPr>
+        <w:t>1 up</w:t>
       </w:r>
     </w:p>
     <w:p>
@@ -1610,7 +2645,27 @@
           <w:szCs w:val="20"/>
           <w:lang w:eastAsia="vi-VN"/>
         </w:rPr>
-        <w:t>sudo sysctl net.ipv6.conf.veth0.disable_ipv6=1</w:t>
+        <w:t>sudo ip link set veth</w:t>
+      </w:r>
+      <w:r>
+        <w:rPr>
+          <w:rFonts w:ascii="Consolas" w:eastAsia="Times New Roman" w:hAnsi="Consolas" w:cs="Courier New"/>
+          <w:color w:val="333333"/>
+          <w:sz w:val="20"/>
+          <w:szCs w:val="20"/>
+          <w:lang w:val="en-US" w:eastAsia="vi-VN"/>
+        </w:rPr>
+        <w:t>1</w:t>
+      </w:r>
+      <w:r>
+        <w:rPr>
+          <w:rFonts w:ascii="Consolas" w:eastAsia="Times New Roman" w:hAnsi="Consolas" w:cs="Courier New"/>
+          <w:color w:val="333333"/>
+          <w:sz w:val="20"/>
+          <w:szCs w:val="20"/>
+          <w:lang w:eastAsia="vi-VN"/>
+        </w:rPr>
+        <w:t>0 mtu 9500</w:t>
       </w:r>
     </w:p>
     <w:p>
@@ -1658,7 +2713,27 @@
           <w:szCs w:val="20"/>
           <w:lang w:eastAsia="vi-VN"/>
         </w:rPr>
-        <w:t>sudo sysctl net.ipv6.conf.veth1.disable_ipv6=1</w:t>
+        <w:t>sudo ip link set veth</w:t>
+      </w:r>
+      <w:r>
+        <w:rPr>
+          <w:rFonts w:ascii="Consolas" w:eastAsia="Times New Roman" w:hAnsi="Consolas" w:cs="Courier New"/>
+          <w:color w:val="333333"/>
+          <w:sz w:val="20"/>
+          <w:szCs w:val="20"/>
+          <w:lang w:val="en-US" w:eastAsia="vi-VN"/>
+        </w:rPr>
+        <w:t>1</w:t>
+      </w:r>
+      <w:r>
+        <w:rPr>
+          <w:rFonts w:ascii="Consolas" w:eastAsia="Times New Roman" w:hAnsi="Consolas" w:cs="Courier New"/>
+          <w:color w:val="333333"/>
+          <w:sz w:val="20"/>
+          <w:szCs w:val="20"/>
+          <w:lang w:eastAsia="vi-VN"/>
+        </w:rPr>
+        <w:t>1 mtu 9500</w:t>
       </w:r>
     </w:p>
     <w:p>
@@ -1698,6 +2773,37 @@
           <w:lang w:eastAsia="vi-VN"/>
         </w:rPr>
       </w:pPr>
+      <w:r>
+        <w:rPr>
+          <w:rFonts w:ascii="Consolas" w:eastAsia="Times New Roman" w:hAnsi="Consolas" w:cs="Courier New"/>
+          <w:color w:val="333333"/>
+          <w:sz w:val="20"/>
+          <w:szCs w:val="20"/>
+          <w:lang w:eastAsia="vi-VN"/>
+        </w:rPr>
+        <w:lastRenderedPageBreak/>
+        <w:t>sudo sysctl net.ipv6.conf.veth</w:t>
+      </w:r>
+      <w:r>
+        <w:rPr>
+          <w:rFonts w:ascii="Consolas" w:eastAsia="Times New Roman" w:hAnsi="Consolas" w:cs="Courier New"/>
+          <w:color w:val="333333"/>
+          <w:sz w:val="20"/>
+          <w:szCs w:val="20"/>
+          <w:lang w:val="en-US" w:eastAsia="vi-VN"/>
+        </w:rPr>
+        <w:t>1</w:t>
+      </w:r>
+      <w:r>
+        <w:rPr>
+          <w:rFonts w:ascii="Consolas" w:eastAsia="Times New Roman" w:hAnsi="Consolas" w:cs="Courier New"/>
+          <w:color w:val="333333"/>
+          <w:sz w:val="20"/>
+          <w:szCs w:val="20"/>
+          <w:lang w:eastAsia="vi-VN"/>
+        </w:rPr>
+        <w:t>0.disable_ipv6=1</w:t>
+      </w:r>
     </w:p>
     <w:p>
       <w:pPr>
@@ -1744,7 +2850,27 @@
           <w:szCs w:val="20"/>
           <w:lang w:eastAsia="vi-VN"/>
         </w:rPr>
-        <w:t># Second pair: veth2-veth3</w:t>
+        <w:t>sudo sysctl net.ipv6.conf.veth1</w:t>
+      </w:r>
+      <w:r>
+        <w:rPr>
+          <w:rFonts w:ascii="Consolas" w:eastAsia="Times New Roman" w:hAnsi="Consolas" w:cs="Courier New"/>
+          <w:color w:val="333333"/>
+          <w:sz w:val="20"/>
+          <w:szCs w:val="20"/>
+          <w:lang w:val="en-US" w:eastAsia="vi-VN"/>
+        </w:rPr>
+        <w:t>1</w:t>
+      </w:r>
+      <w:r>
+        <w:rPr>
+          <w:rFonts w:ascii="Consolas" w:eastAsia="Times New Roman" w:hAnsi="Consolas" w:cs="Courier New"/>
+          <w:color w:val="333333"/>
+          <w:sz w:val="20"/>
+          <w:szCs w:val="20"/>
+          <w:lang w:eastAsia="vi-VN"/>
+        </w:rPr>
+        <w:t>.disable_ipv6=1</w:t>
       </w:r>
     </w:p>
     <w:p>
@@ -1784,16 +2910,6 @@
           <w:lang w:eastAsia="vi-VN"/>
         </w:rPr>
       </w:pPr>
-      <w:r>
-        <w:rPr>
-          <w:rFonts w:ascii="Consolas" w:eastAsia="Times New Roman" w:hAnsi="Consolas" w:cs="Courier New"/>
-          <w:color w:val="333333"/>
-          <w:sz w:val="20"/>
-          <w:szCs w:val="20"/>
-          <w:lang w:eastAsia="vi-VN"/>
-        </w:rPr>
-        <w:t>sudo ip link add name veth2 type veth peer name veth3</w:t>
-      </w:r>
     </w:p>
     <w:p>
       <w:pPr>
@@ -1829,18 +2945,48 @@
           <w:color w:val="333333"/>
           <w:sz w:val="20"/>
           <w:szCs w:val="20"/>
-          <w:lang w:eastAsia="vi-VN"/>
-        </w:rPr>
-      </w:pPr>
-      <w:r>
-        <w:rPr>
-          <w:rFonts w:ascii="Consolas" w:eastAsia="Times New Roman" w:hAnsi="Consolas" w:cs="Courier New"/>
-          <w:color w:val="333333"/>
-          <w:sz w:val="20"/>
-          <w:szCs w:val="20"/>
-          <w:lang w:eastAsia="vi-VN"/>
-        </w:rPr>
-        <w:t>sudo ip link set dev veth2 up</w:t>
+          <w:lang w:val="en-US" w:eastAsia="vi-VN"/>
+        </w:rPr>
+      </w:pPr>
+      <w:r>
+        <w:rPr>
+          <w:rFonts w:ascii="Consolas" w:eastAsia="Times New Roman" w:hAnsi="Consolas" w:cs="Courier New"/>
+          <w:color w:val="333333"/>
+          <w:sz w:val="20"/>
+          <w:szCs w:val="20"/>
+          <w:lang w:eastAsia="vi-VN"/>
+        </w:rPr>
+        <w:t># Second pair: veth2</w:t>
+      </w:r>
+      <w:r>
+        <w:rPr>
+          <w:rFonts w:ascii="Consolas" w:eastAsia="Times New Roman" w:hAnsi="Consolas" w:cs="Courier New"/>
+          <w:color w:val="333333"/>
+          <w:sz w:val="20"/>
+          <w:szCs w:val="20"/>
+          <w:lang w:val="en-US" w:eastAsia="vi-VN"/>
+        </w:rPr>
+        <w:t>0</w:t>
+      </w:r>
+      <w:r>
+        <w:rPr>
+          <w:rFonts w:ascii="Consolas" w:eastAsia="Times New Roman" w:hAnsi="Consolas" w:cs="Courier New"/>
+          <w:color w:val="333333"/>
+          <w:sz w:val="20"/>
+          <w:szCs w:val="20"/>
+          <w:lang w:eastAsia="vi-VN"/>
+        </w:rPr>
+        <w:t>-veth</w:t>
+      </w:r>
+      <w:r>
+        <w:rPr>
+          <w:rFonts w:ascii="Consolas" w:eastAsia="Times New Roman" w:hAnsi="Consolas" w:cs="Courier New"/>
+          <w:color w:val="333333"/>
+          <w:sz w:val="20"/>
+          <w:szCs w:val="20"/>
+          <w:lang w:val="en-US" w:eastAsia="vi-VN"/>
+        </w:rPr>
+        <w:t>22</w:t>
       </w:r>
     </w:p>
     <w:p>
@@ -1877,18 +3023,48 @@
           <w:color w:val="333333"/>
           <w:sz w:val="20"/>
           <w:szCs w:val="20"/>
-          <w:lang w:eastAsia="vi-VN"/>
-        </w:rPr>
-      </w:pPr>
-      <w:r>
-        <w:rPr>
-          <w:rFonts w:ascii="Consolas" w:eastAsia="Times New Roman" w:hAnsi="Consolas" w:cs="Courier New"/>
-          <w:color w:val="333333"/>
-          <w:sz w:val="20"/>
-          <w:szCs w:val="20"/>
-          <w:lang w:eastAsia="vi-VN"/>
-        </w:rPr>
-        <w:t>sudo ip link set dev veth3 up</w:t>
+          <w:lang w:val="en-US" w:eastAsia="vi-VN"/>
+        </w:rPr>
+      </w:pPr>
+      <w:r>
+        <w:rPr>
+          <w:rFonts w:ascii="Consolas" w:eastAsia="Times New Roman" w:hAnsi="Consolas" w:cs="Courier New"/>
+          <w:color w:val="333333"/>
+          <w:sz w:val="20"/>
+          <w:szCs w:val="20"/>
+          <w:lang w:eastAsia="vi-VN"/>
+        </w:rPr>
+        <w:t>sudo ip link add name veth2</w:t>
+      </w:r>
+      <w:r>
+        <w:rPr>
+          <w:rFonts w:ascii="Consolas" w:eastAsia="Times New Roman" w:hAnsi="Consolas" w:cs="Courier New"/>
+          <w:color w:val="333333"/>
+          <w:sz w:val="20"/>
+          <w:szCs w:val="20"/>
+          <w:lang w:val="en-US" w:eastAsia="vi-VN"/>
+        </w:rPr>
+        <w:t>0</w:t>
+      </w:r>
+      <w:r>
+        <w:rPr>
+          <w:rFonts w:ascii="Consolas" w:eastAsia="Times New Roman" w:hAnsi="Consolas" w:cs="Courier New"/>
+          <w:color w:val="333333"/>
+          <w:sz w:val="20"/>
+          <w:szCs w:val="20"/>
+          <w:lang w:eastAsia="vi-VN"/>
+        </w:rPr>
+        <w:t xml:space="preserve"> type veth peer name veth</w:t>
+      </w:r>
+      <w:r>
+        <w:rPr>
+          <w:rFonts w:ascii="Consolas" w:eastAsia="Times New Roman" w:hAnsi="Consolas" w:cs="Courier New"/>
+          <w:color w:val="333333"/>
+          <w:sz w:val="20"/>
+          <w:szCs w:val="20"/>
+          <w:lang w:val="en-US" w:eastAsia="vi-VN"/>
+        </w:rPr>
+        <w:t>22</w:t>
       </w:r>
     </w:p>
     <w:p>
@@ -1936,7 +3112,27 @@
           <w:szCs w:val="20"/>
           <w:lang w:eastAsia="vi-VN"/>
         </w:rPr>
-        <w:t>sudo ip link set veth2 mtu 9500</w:t>
+        <w:t>sudo ip link set dev veth2</w:t>
+      </w:r>
+      <w:r>
+        <w:rPr>
+          <w:rFonts w:ascii="Consolas" w:eastAsia="Times New Roman" w:hAnsi="Consolas" w:cs="Courier New"/>
+          <w:color w:val="333333"/>
+          <w:sz w:val="20"/>
+          <w:szCs w:val="20"/>
+          <w:lang w:val="en-US" w:eastAsia="vi-VN"/>
+        </w:rPr>
+        <w:t>0</w:t>
+      </w:r>
+      <w:r>
+        <w:rPr>
+          <w:rFonts w:ascii="Consolas" w:eastAsia="Times New Roman" w:hAnsi="Consolas" w:cs="Courier New"/>
+          <w:color w:val="333333"/>
+          <w:sz w:val="20"/>
+          <w:szCs w:val="20"/>
+          <w:lang w:eastAsia="vi-VN"/>
+        </w:rPr>
+        <w:t xml:space="preserve"> up</w:t>
       </w:r>
     </w:p>
     <w:p>
@@ -1984,7 +3180,27 @@
           <w:szCs w:val="20"/>
           <w:lang w:eastAsia="vi-VN"/>
         </w:rPr>
-        <w:t>sudo ip link set veth3 mtu 9500</w:t>
+        <w:t>sudo ip link set dev veth</w:t>
+      </w:r>
+      <w:r>
+        <w:rPr>
+          <w:rFonts w:ascii="Consolas" w:eastAsia="Times New Roman" w:hAnsi="Consolas" w:cs="Courier New"/>
+          <w:color w:val="333333"/>
+          <w:sz w:val="20"/>
+          <w:szCs w:val="20"/>
+          <w:lang w:val="en-US" w:eastAsia="vi-VN"/>
+        </w:rPr>
+        <w:t>22</w:t>
+      </w:r>
+      <w:r>
+        <w:rPr>
+          <w:rFonts w:ascii="Consolas" w:eastAsia="Times New Roman" w:hAnsi="Consolas" w:cs="Courier New"/>
+          <w:color w:val="333333"/>
+          <w:sz w:val="20"/>
+          <w:szCs w:val="20"/>
+          <w:lang w:eastAsia="vi-VN"/>
+        </w:rPr>
+        <w:t xml:space="preserve"> up</w:t>
       </w:r>
     </w:p>
     <w:p>
@@ -2032,7 +3248,27 @@
           <w:szCs w:val="20"/>
           <w:lang w:eastAsia="vi-VN"/>
         </w:rPr>
-        <w:t>sudo sysctl net.ipv6.conf.veth2.disable_ipv6=1</w:t>
+        <w:t>sudo ip link set veth2</w:t>
+      </w:r>
+      <w:r>
+        <w:rPr>
+          <w:rFonts w:ascii="Consolas" w:eastAsia="Times New Roman" w:hAnsi="Consolas" w:cs="Courier New"/>
+          <w:color w:val="333333"/>
+          <w:sz w:val="20"/>
+          <w:szCs w:val="20"/>
+          <w:lang w:val="en-US" w:eastAsia="vi-VN"/>
+        </w:rPr>
+        <w:t>0</w:t>
+      </w:r>
+      <w:r>
+        <w:rPr>
+          <w:rFonts w:ascii="Consolas" w:eastAsia="Times New Roman" w:hAnsi="Consolas" w:cs="Courier New"/>
+          <w:color w:val="333333"/>
+          <w:sz w:val="20"/>
+          <w:szCs w:val="20"/>
+          <w:lang w:eastAsia="vi-VN"/>
+        </w:rPr>
+        <w:t xml:space="preserve"> mtu 9500</w:t>
       </w:r>
     </w:p>
     <w:p>
@@ -2080,7 +3316,27 @@
           <w:szCs w:val="20"/>
           <w:lang w:eastAsia="vi-VN"/>
         </w:rPr>
-        <w:t>sudo sysctl net.ipv6.conf.veth3.disable_ipv6=1</w:t>
+        <w:t>sudo ip link set veth</w:t>
+      </w:r>
+      <w:r>
+        <w:rPr>
+          <w:rFonts w:ascii="Consolas" w:eastAsia="Times New Roman" w:hAnsi="Consolas" w:cs="Courier New"/>
+          <w:color w:val="333333"/>
+          <w:sz w:val="20"/>
+          <w:szCs w:val="20"/>
+          <w:lang w:val="en-US" w:eastAsia="vi-VN"/>
+        </w:rPr>
+        <w:t>22</w:t>
+      </w:r>
+      <w:r>
+        <w:rPr>
+          <w:rFonts w:ascii="Consolas" w:eastAsia="Times New Roman" w:hAnsi="Consolas" w:cs="Courier New"/>
+          <w:color w:val="333333"/>
+          <w:sz w:val="20"/>
+          <w:szCs w:val="20"/>
+          <w:lang w:eastAsia="vi-VN"/>
+        </w:rPr>
+        <w:t xml:space="preserve"> mtu 9500</w:t>
       </w:r>
     </w:p>
     <w:p>
@@ -2120,6 +3376,36 @@
           <w:lang w:eastAsia="vi-VN"/>
         </w:rPr>
       </w:pPr>
+      <w:r>
+        <w:rPr>
+          <w:rFonts w:ascii="Consolas" w:eastAsia="Times New Roman" w:hAnsi="Consolas" w:cs="Courier New"/>
+          <w:color w:val="333333"/>
+          <w:sz w:val="20"/>
+          <w:szCs w:val="20"/>
+          <w:lang w:eastAsia="vi-VN"/>
+        </w:rPr>
+        <w:t>sudo sysctl net.ipv6.conf.veth2</w:t>
+      </w:r>
+      <w:r>
+        <w:rPr>
+          <w:rFonts w:ascii="Consolas" w:eastAsia="Times New Roman" w:hAnsi="Consolas" w:cs="Courier New"/>
+          <w:color w:val="333333"/>
+          <w:sz w:val="20"/>
+          <w:szCs w:val="20"/>
+          <w:lang w:val="en-US" w:eastAsia="vi-VN"/>
+        </w:rPr>
+        <w:t>0</w:t>
+      </w:r>
+      <w:r>
+        <w:rPr>
+          <w:rFonts w:ascii="Consolas" w:eastAsia="Times New Roman" w:hAnsi="Consolas" w:cs="Courier New"/>
+          <w:color w:val="333333"/>
+          <w:sz w:val="20"/>
+          <w:szCs w:val="20"/>
+          <w:lang w:eastAsia="vi-VN"/>
+        </w:rPr>
+        <w:t>.disable_ipv6=1</w:t>
+      </w:r>
     </w:p>
     <w:p>
       <w:pPr>
@@ -2166,7 +3452,27 @@
           <w:szCs w:val="20"/>
           <w:lang w:eastAsia="vi-VN"/>
         </w:rPr>
-        <w:t># Second pair: veth4-veth5</w:t>
+        <w:t>sudo sysctl net.ipv6.conf.veth</w:t>
+      </w:r>
+      <w:r>
+        <w:rPr>
+          <w:rFonts w:ascii="Consolas" w:eastAsia="Times New Roman" w:hAnsi="Consolas" w:cs="Courier New"/>
+          <w:color w:val="333333"/>
+          <w:sz w:val="20"/>
+          <w:szCs w:val="20"/>
+          <w:lang w:val="en-US" w:eastAsia="vi-VN"/>
+        </w:rPr>
+        <w:t>22</w:t>
+      </w:r>
+      <w:r>
+        <w:rPr>
+          <w:rFonts w:ascii="Consolas" w:eastAsia="Times New Roman" w:hAnsi="Consolas" w:cs="Courier New"/>
+          <w:color w:val="333333"/>
+          <w:sz w:val="20"/>
+          <w:szCs w:val="20"/>
+          <w:lang w:eastAsia="vi-VN"/>
+        </w:rPr>
+        <w:t>.disable_ipv6=1</w:t>
       </w:r>
     </w:p>
     <w:p>
@@ -2206,16 +3512,6 @@
           <w:lang w:eastAsia="vi-VN"/>
         </w:rPr>
       </w:pPr>
-      <w:r>
-        <w:rPr>
-          <w:rFonts w:ascii="Consolas" w:eastAsia="Times New Roman" w:hAnsi="Consolas" w:cs="Courier New"/>
-          <w:color w:val="333333"/>
-          <w:sz w:val="20"/>
-          <w:szCs w:val="20"/>
-          <w:lang w:eastAsia="vi-VN"/>
-        </w:rPr>
-        <w:t>sudo ip link add name veth4 type veth peer name veth5</w:t>
-      </w:r>
     </w:p>
     <w:p>
       <w:pPr>
@@ -2251,18 +3547,48 @@
           <w:color w:val="333333"/>
           <w:sz w:val="20"/>
           <w:szCs w:val="20"/>
-          <w:lang w:eastAsia="vi-VN"/>
-        </w:rPr>
-      </w:pPr>
-      <w:r>
-        <w:rPr>
-          <w:rFonts w:ascii="Consolas" w:eastAsia="Times New Roman" w:hAnsi="Consolas" w:cs="Courier New"/>
-          <w:color w:val="333333"/>
-          <w:sz w:val="20"/>
-          <w:szCs w:val="20"/>
-          <w:lang w:eastAsia="vi-VN"/>
-        </w:rPr>
-        <w:t>sudo ip link set dev veth4 up</w:t>
+          <w:lang w:val="en-US" w:eastAsia="vi-VN"/>
+        </w:rPr>
+      </w:pPr>
+      <w:r>
+        <w:rPr>
+          <w:rFonts w:ascii="Consolas" w:eastAsia="Times New Roman" w:hAnsi="Consolas" w:cs="Courier New"/>
+          <w:color w:val="333333"/>
+          <w:sz w:val="20"/>
+          <w:szCs w:val="20"/>
+          <w:lang w:eastAsia="vi-VN"/>
+        </w:rPr>
+        <w:t># Second pair: veth</w:t>
+      </w:r>
+      <w:r>
+        <w:rPr>
+          <w:rFonts w:ascii="Consolas" w:eastAsia="Times New Roman" w:hAnsi="Consolas" w:cs="Courier New"/>
+          <w:color w:val="333333"/>
+          <w:sz w:val="20"/>
+          <w:szCs w:val="20"/>
+          <w:lang w:val="en-US" w:eastAsia="vi-VN"/>
+        </w:rPr>
+        <w:t>30</w:t>
+      </w:r>
+      <w:r>
+        <w:rPr>
+          <w:rFonts w:ascii="Consolas" w:eastAsia="Times New Roman" w:hAnsi="Consolas" w:cs="Courier New"/>
+          <w:color w:val="333333"/>
+          <w:sz w:val="20"/>
+          <w:szCs w:val="20"/>
+          <w:lang w:eastAsia="vi-VN"/>
+        </w:rPr>
+        <w:t>-veth</w:t>
+      </w:r>
+      <w:r>
+        <w:rPr>
+          <w:rFonts w:ascii="Consolas" w:eastAsia="Times New Roman" w:hAnsi="Consolas" w:cs="Courier New"/>
+          <w:color w:val="333333"/>
+          <w:sz w:val="20"/>
+          <w:szCs w:val="20"/>
+          <w:lang w:val="en-US" w:eastAsia="vi-VN"/>
+        </w:rPr>
+        <w:t>33</w:t>
       </w:r>
     </w:p>
     <w:p>
@@ -2299,18 +3625,48 @@
           <w:color w:val="333333"/>
           <w:sz w:val="20"/>
           <w:szCs w:val="20"/>
-          <w:lang w:eastAsia="vi-VN"/>
-        </w:rPr>
-      </w:pPr>
-      <w:r>
-        <w:rPr>
-          <w:rFonts w:ascii="Consolas" w:eastAsia="Times New Roman" w:hAnsi="Consolas" w:cs="Courier New"/>
-          <w:color w:val="333333"/>
-          <w:sz w:val="20"/>
-          <w:szCs w:val="20"/>
-          <w:lang w:eastAsia="vi-VN"/>
-        </w:rPr>
-        <w:t>sudo ip link set dev veth5 up</w:t>
+          <w:lang w:val="en-US" w:eastAsia="vi-VN"/>
+        </w:rPr>
+      </w:pPr>
+      <w:r>
+        <w:rPr>
+          <w:rFonts w:ascii="Consolas" w:eastAsia="Times New Roman" w:hAnsi="Consolas" w:cs="Courier New"/>
+          <w:color w:val="333333"/>
+          <w:sz w:val="20"/>
+          <w:szCs w:val="20"/>
+          <w:lang w:eastAsia="vi-VN"/>
+        </w:rPr>
+        <w:t>sudo ip link add name veth</w:t>
+      </w:r>
+      <w:r>
+        <w:rPr>
+          <w:rFonts w:ascii="Consolas" w:eastAsia="Times New Roman" w:hAnsi="Consolas" w:cs="Courier New"/>
+          <w:color w:val="333333"/>
+          <w:sz w:val="20"/>
+          <w:szCs w:val="20"/>
+          <w:lang w:val="en-US" w:eastAsia="vi-VN"/>
+        </w:rPr>
+        <w:t>30</w:t>
+      </w:r>
+      <w:r>
+        <w:rPr>
+          <w:rFonts w:ascii="Consolas" w:eastAsia="Times New Roman" w:hAnsi="Consolas" w:cs="Courier New"/>
+          <w:color w:val="333333"/>
+          <w:sz w:val="20"/>
+          <w:szCs w:val="20"/>
+          <w:lang w:eastAsia="vi-VN"/>
+        </w:rPr>
+        <w:t xml:space="preserve"> type veth peer name veth</w:t>
+      </w:r>
+      <w:r>
+        <w:rPr>
+          <w:rFonts w:ascii="Consolas" w:eastAsia="Times New Roman" w:hAnsi="Consolas" w:cs="Courier New"/>
+          <w:color w:val="333333"/>
+          <w:sz w:val="20"/>
+          <w:szCs w:val="20"/>
+          <w:lang w:val="en-US" w:eastAsia="vi-VN"/>
+        </w:rPr>
+        <w:t>33</w:t>
       </w:r>
     </w:p>
     <w:p>
@@ -2358,7 +3714,27 @@
           <w:szCs w:val="20"/>
           <w:lang w:eastAsia="vi-VN"/>
         </w:rPr>
-        <w:t>sudo ip link set veth4 mtu 9500</w:t>
+        <w:t>sudo ip link set dev veth</w:t>
+      </w:r>
+      <w:r>
+        <w:rPr>
+          <w:rFonts w:ascii="Consolas" w:eastAsia="Times New Roman" w:hAnsi="Consolas" w:cs="Courier New"/>
+          <w:color w:val="333333"/>
+          <w:sz w:val="20"/>
+          <w:szCs w:val="20"/>
+          <w:lang w:val="en-US" w:eastAsia="vi-VN"/>
+        </w:rPr>
+        <w:t>30</w:t>
+      </w:r>
+      <w:r>
+        <w:rPr>
+          <w:rFonts w:ascii="Consolas" w:eastAsia="Times New Roman" w:hAnsi="Consolas" w:cs="Courier New"/>
+          <w:color w:val="333333"/>
+          <w:sz w:val="20"/>
+          <w:szCs w:val="20"/>
+          <w:lang w:eastAsia="vi-VN"/>
+        </w:rPr>
+        <w:t xml:space="preserve"> up</w:t>
       </w:r>
     </w:p>
     <w:p>
@@ -2406,7 +3782,27 @@
           <w:szCs w:val="20"/>
           <w:lang w:eastAsia="vi-VN"/>
         </w:rPr>
-        <w:t>sudo ip link set veth5 mtu 9500</w:t>
+        <w:t>sudo ip link set dev veth</w:t>
+      </w:r>
+      <w:r>
+        <w:rPr>
+          <w:rFonts w:ascii="Consolas" w:eastAsia="Times New Roman" w:hAnsi="Consolas" w:cs="Courier New"/>
+          <w:color w:val="333333"/>
+          <w:sz w:val="20"/>
+          <w:szCs w:val="20"/>
+          <w:lang w:val="en-US" w:eastAsia="vi-VN"/>
+        </w:rPr>
+        <w:t>33</w:t>
+      </w:r>
+      <w:r>
+        <w:rPr>
+          <w:rFonts w:ascii="Consolas" w:eastAsia="Times New Roman" w:hAnsi="Consolas" w:cs="Courier New"/>
+          <w:color w:val="333333"/>
+          <w:sz w:val="20"/>
+          <w:szCs w:val="20"/>
+          <w:lang w:eastAsia="vi-VN"/>
+        </w:rPr>
+        <w:t xml:space="preserve"> up</w:t>
       </w:r>
     </w:p>
     <w:p>
@@ -2454,7 +3850,27 @@
           <w:szCs w:val="20"/>
           <w:lang w:eastAsia="vi-VN"/>
         </w:rPr>
-        <w:t>sudo sysctl net.ipv6.conf.veth4.disable_ipv6=1</w:t>
+        <w:t>sudo ip link set veth</w:t>
+      </w:r>
+      <w:r>
+        <w:rPr>
+          <w:rFonts w:ascii="Consolas" w:eastAsia="Times New Roman" w:hAnsi="Consolas" w:cs="Courier New"/>
+          <w:color w:val="333333"/>
+          <w:sz w:val="20"/>
+          <w:szCs w:val="20"/>
+          <w:lang w:val="en-US" w:eastAsia="vi-VN"/>
+        </w:rPr>
+        <w:t>30</w:t>
+      </w:r>
+      <w:r>
+        <w:rPr>
+          <w:rFonts w:ascii="Consolas" w:eastAsia="Times New Roman" w:hAnsi="Consolas" w:cs="Courier New"/>
+          <w:color w:val="333333"/>
+          <w:sz w:val="20"/>
+          <w:szCs w:val="20"/>
+          <w:lang w:eastAsia="vi-VN"/>
+        </w:rPr>
+        <w:t xml:space="preserve"> mtu 9500</w:t>
       </w:r>
     </w:p>
     <w:p>
@@ -2502,33 +3918,27 @@
           <w:szCs w:val="20"/>
           <w:lang w:eastAsia="vi-VN"/>
         </w:rPr>
-        <w:t>sudo sysctl net.ipv6.conf.veth5.disable_ipv6=1</w:t>
-      </w:r>
-    </w:p>
-    <w:p>
-      <w:pPr>
-        <w:pStyle w:val="HTMLPreformatted"/>
-        <w:pBdr>
-          <w:top w:val="single" w:sz="6" w:space="7" w:color="CCCCCC"/>
-          <w:left w:val="single" w:sz="6" w:space="7" w:color="CCCCCC"/>
-          <w:bottom w:val="single" w:sz="6" w:space="7" w:color="CCCCCC"/>
-          <w:right w:val="single" w:sz="6" w:space="7" w:color="CCCCCC"/>
-        </w:pBdr>
-        <w:shd w:val="clear" w:color="auto" w:fill="F5F5F5"/>
-        <w:wordWrap w:val="0"/>
-        <w:spacing w:after="150"/>
-        <w:rPr>
-          <w:rFonts w:ascii="Consolas" w:hAnsi="Consolas"/>
-          <w:color w:val="333333"/>
-        </w:rPr>
-      </w:pPr>
-      <w:r>
-        <w:rPr>
-          <w:rFonts w:ascii="Consolas" w:hAnsi="Consolas"/>
-          <w:color w:val="333333"/>
-          <w:lang w:val="en-US"/>
-        </w:rPr>
-        <w:t>=====================================================================================</w:t>
+        <w:t>sudo ip link set veth</w:t>
+      </w:r>
+      <w:r>
+        <w:rPr>
+          <w:rFonts w:ascii="Consolas" w:eastAsia="Times New Roman" w:hAnsi="Consolas" w:cs="Courier New"/>
+          <w:color w:val="333333"/>
+          <w:sz w:val="20"/>
+          <w:szCs w:val="20"/>
+          <w:lang w:val="en-US" w:eastAsia="vi-VN"/>
+        </w:rPr>
+        <w:t>33</w:t>
+      </w:r>
+      <w:r>
+        <w:rPr>
+          <w:rFonts w:ascii="Consolas" w:eastAsia="Times New Roman" w:hAnsi="Consolas" w:cs="Courier New"/>
+          <w:color w:val="333333"/>
+          <w:sz w:val="20"/>
+          <w:szCs w:val="20"/>
+          <w:lang w:eastAsia="vi-VN"/>
+        </w:rPr>
+        <w:t xml:space="preserve"> mtu 9500</w:t>
       </w:r>
     </w:p>
     <w:p>
@@ -2576,7 +3986,27 @@
           <w:szCs w:val="20"/>
           <w:lang w:eastAsia="vi-VN"/>
         </w:rPr>
-        <w:t>p4c -b bmv2 test.p4 -o test.bmv2</w:t>
+        <w:t>sudo sysctl net.ipv6.conf.veth</w:t>
+      </w:r>
+      <w:r>
+        <w:rPr>
+          <w:rFonts w:ascii="Consolas" w:eastAsia="Times New Roman" w:hAnsi="Consolas" w:cs="Courier New"/>
+          <w:color w:val="333333"/>
+          <w:sz w:val="20"/>
+          <w:szCs w:val="20"/>
+          <w:lang w:val="en-US" w:eastAsia="vi-VN"/>
+        </w:rPr>
+        <w:t>30</w:t>
+      </w:r>
+      <w:r>
+        <w:rPr>
+          <w:rFonts w:ascii="Consolas" w:eastAsia="Times New Roman" w:hAnsi="Consolas" w:cs="Courier New"/>
+          <w:color w:val="333333"/>
+          <w:sz w:val="20"/>
+          <w:szCs w:val="20"/>
+          <w:lang w:eastAsia="vi-VN"/>
+        </w:rPr>
+        <w:t>.disable_ipv6=1</w:t>
       </w:r>
     </w:p>
     <w:p>
@@ -2624,7 +4054,27 @@
           <w:szCs w:val="20"/>
           <w:lang w:eastAsia="vi-VN"/>
         </w:rPr>
-        <w:t>sudo simple_switch --interface 0@veth0 --interface 1@veth2 --interface 2@veth4 test.bmv2/test.json &amp;</w:t>
+        <w:t>sudo sysctl net.ipv6.conf.veth</w:t>
+      </w:r>
+      <w:r>
+        <w:rPr>
+          <w:rFonts w:ascii="Consolas" w:eastAsia="Times New Roman" w:hAnsi="Consolas" w:cs="Courier New"/>
+          <w:color w:val="333333"/>
+          <w:sz w:val="20"/>
+          <w:szCs w:val="20"/>
+          <w:lang w:val="en-US" w:eastAsia="vi-VN"/>
+        </w:rPr>
+        <w:t>33</w:t>
+      </w:r>
+      <w:r>
+        <w:rPr>
+          <w:rFonts w:ascii="Consolas" w:eastAsia="Times New Roman" w:hAnsi="Consolas" w:cs="Courier New"/>
+          <w:color w:val="333333"/>
+          <w:sz w:val="20"/>
+          <w:szCs w:val="20"/>
+          <w:lang w:eastAsia="vi-VN"/>
+        </w:rPr>
+        <w:t>.disable_ipv6=1</w:t>
       </w:r>
     </w:p>
     <w:p>
@@ -2644,6 +4094,1694 @@
           <w:color w:val="333333"/>
         </w:rPr>
       </w:pPr>
+      <w:r>
+        <w:rPr>
+          <w:rFonts w:ascii="Consolas" w:hAnsi="Consolas"/>
+          <w:color w:val="333333"/>
+          <w:lang w:val="en-US"/>
+        </w:rPr>
+        <w:t>=====================================================================================</w:t>
+      </w:r>
+    </w:p>
+    <w:p>
+      <w:pPr>
+        <w:pBdr>
+          <w:top w:val="single" w:sz="6" w:space="7" w:color="CCCCCC"/>
+          <w:left w:val="single" w:sz="6" w:space="7" w:color="CCCCCC"/>
+          <w:bottom w:val="single" w:sz="6" w:space="7" w:color="CCCCCC"/>
+          <w:right w:val="single" w:sz="6" w:space="7" w:color="CCCCCC"/>
+        </w:pBdr>
+        <w:shd w:val="clear" w:color="auto" w:fill="F5F5F5"/>
+        <w:tabs>
+          <w:tab w:val="left" w:pos="916"/>
+          <w:tab w:val="left" w:pos="1832"/>
+          <w:tab w:val="left" w:pos="2748"/>
+          <w:tab w:val="left" w:pos="3664"/>
+          <w:tab w:val="left" w:pos="4580"/>
+          <w:tab w:val="left" w:pos="5496"/>
+          <w:tab w:val="left" w:pos="6412"/>
+          <w:tab w:val="left" w:pos="7328"/>
+          <w:tab w:val="left" w:pos="8244"/>
+          <w:tab w:val="left" w:pos="9160"/>
+          <w:tab w:val="left" w:pos="10076"/>
+          <w:tab w:val="left" w:pos="10992"/>
+          <w:tab w:val="left" w:pos="11908"/>
+          <w:tab w:val="left" w:pos="12824"/>
+          <w:tab w:val="left" w:pos="13740"/>
+          <w:tab w:val="left" w:pos="14656"/>
+        </w:tabs>
+        <w:wordWrap w:val="0"/>
+        <w:spacing w:after="150" w:line="240" w:lineRule="auto"/>
+        <w:rPr>
+          <w:rFonts w:ascii="Consolas" w:eastAsia="Times New Roman" w:hAnsi="Consolas" w:cs="Courier New"/>
+          <w:color w:val="333333"/>
+          <w:sz w:val="20"/>
+          <w:szCs w:val="20"/>
+          <w:lang w:eastAsia="vi-VN"/>
+        </w:rPr>
+      </w:pPr>
+      <w:r>
+        <w:rPr>
+          <w:rFonts w:ascii="Consolas" w:eastAsia="Times New Roman" w:hAnsi="Consolas" w:cs="Courier New"/>
+          <w:color w:val="333333"/>
+          <w:sz w:val="20"/>
+          <w:szCs w:val="20"/>
+          <w:lang w:eastAsia="vi-VN"/>
+        </w:rPr>
+        <w:t xml:space="preserve">p4c -b bmv2 </w:t>
+      </w:r>
+      <w:r>
+        <w:rPr>
+          <w:rFonts w:ascii="Consolas" w:eastAsia="Times New Roman" w:hAnsi="Consolas" w:cs="Courier New"/>
+          <w:color w:val="333333"/>
+          <w:sz w:val="20"/>
+          <w:szCs w:val="20"/>
+          <w:lang w:val="en-US" w:eastAsia="vi-VN"/>
+        </w:rPr>
+        <w:t>pm_switch</w:t>
+      </w:r>
+      <w:r>
+        <w:rPr>
+          <w:rFonts w:ascii="Consolas" w:eastAsia="Times New Roman" w:hAnsi="Consolas" w:cs="Courier New"/>
+          <w:color w:val="333333"/>
+          <w:sz w:val="20"/>
+          <w:szCs w:val="20"/>
+          <w:lang w:eastAsia="vi-VN"/>
+        </w:rPr>
+        <w:t xml:space="preserve">.p4 -o </w:t>
+      </w:r>
+      <w:r>
+        <w:rPr>
+          <w:rFonts w:ascii="Consolas" w:eastAsia="Times New Roman" w:hAnsi="Consolas" w:cs="Courier New"/>
+          <w:color w:val="333333"/>
+          <w:sz w:val="20"/>
+          <w:szCs w:val="20"/>
+          <w:lang w:val="en-US" w:eastAsia="vi-VN"/>
+        </w:rPr>
+        <w:t>pm_switch</w:t>
+      </w:r>
+      <w:r>
+        <w:rPr>
+          <w:rFonts w:ascii="Consolas" w:eastAsia="Times New Roman" w:hAnsi="Consolas" w:cs="Courier New"/>
+          <w:color w:val="333333"/>
+          <w:sz w:val="20"/>
+          <w:szCs w:val="20"/>
+          <w:lang w:eastAsia="vi-VN"/>
+        </w:rPr>
+        <w:t>.bmv2</w:t>
+      </w:r>
+    </w:p>
+    <w:p>
+      <w:pPr>
+        <w:pBdr>
+          <w:top w:val="single" w:sz="6" w:space="7" w:color="CCCCCC"/>
+          <w:left w:val="single" w:sz="6" w:space="7" w:color="CCCCCC"/>
+          <w:bottom w:val="single" w:sz="6" w:space="7" w:color="CCCCCC"/>
+          <w:right w:val="single" w:sz="6" w:space="7" w:color="CCCCCC"/>
+        </w:pBdr>
+        <w:shd w:val="clear" w:color="auto" w:fill="F5F5F5"/>
+        <w:tabs>
+          <w:tab w:val="left" w:pos="916"/>
+          <w:tab w:val="left" w:pos="1832"/>
+          <w:tab w:val="left" w:pos="2748"/>
+          <w:tab w:val="left" w:pos="3664"/>
+          <w:tab w:val="left" w:pos="4580"/>
+          <w:tab w:val="left" w:pos="5496"/>
+          <w:tab w:val="left" w:pos="6412"/>
+          <w:tab w:val="left" w:pos="7328"/>
+          <w:tab w:val="left" w:pos="8244"/>
+          <w:tab w:val="left" w:pos="9160"/>
+          <w:tab w:val="left" w:pos="10076"/>
+          <w:tab w:val="left" w:pos="10992"/>
+          <w:tab w:val="left" w:pos="11908"/>
+          <w:tab w:val="left" w:pos="12824"/>
+          <w:tab w:val="left" w:pos="13740"/>
+          <w:tab w:val="left" w:pos="14656"/>
+        </w:tabs>
+        <w:wordWrap w:val="0"/>
+        <w:spacing w:after="150" w:line="240" w:lineRule="auto"/>
+        <w:rPr>
+          <w:rFonts w:ascii="Consolas" w:eastAsia="Times New Roman" w:hAnsi="Consolas" w:cs="Courier New"/>
+          <w:color w:val="333333"/>
+          <w:sz w:val="20"/>
+          <w:szCs w:val="20"/>
+          <w:lang w:eastAsia="vi-VN"/>
+        </w:rPr>
+      </w:pPr>
+      <w:r>
+        <w:rPr>
+          <w:rFonts w:ascii="Consolas" w:eastAsia="Times New Roman" w:hAnsi="Consolas" w:cs="Courier New"/>
+          <w:color w:val="333333"/>
+          <w:sz w:val="20"/>
+          <w:szCs w:val="20"/>
+          <w:lang w:eastAsia="vi-VN"/>
+        </w:rPr>
+        <w:t xml:space="preserve">sudo simple_switch --interface </w:t>
+      </w:r>
+      <w:r>
+        <w:rPr>
+          <w:rFonts w:ascii="Consolas" w:eastAsia="Times New Roman" w:hAnsi="Consolas" w:cs="Courier New"/>
+          <w:color w:val="333333"/>
+          <w:sz w:val="20"/>
+          <w:szCs w:val="20"/>
+          <w:lang w:val="en-US" w:eastAsia="vi-VN"/>
+        </w:rPr>
+        <w:t>1</w:t>
+      </w:r>
+      <w:r>
+        <w:rPr>
+          <w:rFonts w:ascii="Consolas" w:eastAsia="Times New Roman" w:hAnsi="Consolas" w:cs="Courier New"/>
+          <w:color w:val="333333"/>
+          <w:sz w:val="20"/>
+          <w:szCs w:val="20"/>
+          <w:lang w:eastAsia="vi-VN"/>
+        </w:rPr>
+        <w:t>@veth</w:t>
+      </w:r>
+      <w:r>
+        <w:rPr>
+          <w:rFonts w:ascii="Consolas" w:eastAsia="Times New Roman" w:hAnsi="Consolas" w:cs="Courier New"/>
+          <w:color w:val="333333"/>
+          <w:sz w:val="20"/>
+          <w:szCs w:val="20"/>
+          <w:lang w:val="en-US" w:eastAsia="vi-VN"/>
+        </w:rPr>
+        <w:t>11</w:t>
+      </w:r>
+      <w:r>
+        <w:rPr>
+          <w:rFonts w:ascii="Consolas" w:eastAsia="Times New Roman" w:hAnsi="Consolas" w:cs="Courier New"/>
+          <w:color w:val="333333"/>
+          <w:sz w:val="20"/>
+          <w:szCs w:val="20"/>
+          <w:lang w:eastAsia="vi-VN"/>
+        </w:rPr>
+        <w:t xml:space="preserve"> --interface </w:t>
+      </w:r>
+      <w:r>
+        <w:rPr>
+          <w:rFonts w:ascii="Consolas" w:eastAsia="Times New Roman" w:hAnsi="Consolas" w:cs="Courier New"/>
+          <w:color w:val="333333"/>
+          <w:sz w:val="20"/>
+          <w:szCs w:val="20"/>
+          <w:lang w:val="en-US" w:eastAsia="vi-VN"/>
+        </w:rPr>
+        <w:t>2</w:t>
+      </w:r>
+      <w:r>
+        <w:rPr>
+          <w:rFonts w:ascii="Consolas" w:eastAsia="Times New Roman" w:hAnsi="Consolas" w:cs="Courier New"/>
+          <w:color w:val="333333"/>
+          <w:sz w:val="20"/>
+          <w:szCs w:val="20"/>
+          <w:lang w:eastAsia="vi-VN"/>
+        </w:rPr>
+        <w:t>@veth</w:t>
+      </w:r>
+      <w:r>
+        <w:rPr>
+          <w:rFonts w:ascii="Consolas" w:eastAsia="Times New Roman" w:hAnsi="Consolas" w:cs="Courier New"/>
+          <w:color w:val="333333"/>
+          <w:sz w:val="20"/>
+          <w:szCs w:val="20"/>
+          <w:lang w:val="en-US" w:eastAsia="vi-VN"/>
+        </w:rPr>
+        <w:t>2</w:t>
+      </w:r>
+      <w:r>
+        <w:rPr>
+          <w:rFonts w:ascii="Consolas" w:eastAsia="Times New Roman" w:hAnsi="Consolas" w:cs="Courier New"/>
+          <w:color w:val="333333"/>
+          <w:sz w:val="20"/>
+          <w:szCs w:val="20"/>
+          <w:lang w:eastAsia="vi-VN"/>
+        </w:rPr>
+        <w:t xml:space="preserve">2 --interface </w:t>
+      </w:r>
+      <w:r>
+        <w:rPr>
+          <w:rFonts w:ascii="Consolas" w:eastAsia="Times New Roman" w:hAnsi="Consolas" w:cs="Courier New"/>
+          <w:color w:val="333333"/>
+          <w:sz w:val="20"/>
+          <w:szCs w:val="20"/>
+          <w:lang w:val="en-US" w:eastAsia="vi-VN"/>
+        </w:rPr>
+        <w:t>3</w:t>
+      </w:r>
+      <w:r>
+        <w:rPr>
+          <w:rFonts w:ascii="Consolas" w:eastAsia="Times New Roman" w:hAnsi="Consolas" w:cs="Courier New"/>
+          <w:color w:val="333333"/>
+          <w:sz w:val="20"/>
+          <w:szCs w:val="20"/>
+          <w:lang w:eastAsia="vi-VN"/>
+        </w:rPr>
+        <w:t>@veth</w:t>
+      </w:r>
+      <w:r>
+        <w:rPr>
+          <w:rFonts w:ascii="Consolas" w:eastAsia="Times New Roman" w:hAnsi="Consolas" w:cs="Courier New"/>
+          <w:color w:val="333333"/>
+          <w:sz w:val="20"/>
+          <w:szCs w:val="20"/>
+          <w:lang w:val="en-US" w:eastAsia="vi-VN"/>
+        </w:rPr>
+        <w:t>33</w:t>
+      </w:r>
+      <w:r>
+        <w:rPr>
+          <w:rFonts w:ascii="Consolas" w:eastAsia="Times New Roman" w:hAnsi="Consolas" w:cs="Courier New"/>
+          <w:color w:val="333333"/>
+          <w:sz w:val="20"/>
+          <w:szCs w:val="20"/>
+          <w:lang w:val="en-US" w:eastAsia="vi-VN"/>
+        </w:rPr>
+        <w:t xml:space="preserve"> </w:t>
+      </w:r>
+      <w:r>
+        <w:rPr>
+          <w:rFonts w:ascii="Consolas" w:eastAsia="Times New Roman" w:hAnsi="Consolas" w:cs="Courier New"/>
+          <w:color w:val="333333"/>
+          <w:sz w:val="20"/>
+          <w:szCs w:val="20"/>
+          <w:lang w:val="en-US" w:eastAsia="vi-VN"/>
+        </w:rPr>
+        <w:t>pm_switch</w:t>
+      </w:r>
+      <w:r>
+        <w:rPr>
+          <w:rFonts w:ascii="Consolas" w:eastAsia="Times New Roman" w:hAnsi="Consolas" w:cs="Courier New"/>
+          <w:color w:val="333333"/>
+          <w:sz w:val="20"/>
+          <w:szCs w:val="20"/>
+          <w:lang w:eastAsia="vi-VN"/>
+        </w:rPr>
+        <w:t>.bmv2</w:t>
+      </w:r>
+      <w:r>
+        <w:rPr>
+          <w:rFonts w:ascii="Consolas" w:eastAsia="Times New Roman" w:hAnsi="Consolas" w:cs="Courier New"/>
+          <w:color w:val="333333"/>
+          <w:sz w:val="20"/>
+          <w:szCs w:val="20"/>
+          <w:lang w:val="en-US" w:eastAsia="vi-VN"/>
+        </w:rPr>
+        <w:t>/</w:t>
+      </w:r>
+      <w:r>
+        <w:rPr>
+          <w:rFonts w:ascii="Consolas" w:eastAsia="Times New Roman" w:hAnsi="Consolas" w:cs="Courier New"/>
+          <w:color w:val="333333"/>
+          <w:sz w:val="20"/>
+          <w:szCs w:val="20"/>
+          <w:lang w:val="en-US" w:eastAsia="vi-VN"/>
+        </w:rPr>
+        <w:t>pm_switch</w:t>
+      </w:r>
+      <w:r>
+        <w:rPr>
+          <w:rFonts w:ascii="Consolas" w:eastAsia="Times New Roman" w:hAnsi="Consolas" w:cs="Courier New"/>
+          <w:color w:val="333333"/>
+          <w:sz w:val="20"/>
+          <w:szCs w:val="20"/>
+          <w:lang w:eastAsia="vi-VN"/>
+        </w:rPr>
+        <w:t>.json</w:t>
+      </w:r>
+    </w:p>
+    <w:p>
+      <w:pPr>
+        <w:pBdr>
+          <w:top w:val="single" w:sz="6" w:space="7" w:color="CCCCCC"/>
+          <w:left w:val="single" w:sz="6" w:space="7" w:color="CCCCCC"/>
+          <w:bottom w:val="single" w:sz="6" w:space="7" w:color="CCCCCC"/>
+          <w:right w:val="single" w:sz="6" w:space="7" w:color="CCCCCC"/>
+        </w:pBdr>
+        <w:shd w:val="clear" w:color="auto" w:fill="F5F5F5"/>
+        <w:tabs>
+          <w:tab w:val="left" w:pos="916"/>
+          <w:tab w:val="left" w:pos="1832"/>
+          <w:tab w:val="left" w:pos="2748"/>
+          <w:tab w:val="left" w:pos="3664"/>
+          <w:tab w:val="left" w:pos="4580"/>
+          <w:tab w:val="left" w:pos="5496"/>
+          <w:tab w:val="left" w:pos="6412"/>
+          <w:tab w:val="left" w:pos="7328"/>
+          <w:tab w:val="left" w:pos="8244"/>
+          <w:tab w:val="left" w:pos="9160"/>
+          <w:tab w:val="left" w:pos="10076"/>
+          <w:tab w:val="left" w:pos="10992"/>
+          <w:tab w:val="left" w:pos="11908"/>
+          <w:tab w:val="left" w:pos="12824"/>
+          <w:tab w:val="left" w:pos="13740"/>
+          <w:tab w:val="left" w:pos="14656"/>
+        </w:tabs>
+        <w:wordWrap w:val="0"/>
+        <w:spacing w:after="150" w:line="240" w:lineRule="auto"/>
+        <w:rPr>
+          <w:rFonts w:ascii="Consolas" w:hAnsi="Consolas"/>
+          <w:color w:val="333333"/>
+          <w:lang w:val="en-US"/>
+        </w:rPr>
+      </w:pPr>
+      <w:r>
+        <w:rPr>
+          <w:rFonts w:ascii="Consolas" w:hAnsi="Consolas"/>
+          <w:color w:val="333333"/>
+          <w:lang w:val="en-US"/>
+        </w:rPr>
+        <w:t>=============================================================================</w:t>
+      </w:r>
+    </w:p>
+    <w:p>
+      <w:pPr>
+        <w:pBdr>
+          <w:top w:val="single" w:sz="6" w:space="7" w:color="CCCCCC"/>
+          <w:left w:val="single" w:sz="6" w:space="7" w:color="CCCCCC"/>
+          <w:bottom w:val="single" w:sz="6" w:space="7" w:color="CCCCCC"/>
+          <w:right w:val="single" w:sz="6" w:space="7" w:color="CCCCCC"/>
+        </w:pBdr>
+        <w:shd w:val="clear" w:color="auto" w:fill="F5F5F5"/>
+        <w:tabs>
+          <w:tab w:val="left" w:pos="916"/>
+          <w:tab w:val="left" w:pos="1832"/>
+          <w:tab w:val="left" w:pos="2748"/>
+          <w:tab w:val="left" w:pos="3664"/>
+          <w:tab w:val="left" w:pos="4580"/>
+          <w:tab w:val="left" w:pos="5496"/>
+          <w:tab w:val="left" w:pos="6412"/>
+          <w:tab w:val="left" w:pos="7328"/>
+          <w:tab w:val="left" w:pos="8244"/>
+          <w:tab w:val="left" w:pos="9160"/>
+          <w:tab w:val="left" w:pos="10076"/>
+          <w:tab w:val="left" w:pos="10992"/>
+          <w:tab w:val="left" w:pos="11908"/>
+          <w:tab w:val="left" w:pos="12824"/>
+          <w:tab w:val="left" w:pos="13740"/>
+          <w:tab w:val="left" w:pos="14656"/>
+        </w:tabs>
+        <w:wordWrap w:val="0"/>
+        <w:spacing w:after="150" w:line="240" w:lineRule="auto"/>
+        <w:rPr>
+          <w:rFonts w:ascii="Consolas" w:hAnsi="Consolas"/>
+          <w:color w:val="C7254E"/>
+          <w:sz w:val="19"/>
+          <w:szCs w:val="19"/>
+          <w:shd w:val="clear" w:color="auto" w:fill="F9F2F4"/>
+        </w:rPr>
+      </w:pPr>
+      <w:r>
+        <w:rPr>
+          <w:rFonts w:ascii="Consolas" w:hAnsi="Consolas"/>
+          <w:color w:val="C7254E"/>
+          <w:sz w:val="19"/>
+          <w:szCs w:val="19"/>
+          <w:shd w:val="clear" w:color="auto" w:fill="F9F2F4"/>
+        </w:rPr>
+        <w:t>show_tables</w:t>
+      </w:r>
+    </w:p>
+    <w:p>
+      <w:pPr>
+        <w:pBdr>
+          <w:top w:val="single" w:sz="6" w:space="7" w:color="CCCCCC"/>
+          <w:left w:val="single" w:sz="6" w:space="7" w:color="CCCCCC"/>
+          <w:bottom w:val="single" w:sz="6" w:space="7" w:color="CCCCCC"/>
+          <w:right w:val="single" w:sz="6" w:space="7" w:color="CCCCCC"/>
+        </w:pBdr>
+        <w:shd w:val="clear" w:color="auto" w:fill="F5F5F5"/>
+        <w:tabs>
+          <w:tab w:val="left" w:pos="916"/>
+          <w:tab w:val="left" w:pos="1832"/>
+          <w:tab w:val="left" w:pos="2748"/>
+          <w:tab w:val="left" w:pos="3664"/>
+          <w:tab w:val="left" w:pos="4580"/>
+          <w:tab w:val="left" w:pos="5496"/>
+          <w:tab w:val="left" w:pos="6412"/>
+          <w:tab w:val="left" w:pos="7328"/>
+          <w:tab w:val="left" w:pos="8244"/>
+          <w:tab w:val="left" w:pos="9160"/>
+          <w:tab w:val="left" w:pos="10076"/>
+          <w:tab w:val="left" w:pos="10992"/>
+          <w:tab w:val="left" w:pos="11908"/>
+          <w:tab w:val="left" w:pos="12824"/>
+          <w:tab w:val="left" w:pos="13740"/>
+          <w:tab w:val="left" w:pos="14656"/>
+        </w:tabs>
+        <w:wordWrap w:val="0"/>
+        <w:spacing w:after="150" w:line="240" w:lineRule="auto"/>
+        <w:rPr>
+          <w:rFonts w:ascii="Consolas" w:hAnsi="Consolas"/>
+          <w:color w:val="C7254E"/>
+          <w:sz w:val="19"/>
+          <w:szCs w:val="19"/>
+          <w:shd w:val="clear" w:color="auto" w:fill="F9F2F4"/>
+          <w:lang w:val="en-US"/>
+        </w:rPr>
+      </w:pPr>
+      <w:r>
+        <w:rPr>
+          <w:rFonts w:ascii="Consolas" w:hAnsi="Consolas"/>
+          <w:color w:val="C7254E"/>
+          <w:sz w:val="19"/>
+          <w:szCs w:val="19"/>
+          <w:shd w:val="clear" w:color="auto" w:fill="F9F2F4"/>
+        </w:rPr>
+        <w:t>table_info</w:t>
+      </w:r>
+      <w:r>
+        <w:rPr>
+          <w:rFonts w:ascii="Consolas" w:hAnsi="Consolas"/>
+          <w:color w:val="C7254E"/>
+          <w:sz w:val="19"/>
+          <w:szCs w:val="19"/>
+          <w:shd w:val="clear" w:color="auto" w:fill="F9F2F4"/>
+          <w:lang w:val="en-US"/>
+        </w:rPr>
+        <w:t xml:space="preserve"> &lt;TABLE_NAME&gt;</w:t>
+      </w:r>
+    </w:p>
+    <w:p>
+      <w:pPr>
+        <w:pBdr>
+          <w:top w:val="single" w:sz="6" w:space="7" w:color="CCCCCC"/>
+          <w:left w:val="single" w:sz="6" w:space="7" w:color="CCCCCC"/>
+          <w:bottom w:val="single" w:sz="6" w:space="7" w:color="CCCCCC"/>
+          <w:right w:val="single" w:sz="6" w:space="7" w:color="CCCCCC"/>
+        </w:pBdr>
+        <w:shd w:val="clear" w:color="auto" w:fill="F5F5F5"/>
+        <w:tabs>
+          <w:tab w:val="left" w:pos="916"/>
+          <w:tab w:val="left" w:pos="1832"/>
+          <w:tab w:val="left" w:pos="2748"/>
+          <w:tab w:val="left" w:pos="3664"/>
+          <w:tab w:val="left" w:pos="4580"/>
+          <w:tab w:val="left" w:pos="5496"/>
+          <w:tab w:val="left" w:pos="6412"/>
+          <w:tab w:val="left" w:pos="7328"/>
+          <w:tab w:val="left" w:pos="8244"/>
+          <w:tab w:val="left" w:pos="9160"/>
+          <w:tab w:val="left" w:pos="10076"/>
+          <w:tab w:val="left" w:pos="10992"/>
+          <w:tab w:val="left" w:pos="11908"/>
+          <w:tab w:val="left" w:pos="12824"/>
+          <w:tab w:val="left" w:pos="13740"/>
+          <w:tab w:val="left" w:pos="14656"/>
+        </w:tabs>
+        <w:wordWrap w:val="0"/>
+        <w:spacing w:after="150" w:line="240" w:lineRule="auto"/>
+        <w:rPr>
+          <w:rFonts w:ascii="Consolas" w:hAnsi="Consolas"/>
+          <w:color w:val="C7254E"/>
+          <w:sz w:val="19"/>
+          <w:szCs w:val="19"/>
+          <w:shd w:val="clear" w:color="auto" w:fill="F9F2F4"/>
+          <w:lang w:val="en-US"/>
+        </w:rPr>
+      </w:pPr>
+      <w:r>
+        <w:rPr>
+          <w:rFonts w:ascii="Consolas" w:hAnsi="Consolas"/>
+          <w:color w:val="C7254E"/>
+          <w:sz w:val="19"/>
+          <w:szCs w:val="19"/>
+          <w:shd w:val="clear" w:color="auto" w:fill="F9F2F4"/>
+        </w:rPr>
+        <w:t>table_add</w:t>
+      </w:r>
+      <w:r>
+        <w:rPr>
+          <w:rFonts w:ascii="Consolas" w:hAnsi="Consolas"/>
+          <w:color w:val="C7254E"/>
+          <w:sz w:val="19"/>
+          <w:szCs w:val="19"/>
+          <w:shd w:val="clear" w:color="auto" w:fill="F9F2F4"/>
+          <w:lang w:val="en-US"/>
+        </w:rPr>
+        <w:t xml:space="preserve"> &lt;TABLE_NAME&gt; &lt;ACTION&gt;</w:t>
+      </w:r>
+    </w:p>
+    <w:p>
+      <w:pPr>
+        <w:pBdr>
+          <w:top w:val="single" w:sz="6" w:space="7" w:color="CCCCCC"/>
+          <w:left w:val="single" w:sz="6" w:space="7" w:color="CCCCCC"/>
+          <w:bottom w:val="single" w:sz="6" w:space="7" w:color="CCCCCC"/>
+          <w:right w:val="single" w:sz="6" w:space="7" w:color="CCCCCC"/>
+        </w:pBdr>
+        <w:shd w:val="clear" w:color="auto" w:fill="F5F5F5"/>
+        <w:tabs>
+          <w:tab w:val="left" w:pos="916"/>
+          <w:tab w:val="left" w:pos="1832"/>
+          <w:tab w:val="left" w:pos="2748"/>
+          <w:tab w:val="left" w:pos="3664"/>
+          <w:tab w:val="left" w:pos="4580"/>
+          <w:tab w:val="left" w:pos="5496"/>
+          <w:tab w:val="left" w:pos="6412"/>
+          <w:tab w:val="left" w:pos="7328"/>
+          <w:tab w:val="left" w:pos="8244"/>
+          <w:tab w:val="left" w:pos="9160"/>
+          <w:tab w:val="left" w:pos="10076"/>
+          <w:tab w:val="left" w:pos="10992"/>
+          <w:tab w:val="left" w:pos="11908"/>
+          <w:tab w:val="left" w:pos="12824"/>
+          <w:tab w:val="left" w:pos="13740"/>
+          <w:tab w:val="left" w:pos="14656"/>
+        </w:tabs>
+        <w:wordWrap w:val="0"/>
+        <w:spacing w:after="150" w:line="240" w:lineRule="auto"/>
+        <w:rPr>
+          <w:rFonts w:ascii="Consolas" w:hAnsi="Consolas"/>
+          <w:color w:val="333333"/>
+          <w:lang w:val="en-US"/>
+        </w:rPr>
+      </w:pPr>
+      <w:r>
+        <w:rPr>
+          <w:rFonts w:ascii="Consolas" w:hAnsi="Consolas"/>
+          <w:color w:val="C7254E"/>
+          <w:sz w:val="19"/>
+          <w:szCs w:val="19"/>
+          <w:shd w:val="clear" w:color="auto" w:fill="F9F2F4"/>
+        </w:rPr>
+        <w:t>table_dump</w:t>
+      </w:r>
+      <w:r>
+        <w:rPr>
+          <w:rFonts w:ascii="Consolas" w:hAnsi="Consolas"/>
+          <w:color w:val="C7254E"/>
+          <w:sz w:val="19"/>
+          <w:szCs w:val="19"/>
+          <w:shd w:val="clear" w:color="auto" w:fill="F9F2F4"/>
+          <w:lang w:val="en-US"/>
+        </w:rPr>
+        <w:t xml:space="preserve"> &lt;TABLE_NAME&gt;</w:t>
+      </w:r>
+    </w:p>
+    <w:p>
+      <w:pPr>
+        <w:pBdr>
+          <w:top w:val="single" w:sz="6" w:space="7" w:color="CCCCCC"/>
+          <w:left w:val="single" w:sz="6" w:space="7" w:color="CCCCCC"/>
+          <w:bottom w:val="single" w:sz="6" w:space="7" w:color="CCCCCC"/>
+          <w:right w:val="single" w:sz="6" w:space="7" w:color="CCCCCC"/>
+        </w:pBdr>
+        <w:shd w:val="clear" w:color="auto" w:fill="F5F5F5"/>
+        <w:tabs>
+          <w:tab w:val="left" w:pos="916"/>
+          <w:tab w:val="left" w:pos="1832"/>
+          <w:tab w:val="left" w:pos="2748"/>
+          <w:tab w:val="left" w:pos="3664"/>
+          <w:tab w:val="left" w:pos="4580"/>
+          <w:tab w:val="left" w:pos="5496"/>
+          <w:tab w:val="left" w:pos="6412"/>
+          <w:tab w:val="left" w:pos="7328"/>
+          <w:tab w:val="left" w:pos="8244"/>
+          <w:tab w:val="left" w:pos="9160"/>
+          <w:tab w:val="left" w:pos="10076"/>
+          <w:tab w:val="left" w:pos="10992"/>
+          <w:tab w:val="left" w:pos="11908"/>
+          <w:tab w:val="left" w:pos="12824"/>
+          <w:tab w:val="left" w:pos="13740"/>
+          <w:tab w:val="left" w:pos="14656"/>
+        </w:tabs>
+        <w:wordWrap w:val="0"/>
+        <w:spacing w:after="150" w:line="240" w:lineRule="auto"/>
+        <w:rPr>
+          <w:rFonts w:ascii="Consolas" w:eastAsia="Times New Roman" w:hAnsi="Consolas" w:cs="Courier New"/>
+          <w:color w:val="333333"/>
+          <w:sz w:val="20"/>
+          <w:szCs w:val="20"/>
+          <w:lang w:eastAsia="vi-VN"/>
+        </w:rPr>
+      </w:pPr>
+      <w:r>
+        <w:rPr>
+          <w:rFonts w:ascii="Consolas" w:hAnsi="Consolas"/>
+          <w:color w:val="333333"/>
+          <w:lang w:val="en-US"/>
+        </w:rPr>
+        <w:t>=============================================================================</w:t>
+      </w:r>
+    </w:p>
+    <w:p>
+      <w:pPr>
+        <w:pBdr>
+          <w:top w:val="single" w:sz="6" w:space="7" w:color="CCCCCC"/>
+          <w:left w:val="single" w:sz="6" w:space="7" w:color="CCCCCC"/>
+          <w:bottom w:val="single" w:sz="6" w:space="7" w:color="CCCCCC"/>
+          <w:right w:val="single" w:sz="6" w:space="7" w:color="CCCCCC"/>
+        </w:pBdr>
+        <w:shd w:val="clear" w:color="auto" w:fill="F5F5F5"/>
+        <w:tabs>
+          <w:tab w:val="left" w:pos="916"/>
+          <w:tab w:val="left" w:pos="1832"/>
+          <w:tab w:val="left" w:pos="2748"/>
+          <w:tab w:val="left" w:pos="3664"/>
+          <w:tab w:val="left" w:pos="4580"/>
+          <w:tab w:val="left" w:pos="5496"/>
+          <w:tab w:val="left" w:pos="6412"/>
+          <w:tab w:val="left" w:pos="7328"/>
+          <w:tab w:val="left" w:pos="8244"/>
+          <w:tab w:val="left" w:pos="9160"/>
+          <w:tab w:val="left" w:pos="10076"/>
+          <w:tab w:val="left" w:pos="10992"/>
+          <w:tab w:val="left" w:pos="11908"/>
+          <w:tab w:val="left" w:pos="12824"/>
+          <w:tab w:val="left" w:pos="13740"/>
+          <w:tab w:val="left" w:pos="14656"/>
+        </w:tabs>
+        <w:wordWrap w:val="0"/>
+        <w:spacing w:after="150" w:line="240" w:lineRule="auto"/>
+        <w:rPr>
+          <w:rFonts w:ascii="Consolas" w:eastAsia="Times New Roman" w:hAnsi="Consolas" w:cs="Courier New"/>
+          <w:color w:val="333333"/>
+          <w:sz w:val="20"/>
+          <w:szCs w:val="20"/>
+          <w:lang w:eastAsia="vi-VN"/>
+        </w:rPr>
+      </w:pPr>
+      <w:r>
+        <w:rPr>
+          <w:rFonts w:ascii="Consolas" w:eastAsia="Times New Roman" w:hAnsi="Consolas" w:cs="Courier New"/>
+          <w:color w:val="333333"/>
+          <w:sz w:val="20"/>
+          <w:szCs w:val="20"/>
+          <w:lang w:eastAsia="vi-VN"/>
+        </w:rPr>
+        <w:t>[cmd.txt]</w:t>
+      </w:r>
+    </w:p>
+    <w:p>
+      <w:pPr>
+        <w:pBdr>
+          <w:top w:val="single" w:sz="6" w:space="7" w:color="CCCCCC"/>
+          <w:left w:val="single" w:sz="6" w:space="7" w:color="CCCCCC"/>
+          <w:bottom w:val="single" w:sz="6" w:space="7" w:color="CCCCCC"/>
+          <w:right w:val="single" w:sz="6" w:space="7" w:color="CCCCCC"/>
+        </w:pBdr>
+        <w:shd w:val="clear" w:color="auto" w:fill="F5F5F5"/>
+        <w:tabs>
+          <w:tab w:val="left" w:pos="916"/>
+          <w:tab w:val="left" w:pos="1832"/>
+          <w:tab w:val="left" w:pos="2748"/>
+          <w:tab w:val="left" w:pos="3664"/>
+          <w:tab w:val="left" w:pos="4580"/>
+          <w:tab w:val="left" w:pos="5496"/>
+          <w:tab w:val="left" w:pos="6412"/>
+          <w:tab w:val="left" w:pos="7328"/>
+          <w:tab w:val="left" w:pos="8244"/>
+          <w:tab w:val="left" w:pos="9160"/>
+          <w:tab w:val="left" w:pos="10076"/>
+          <w:tab w:val="left" w:pos="10992"/>
+          <w:tab w:val="left" w:pos="11908"/>
+          <w:tab w:val="left" w:pos="12824"/>
+          <w:tab w:val="left" w:pos="13740"/>
+          <w:tab w:val="left" w:pos="14656"/>
+        </w:tabs>
+        <w:wordWrap w:val="0"/>
+        <w:spacing w:after="150" w:line="240" w:lineRule="auto"/>
+        <w:rPr>
+          <w:rFonts w:ascii="Consolas" w:eastAsia="Times New Roman" w:hAnsi="Consolas" w:cs="Courier New"/>
+          <w:color w:val="333333"/>
+          <w:sz w:val="20"/>
+          <w:szCs w:val="20"/>
+          <w:lang w:val="en-US" w:eastAsia="vi-VN"/>
+        </w:rPr>
+      </w:pPr>
+      <w:r>
+        <w:rPr>
+          <w:rFonts w:ascii="Consolas" w:eastAsia="Times New Roman" w:hAnsi="Consolas" w:cs="Courier New"/>
+          <w:color w:val="333333"/>
+          <w:sz w:val="20"/>
+          <w:szCs w:val="20"/>
+          <w:lang w:eastAsia="vi-VN"/>
+        </w:rPr>
+        <w:t xml:space="preserve">table_add </w:t>
+      </w:r>
+      <w:r>
+        <w:rPr>
+          <w:rFonts w:ascii="Consolas" w:eastAsia="Times New Roman" w:hAnsi="Consolas" w:cs="Courier New"/>
+          <w:color w:val="333333"/>
+          <w:sz w:val="20"/>
+          <w:szCs w:val="20"/>
+          <w:lang w:eastAsia="vi-VN"/>
+        </w:rPr>
+        <w:t>forwar</w:t>
+      </w:r>
+      <w:r>
+        <w:rPr>
+          <w:rFonts w:ascii="Consolas" w:eastAsia="Times New Roman" w:hAnsi="Consolas" w:cs="Courier New"/>
+          <w:color w:val="333333"/>
+          <w:sz w:val="20"/>
+          <w:szCs w:val="20"/>
+          <w:lang w:val="en-US" w:eastAsia="vi-VN"/>
+        </w:rPr>
+        <w:t>ding</w:t>
+      </w:r>
+      <w:r>
+        <w:rPr>
+          <w:rFonts w:ascii="Consolas" w:eastAsia="Times New Roman" w:hAnsi="Consolas" w:cs="Courier New"/>
+          <w:color w:val="333333"/>
+          <w:sz w:val="20"/>
+          <w:szCs w:val="20"/>
+          <w:lang w:eastAsia="vi-VN"/>
+        </w:rPr>
+        <w:t xml:space="preserve"> </w:t>
+      </w:r>
+      <w:r>
+        <w:rPr>
+          <w:rFonts w:ascii="Consolas" w:eastAsia="Times New Roman" w:hAnsi="Consolas" w:cs="Courier New"/>
+          <w:color w:val="333333"/>
+          <w:sz w:val="20"/>
+          <w:szCs w:val="20"/>
+          <w:lang w:val="en-US" w:eastAsia="vi-VN"/>
+        </w:rPr>
+        <w:t>pm_</w:t>
+      </w:r>
+      <w:r>
+        <w:rPr>
+          <w:rFonts w:ascii="Consolas" w:eastAsia="Times New Roman" w:hAnsi="Consolas" w:cs="Courier New"/>
+          <w:color w:val="333333"/>
+          <w:sz w:val="20"/>
+          <w:szCs w:val="20"/>
+          <w:lang w:eastAsia="vi-VN"/>
+        </w:rPr>
+        <w:t>forward</w:t>
+      </w:r>
+      <w:r>
+        <w:rPr>
+          <w:rFonts w:ascii="Consolas" w:eastAsia="Times New Roman" w:hAnsi="Consolas" w:cs="Courier New"/>
+          <w:color w:val="333333"/>
+          <w:sz w:val="20"/>
+          <w:szCs w:val="20"/>
+          <w:lang w:eastAsia="vi-VN"/>
+        </w:rPr>
+        <w:t xml:space="preserve"> 1</w:t>
+      </w:r>
+      <w:r>
+        <w:rPr>
+          <w:rFonts w:ascii="Consolas" w:eastAsia="Times New Roman" w:hAnsi="Consolas" w:cs="Courier New"/>
+          <w:color w:val="333333"/>
+          <w:sz w:val="20"/>
+          <w:szCs w:val="20"/>
+          <w:lang w:val="en-US" w:eastAsia="vi-VN"/>
+        </w:rPr>
+        <w:t>1</w:t>
+      </w:r>
+      <w:r>
+        <w:rPr>
+          <w:rFonts w:ascii="Consolas" w:eastAsia="Times New Roman" w:hAnsi="Consolas" w:cs="Courier New"/>
+          <w:color w:val="333333"/>
+          <w:sz w:val="20"/>
+          <w:szCs w:val="20"/>
+          <w:lang w:eastAsia="vi-VN"/>
+        </w:rPr>
+        <w:t xml:space="preserve">.1.0.0/16 =&gt; </w:t>
+      </w:r>
+      <w:r>
+        <w:rPr>
+          <w:rFonts w:ascii="Consolas" w:eastAsia="Times New Roman" w:hAnsi="Consolas" w:cs="Courier New"/>
+          <w:color w:val="333333"/>
+          <w:sz w:val="20"/>
+          <w:szCs w:val="20"/>
+          <w:lang w:val="en-US" w:eastAsia="vi-VN"/>
+        </w:rPr>
+        <w:t>1</w:t>
+      </w:r>
+    </w:p>
+    <w:p>
+      <w:pPr>
+        <w:pBdr>
+          <w:top w:val="single" w:sz="6" w:space="7" w:color="CCCCCC"/>
+          <w:left w:val="single" w:sz="6" w:space="7" w:color="CCCCCC"/>
+          <w:bottom w:val="single" w:sz="6" w:space="7" w:color="CCCCCC"/>
+          <w:right w:val="single" w:sz="6" w:space="7" w:color="CCCCCC"/>
+        </w:pBdr>
+        <w:shd w:val="clear" w:color="auto" w:fill="F5F5F5"/>
+        <w:tabs>
+          <w:tab w:val="left" w:pos="916"/>
+          <w:tab w:val="left" w:pos="1832"/>
+          <w:tab w:val="left" w:pos="2748"/>
+          <w:tab w:val="left" w:pos="3664"/>
+          <w:tab w:val="left" w:pos="4580"/>
+          <w:tab w:val="left" w:pos="5496"/>
+          <w:tab w:val="left" w:pos="6412"/>
+          <w:tab w:val="left" w:pos="7328"/>
+          <w:tab w:val="left" w:pos="8244"/>
+          <w:tab w:val="left" w:pos="9160"/>
+          <w:tab w:val="left" w:pos="10076"/>
+          <w:tab w:val="left" w:pos="10992"/>
+          <w:tab w:val="left" w:pos="11908"/>
+          <w:tab w:val="left" w:pos="12824"/>
+          <w:tab w:val="left" w:pos="13740"/>
+          <w:tab w:val="left" w:pos="14656"/>
+        </w:tabs>
+        <w:wordWrap w:val="0"/>
+        <w:spacing w:after="150" w:line="240" w:lineRule="auto"/>
+        <w:rPr>
+          <w:rFonts w:ascii="Consolas" w:eastAsia="Times New Roman" w:hAnsi="Consolas" w:cs="Courier New"/>
+          <w:color w:val="333333"/>
+          <w:sz w:val="20"/>
+          <w:szCs w:val="20"/>
+          <w:lang w:val="en-US" w:eastAsia="vi-VN"/>
+        </w:rPr>
+      </w:pPr>
+      <w:r>
+        <w:rPr>
+          <w:rFonts w:ascii="Consolas" w:eastAsia="Times New Roman" w:hAnsi="Consolas" w:cs="Courier New"/>
+          <w:color w:val="333333"/>
+          <w:sz w:val="20"/>
+          <w:szCs w:val="20"/>
+          <w:lang w:eastAsia="vi-VN"/>
+        </w:rPr>
+        <w:t xml:space="preserve">table_add </w:t>
+      </w:r>
+      <w:r>
+        <w:rPr>
+          <w:rFonts w:ascii="Consolas" w:eastAsia="Times New Roman" w:hAnsi="Consolas" w:cs="Courier New"/>
+          <w:color w:val="333333"/>
+          <w:sz w:val="20"/>
+          <w:szCs w:val="20"/>
+          <w:lang w:eastAsia="vi-VN"/>
+        </w:rPr>
+        <w:t>forwar</w:t>
+      </w:r>
+      <w:r>
+        <w:rPr>
+          <w:rFonts w:ascii="Consolas" w:eastAsia="Times New Roman" w:hAnsi="Consolas" w:cs="Courier New"/>
+          <w:color w:val="333333"/>
+          <w:sz w:val="20"/>
+          <w:szCs w:val="20"/>
+          <w:lang w:val="en-US" w:eastAsia="vi-VN"/>
+        </w:rPr>
+        <w:t>ding</w:t>
+      </w:r>
+      <w:r>
+        <w:rPr>
+          <w:rFonts w:ascii="Consolas" w:eastAsia="Times New Roman" w:hAnsi="Consolas" w:cs="Courier New"/>
+          <w:color w:val="333333"/>
+          <w:sz w:val="20"/>
+          <w:szCs w:val="20"/>
+          <w:lang w:eastAsia="vi-VN"/>
+        </w:rPr>
+        <w:t xml:space="preserve"> </w:t>
+      </w:r>
+      <w:r>
+        <w:rPr>
+          <w:rFonts w:ascii="Consolas" w:eastAsia="Times New Roman" w:hAnsi="Consolas" w:cs="Courier New"/>
+          <w:color w:val="333333"/>
+          <w:sz w:val="20"/>
+          <w:szCs w:val="20"/>
+          <w:lang w:val="en-US" w:eastAsia="vi-VN"/>
+        </w:rPr>
+        <w:t>pm_</w:t>
+      </w:r>
+      <w:r>
+        <w:rPr>
+          <w:rFonts w:ascii="Consolas" w:eastAsia="Times New Roman" w:hAnsi="Consolas" w:cs="Courier New"/>
+          <w:color w:val="333333"/>
+          <w:sz w:val="20"/>
+          <w:szCs w:val="20"/>
+          <w:lang w:eastAsia="vi-VN"/>
+        </w:rPr>
+        <w:t>forward</w:t>
+      </w:r>
+      <w:r>
+        <w:rPr>
+          <w:rFonts w:ascii="Consolas" w:eastAsia="Times New Roman" w:hAnsi="Consolas" w:cs="Courier New"/>
+          <w:color w:val="333333"/>
+          <w:sz w:val="20"/>
+          <w:szCs w:val="20"/>
+          <w:lang w:eastAsia="vi-VN"/>
+        </w:rPr>
+        <w:t xml:space="preserve"> </w:t>
+      </w:r>
+      <w:r>
+        <w:rPr>
+          <w:rFonts w:ascii="Consolas" w:eastAsia="Times New Roman" w:hAnsi="Consolas" w:cs="Courier New"/>
+          <w:color w:val="333333"/>
+          <w:sz w:val="20"/>
+          <w:szCs w:val="20"/>
+          <w:lang w:val="en-US" w:eastAsia="vi-VN"/>
+        </w:rPr>
+        <w:t>22</w:t>
+      </w:r>
+      <w:r>
+        <w:rPr>
+          <w:rFonts w:ascii="Consolas" w:eastAsia="Times New Roman" w:hAnsi="Consolas" w:cs="Courier New"/>
+          <w:color w:val="333333"/>
+          <w:sz w:val="20"/>
+          <w:szCs w:val="20"/>
+          <w:lang w:eastAsia="vi-VN"/>
+        </w:rPr>
+        <w:t>.</w:t>
+      </w:r>
+      <w:r>
+        <w:rPr>
+          <w:rFonts w:ascii="Consolas" w:eastAsia="Times New Roman" w:hAnsi="Consolas" w:cs="Courier New"/>
+          <w:color w:val="333333"/>
+          <w:sz w:val="20"/>
+          <w:szCs w:val="20"/>
+          <w:lang w:val="en-US" w:eastAsia="vi-VN"/>
+        </w:rPr>
+        <w:t>2</w:t>
+      </w:r>
+      <w:r>
+        <w:rPr>
+          <w:rFonts w:ascii="Consolas" w:eastAsia="Times New Roman" w:hAnsi="Consolas" w:cs="Courier New"/>
+          <w:color w:val="333333"/>
+          <w:sz w:val="20"/>
+          <w:szCs w:val="20"/>
+          <w:lang w:eastAsia="vi-VN"/>
+        </w:rPr>
+        <w:t xml:space="preserve">.0.0/16 =&gt; </w:t>
+      </w:r>
+      <w:r>
+        <w:rPr>
+          <w:rFonts w:ascii="Consolas" w:eastAsia="Times New Roman" w:hAnsi="Consolas" w:cs="Courier New"/>
+          <w:color w:val="333333"/>
+          <w:sz w:val="20"/>
+          <w:szCs w:val="20"/>
+          <w:lang w:val="en-US" w:eastAsia="vi-VN"/>
+        </w:rPr>
+        <w:t>2</w:t>
+      </w:r>
+    </w:p>
+    <w:p>
+      <w:pPr>
+        <w:pBdr>
+          <w:top w:val="single" w:sz="6" w:space="7" w:color="CCCCCC"/>
+          <w:left w:val="single" w:sz="6" w:space="7" w:color="CCCCCC"/>
+          <w:bottom w:val="single" w:sz="6" w:space="7" w:color="CCCCCC"/>
+          <w:right w:val="single" w:sz="6" w:space="7" w:color="CCCCCC"/>
+        </w:pBdr>
+        <w:shd w:val="clear" w:color="auto" w:fill="F5F5F5"/>
+        <w:tabs>
+          <w:tab w:val="left" w:pos="916"/>
+          <w:tab w:val="left" w:pos="1832"/>
+          <w:tab w:val="left" w:pos="2748"/>
+          <w:tab w:val="left" w:pos="3664"/>
+          <w:tab w:val="left" w:pos="4580"/>
+          <w:tab w:val="left" w:pos="5496"/>
+          <w:tab w:val="left" w:pos="6412"/>
+          <w:tab w:val="left" w:pos="7328"/>
+          <w:tab w:val="left" w:pos="8244"/>
+          <w:tab w:val="left" w:pos="9160"/>
+          <w:tab w:val="left" w:pos="10076"/>
+          <w:tab w:val="left" w:pos="10992"/>
+          <w:tab w:val="left" w:pos="11908"/>
+          <w:tab w:val="left" w:pos="12824"/>
+          <w:tab w:val="left" w:pos="13740"/>
+          <w:tab w:val="left" w:pos="14656"/>
+        </w:tabs>
+        <w:wordWrap w:val="0"/>
+        <w:spacing w:after="150" w:line="240" w:lineRule="auto"/>
+        <w:rPr>
+          <w:rFonts w:ascii="Consolas" w:eastAsia="Times New Roman" w:hAnsi="Consolas" w:cs="Courier New"/>
+          <w:color w:val="333333"/>
+          <w:sz w:val="20"/>
+          <w:szCs w:val="20"/>
+          <w:lang w:eastAsia="vi-VN"/>
+        </w:rPr>
+      </w:pPr>
+      <w:r>
+        <w:rPr>
+          <w:rFonts w:ascii="Consolas" w:eastAsia="Times New Roman" w:hAnsi="Consolas" w:cs="Courier New"/>
+          <w:color w:val="333333"/>
+          <w:sz w:val="20"/>
+          <w:szCs w:val="20"/>
+          <w:lang w:eastAsia="vi-VN"/>
+        </w:rPr>
+        <w:t>table_add forwar</w:t>
+      </w:r>
+      <w:r>
+        <w:rPr>
+          <w:rFonts w:ascii="Consolas" w:eastAsia="Times New Roman" w:hAnsi="Consolas" w:cs="Courier New"/>
+          <w:color w:val="333333"/>
+          <w:sz w:val="20"/>
+          <w:szCs w:val="20"/>
+          <w:lang w:val="en-US" w:eastAsia="vi-VN"/>
+        </w:rPr>
+        <w:t>ding</w:t>
+      </w:r>
+      <w:r>
+        <w:rPr>
+          <w:rFonts w:ascii="Consolas" w:eastAsia="Times New Roman" w:hAnsi="Consolas" w:cs="Courier New"/>
+          <w:color w:val="333333"/>
+          <w:sz w:val="20"/>
+          <w:szCs w:val="20"/>
+          <w:lang w:eastAsia="vi-VN"/>
+        </w:rPr>
+        <w:t xml:space="preserve"> </w:t>
+      </w:r>
+      <w:r>
+        <w:rPr>
+          <w:rFonts w:ascii="Consolas" w:eastAsia="Times New Roman" w:hAnsi="Consolas" w:cs="Courier New"/>
+          <w:color w:val="333333"/>
+          <w:sz w:val="20"/>
+          <w:szCs w:val="20"/>
+          <w:lang w:val="en-US" w:eastAsia="vi-VN"/>
+        </w:rPr>
+        <w:t>pm_</w:t>
+      </w:r>
+      <w:r>
+        <w:rPr>
+          <w:rFonts w:ascii="Consolas" w:eastAsia="Times New Roman" w:hAnsi="Consolas" w:cs="Courier New"/>
+          <w:color w:val="333333"/>
+          <w:sz w:val="20"/>
+          <w:szCs w:val="20"/>
+          <w:lang w:eastAsia="vi-VN"/>
+        </w:rPr>
+        <w:t>forward</w:t>
+      </w:r>
+      <w:r>
+        <w:rPr>
+          <w:rFonts w:ascii="Consolas" w:eastAsia="Times New Roman" w:hAnsi="Consolas" w:cs="Courier New"/>
+          <w:color w:val="333333"/>
+          <w:sz w:val="20"/>
+          <w:szCs w:val="20"/>
+          <w:lang w:val="en-US" w:eastAsia="vi-VN"/>
+        </w:rPr>
+        <w:t xml:space="preserve"> </w:t>
+      </w:r>
+      <w:r>
+        <w:rPr>
+          <w:rFonts w:ascii="Consolas" w:eastAsia="Times New Roman" w:hAnsi="Consolas" w:cs="Courier New"/>
+          <w:color w:val="333333"/>
+          <w:sz w:val="20"/>
+          <w:szCs w:val="20"/>
+          <w:lang w:val="en-US" w:eastAsia="vi-VN"/>
+        </w:rPr>
+        <w:t>22</w:t>
+      </w:r>
+      <w:r>
+        <w:rPr>
+          <w:rFonts w:ascii="Consolas" w:eastAsia="Times New Roman" w:hAnsi="Consolas" w:cs="Courier New"/>
+          <w:color w:val="333333"/>
+          <w:sz w:val="20"/>
+          <w:szCs w:val="20"/>
+          <w:lang w:eastAsia="vi-VN"/>
+        </w:rPr>
+        <w:t>.</w:t>
+      </w:r>
+      <w:r>
+        <w:rPr>
+          <w:rFonts w:ascii="Consolas" w:eastAsia="Times New Roman" w:hAnsi="Consolas" w:cs="Courier New"/>
+          <w:color w:val="333333"/>
+          <w:sz w:val="20"/>
+          <w:szCs w:val="20"/>
+          <w:lang w:val="en-US" w:eastAsia="vi-VN"/>
+        </w:rPr>
+        <w:t>2</w:t>
+      </w:r>
+      <w:r>
+        <w:rPr>
+          <w:rFonts w:ascii="Consolas" w:eastAsia="Times New Roman" w:hAnsi="Consolas" w:cs="Courier New"/>
+          <w:color w:val="333333"/>
+          <w:sz w:val="20"/>
+          <w:szCs w:val="20"/>
+          <w:lang w:eastAsia="vi-VN"/>
+        </w:rPr>
+        <w:t>.0.0/16</w:t>
+      </w:r>
+      <w:r>
+        <w:rPr>
+          <w:rFonts w:ascii="Consolas" w:eastAsia="Times New Roman" w:hAnsi="Consolas" w:cs="Courier New"/>
+          <w:color w:val="333333"/>
+          <w:sz w:val="20"/>
+          <w:szCs w:val="20"/>
+          <w:lang w:eastAsia="vi-VN"/>
+        </w:rPr>
+        <w:t xml:space="preserve"> 1 =&gt; 2</w:t>
+      </w:r>
+    </w:p>
+    <w:p>
+      <w:pPr>
+        <w:pBdr>
+          <w:top w:val="single" w:sz="6" w:space="7" w:color="CCCCCC"/>
+          <w:left w:val="single" w:sz="6" w:space="7" w:color="CCCCCC"/>
+          <w:bottom w:val="single" w:sz="6" w:space="7" w:color="CCCCCC"/>
+          <w:right w:val="single" w:sz="6" w:space="7" w:color="CCCCCC"/>
+        </w:pBdr>
+        <w:shd w:val="clear" w:color="auto" w:fill="F5F5F5"/>
+        <w:tabs>
+          <w:tab w:val="left" w:pos="916"/>
+          <w:tab w:val="left" w:pos="1832"/>
+          <w:tab w:val="left" w:pos="2748"/>
+          <w:tab w:val="left" w:pos="3664"/>
+          <w:tab w:val="left" w:pos="4580"/>
+          <w:tab w:val="left" w:pos="5496"/>
+          <w:tab w:val="left" w:pos="6412"/>
+          <w:tab w:val="left" w:pos="7328"/>
+          <w:tab w:val="left" w:pos="8244"/>
+          <w:tab w:val="left" w:pos="9160"/>
+          <w:tab w:val="left" w:pos="10076"/>
+          <w:tab w:val="left" w:pos="10992"/>
+          <w:tab w:val="left" w:pos="11908"/>
+          <w:tab w:val="left" w:pos="12824"/>
+          <w:tab w:val="left" w:pos="13740"/>
+          <w:tab w:val="left" w:pos="14656"/>
+        </w:tabs>
+        <w:wordWrap w:val="0"/>
+        <w:spacing w:after="150" w:line="240" w:lineRule="auto"/>
+        <w:rPr>
+          <w:rFonts w:ascii="Consolas" w:eastAsia="Times New Roman" w:hAnsi="Consolas" w:cs="Courier New"/>
+          <w:color w:val="333333"/>
+          <w:sz w:val="20"/>
+          <w:szCs w:val="20"/>
+          <w:lang w:eastAsia="vi-VN"/>
+        </w:rPr>
+      </w:pPr>
+      <w:r>
+        <w:rPr>
+          <w:rFonts w:ascii="Consolas" w:eastAsia="Times New Roman" w:hAnsi="Consolas" w:cs="Courier New"/>
+          <w:color w:val="333333"/>
+          <w:sz w:val="20"/>
+          <w:szCs w:val="20"/>
+          <w:lang w:eastAsia="vi-VN"/>
+        </w:rPr>
+        <w:lastRenderedPageBreak/>
+        <w:t>table_add forwar</w:t>
+      </w:r>
+      <w:r>
+        <w:rPr>
+          <w:rFonts w:ascii="Consolas" w:eastAsia="Times New Roman" w:hAnsi="Consolas" w:cs="Courier New"/>
+          <w:color w:val="333333"/>
+          <w:sz w:val="20"/>
+          <w:szCs w:val="20"/>
+          <w:lang w:val="en-US" w:eastAsia="vi-VN"/>
+        </w:rPr>
+        <w:t>ding</w:t>
+      </w:r>
+      <w:r>
+        <w:rPr>
+          <w:rFonts w:ascii="Consolas" w:eastAsia="Times New Roman" w:hAnsi="Consolas" w:cs="Courier New"/>
+          <w:color w:val="333333"/>
+          <w:sz w:val="20"/>
+          <w:szCs w:val="20"/>
+          <w:lang w:eastAsia="vi-VN"/>
+        </w:rPr>
+        <w:t xml:space="preserve"> </w:t>
+      </w:r>
+      <w:r>
+        <w:rPr>
+          <w:rFonts w:ascii="Consolas" w:eastAsia="Times New Roman" w:hAnsi="Consolas" w:cs="Courier New"/>
+          <w:color w:val="333333"/>
+          <w:sz w:val="20"/>
+          <w:szCs w:val="20"/>
+          <w:lang w:val="en-US" w:eastAsia="vi-VN"/>
+        </w:rPr>
+        <w:t>pm_</w:t>
+      </w:r>
+      <w:r>
+        <w:rPr>
+          <w:rFonts w:ascii="Consolas" w:eastAsia="Times New Roman" w:hAnsi="Consolas" w:cs="Courier New"/>
+          <w:color w:val="333333"/>
+          <w:sz w:val="20"/>
+          <w:szCs w:val="20"/>
+          <w:lang w:eastAsia="vi-VN"/>
+        </w:rPr>
+        <w:t xml:space="preserve">forward </w:t>
+      </w:r>
+      <w:r>
+        <w:rPr>
+          <w:rFonts w:ascii="Consolas" w:eastAsia="Times New Roman" w:hAnsi="Consolas" w:cs="Courier New"/>
+          <w:color w:val="333333"/>
+          <w:sz w:val="20"/>
+          <w:szCs w:val="20"/>
+          <w:lang w:eastAsia="vi-VN"/>
+        </w:rPr>
+        <w:t>1</w:t>
+      </w:r>
+      <w:r>
+        <w:rPr>
+          <w:rFonts w:ascii="Consolas" w:eastAsia="Times New Roman" w:hAnsi="Consolas" w:cs="Courier New"/>
+          <w:color w:val="333333"/>
+          <w:sz w:val="20"/>
+          <w:szCs w:val="20"/>
+          <w:lang w:val="en-US" w:eastAsia="vi-VN"/>
+        </w:rPr>
+        <w:t>1</w:t>
+      </w:r>
+      <w:r>
+        <w:rPr>
+          <w:rFonts w:ascii="Consolas" w:eastAsia="Times New Roman" w:hAnsi="Consolas" w:cs="Courier New"/>
+          <w:color w:val="333333"/>
+          <w:sz w:val="20"/>
+          <w:szCs w:val="20"/>
+          <w:lang w:eastAsia="vi-VN"/>
+        </w:rPr>
+        <w:t>.1.0.0/16</w:t>
+      </w:r>
+      <w:r>
+        <w:rPr>
+          <w:rFonts w:ascii="Consolas" w:eastAsia="Times New Roman" w:hAnsi="Consolas" w:cs="Courier New"/>
+          <w:color w:val="333333"/>
+          <w:sz w:val="20"/>
+          <w:szCs w:val="20"/>
+          <w:lang w:val="en-US" w:eastAsia="vi-VN"/>
+        </w:rPr>
+        <w:t xml:space="preserve"> </w:t>
+      </w:r>
+      <w:r>
+        <w:rPr>
+          <w:rFonts w:ascii="Consolas" w:eastAsia="Times New Roman" w:hAnsi="Consolas" w:cs="Courier New"/>
+          <w:color w:val="333333"/>
+          <w:sz w:val="20"/>
+          <w:szCs w:val="20"/>
+          <w:lang w:eastAsia="vi-VN"/>
+        </w:rPr>
+        <w:t>2 =&gt; 1</w:t>
+      </w:r>
+    </w:p>
+    <w:p>
+      <w:pPr>
+        <w:pBdr>
+          <w:top w:val="single" w:sz="6" w:space="7" w:color="CCCCCC"/>
+          <w:left w:val="single" w:sz="6" w:space="7" w:color="CCCCCC"/>
+          <w:bottom w:val="single" w:sz="6" w:space="7" w:color="CCCCCC"/>
+          <w:right w:val="single" w:sz="6" w:space="7" w:color="CCCCCC"/>
+        </w:pBdr>
+        <w:shd w:val="clear" w:color="auto" w:fill="F5F5F5"/>
+        <w:tabs>
+          <w:tab w:val="left" w:pos="916"/>
+          <w:tab w:val="left" w:pos="1832"/>
+          <w:tab w:val="left" w:pos="2748"/>
+          <w:tab w:val="left" w:pos="3664"/>
+          <w:tab w:val="left" w:pos="4580"/>
+          <w:tab w:val="left" w:pos="5496"/>
+          <w:tab w:val="left" w:pos="6412"/>
+          <w:tab w:val="left" w:pos="7328"/>
+          <w:tab w:val="left" w:pos="8244"/>
+          <w:tab w:val="left" w:pos="9160"/>
+          <w:tab w:val="left" w:pos="10076"/>
+          <w:tab w:val="left" w:pos="10992"/>
+          <w:tab w:val="left" w:pos="11908"/>
+          <w:tab w:val="left" w:pos="12824"/>
+          <w:tab w:val="left" w:pos="13740"/>
+          <w:tab w:val="left" w:pos="14656"/>
+        </w:tabs>
+        <w:wordWrap w:val="0"/>
+        <w:spacing w:after="150" w:line="240" w:lineRule="auto"/>
+        <w:rPr>
+          <w:rFonts w:ascii="Consolas" w:eastAsia="Times New Roman" w:hAnsi="Consolas" w:cs="Courier New"/>
+          <w:color w:val="333333"/>
+          <w:sz w:val="20"/>
+          <w:szCs w:val="20"/>
+          <w:lang w:eastAsia="vi-VN"/>
+        </w:rPr>
+      </w:pPr>
+      <w:r>
+        <w:rPr>
+          <w:rFonts w:ascii="Consolas" w:eastAsia="Times New Roman" w:hAnsi="Consolas" w:cs="Courier New"/>
+          <w:color w:val="333333"/>
+          <w:sz w:val="20"/>
+          <w:szCs w:val="20"/>
+          <w:lang w:eastAsia="vi-VN"/>
+        </w:rPr>
+        <w:t>mirroring_add 250 3</w:t>
+      </w:r>
+      <w:r>
+        <w:rPr>
+          <w:rFonts w:ascii="Consolas" w:eastAsia="Times New Roman" w:hAnsi="Consolas" w:cs="Courier New"/>
+          <w:color w:val="333333"/>
+          <w:sz w:val="20"/>
+          <w:szCs w:val="20"/>
+          <w:lang w:eastAsia="vi-VN"/>
+        </w:rPr>
+        <w:tab/>
+      </w:r>
+      <w:r>
+        <w:rPr>
+          <w:rFonts w:ascii="Consolas" w:eastAsia="Times New Roman" w:hAnsi="Consolas" w:cs="Courier New"/>
+          <w:color w:val="333333"/>
+          <w:sz w:val="20"/>
+          <w:szCs w:val="20"/>
+          <w:lang w:eastAsia="vi-VN"/>
+        </w:rPr>
+        <w:tab/>
+      </w:r>
+      <w:r>
+        <w:rPr>
+          <w:rFonts w:ascii="Consolas" w:eastAsia="Times New Roman" w:hAnsi="Consolas" w:cs="Courier New"/>
+          <w:color w:val="333333"/>
+          <w:sz w:val="20"/>
+          <w:szCs w:val="20"/>
+          <w:lang w:eastAsia="vi-VN"/>
+        </w:rPr>
+        <w:tab/>
+      </w:r>
+      <w:r>
+        <w:rPr>
+          <w:rFonts w:ascii="Consolas" w:eastAsia="Times New Roman" w:hAnsi="Consolas" w:cs="Courier New"/>
+          <w:color w:val="333333"/>
+          <w:sz w:val="20"/>
+          <w:szCs w:val="20"/>
+          <w:lang w:val="en-US" w:eastAsia="vi-VN"/>
+        </w:rPr>
+        <w:t xml:space="preserve">// </w:t>
+      </w:r>
+      <w:r>
+        <w:rPr>
+          <w:rFonts w:ascii="Consolas" w:eastAsia="Times New Roman" w:hAnsi="Consolas" w:cs="Courier New"/>
+          <w:i/>
+          <w:iCs/>
+          <w:color w:val="333333"/>
+          <w:sz w:val="20"/>
+          <w:szCs w:val="20"/>
+          <w:lang w:eastAsia="vi-VN"/>
+        </w:rPr>
+        <w:t>mirroring_add [mirror_id] [output_port]</w:t>
+      </w:r>
+    </w:p>
+    <w:p>
+      <w:pPr>
+        <w:pBdr>
+          <w:top w:val="single" w:sz="6" w:space="7" w:color="CCCCCC"/>
+          <w:left w:val="single" w:sz="6" w:space="7" w:color="CCCCCC"/>
+          <w:bottom w:val="single" w:sz="6" w:space="7" w:color="CCCCCC"/>
+          <w:right w:val="single" w:sz="6" w:space="7" w:color="CCCCCC"/>
+        </w:pBdr>
+        <w:shd w:val="clear" w:color="auto" w:fill="F5F5F5"/>
+        <w:tabs>
+          <w:tab w:val="left" w:pos="916"/>
+          <w:tab w:val="left" w:pos="1832"/>
+          <w:tab w:val="left" w:pos="2748"/>
+          <w:tab w:val="left" w:pos="3664"/>
+          <w:tab w:val="left" w:pos="4580"/>
+          <w:tab w:val="left" w:pos="5496"/>
+          <w:tab w:val="left" w:pos="6412"/>
+          <w:tab w:val="left" w:pos="7328"/>
+          <w:tab w:val="left" w:pos="8244"/>
+          <w:tab w:val="left" w:pos="9160"/>
+          <w:tab w:val="left" w:pos="10076"/>
+          <w:tab w:val="left" w:pos="10992"/>
+          <w:tab w:val="left" w:pos="11908"/>
+          <w:tab w:val="left" w:pos="12824"/>
+          <w:tab w:val="left" w:pos="13740"/>
+          <w:tab w:val="left" w:pos="14656"/>
+        </w:tabs>
+        <w:wordWrap w:val="0"/>
+        <w:spacing w:after="150" w:line="240" w:lineRule="auto"/>
+        <w:rPr>
+          <w:rFonts w:ascii="Consolas" w:eastAsia="Times New Roman" w:hAnsi="Consolas" w:cs="Courier New"/>
+          <w:color w:val="333333"/>
+          <w:sz w:val="20"/>
+          <w:szCs w:val="20"/>
+          <w:lang w:val="en-US" w:eastAsia="vi-VN"/>
+        </w:rPr>
+      </w:pPr>
+    </w:p>
+    <w:p>
+      <w:pPr>
+        <w:pBdr>
+          <w:top w:val="single" w:sz="6" w:space="7" w:color="CCCCCC"/>
+          <w:left w:val="single" w:sz="6" w:space="7" w:color="CCCCCC"/>
+          <w:bottom w:val="single" w:sz="6" w:space="7" w:color="CCCCCC"/>
+          <w:right w:val="single" w:sz="6" w:space="7" w:color="CCCCCC"/>
+        </w:pBdr>
+        <w:shd w:val="clear" w:color="auto" w:fill="F5F5F5"/>
+        <w:tabs>
+          <w:tab w:val="left" w:pos="916"/>
+          <w:tab w:val="left" w:pos="1832"/>
+          <w:tab w:val="left" w:pos="2748"/>
+          <w:tab w:val="left" w:pos="3664"/>
+          <w:tab w:val="left" w:pos="4580"/>
+          <w:tab w:val="left" w:pos="5496"/>
+          <w:tab w:val="left" w:pos="6412"/>
+          <w:tab w:val="left" w:pos="7328"/>
+          <w:tab w:val="left" w:pos="8244"/>
+          <w:tab w:val="left" w:pos="9160"/>
+          <w:tab w:val="left" w:pos="10076"/>
+          <w:tab w:val="left" w:pos="10992"/>
+          <w:tab w:val="left" w:pos="11908"/>
+          <w:tab w:val="left" w:pos="12824"/>
+          <w:tab w:val="left" w:pos="13740"/>
+          <w:tab w:val="left" w:pos="14656"/>
+        </w:tabs>
+        <w:wordWrap w:val="0"/>
+        <w:spacing w:after="150" w:line="240" w:lineRule="auto"/>
+        <w:rPr>
+          <w:rFonts w:ascii="Consolas" w:eastAsia="Times New Roman" w:hAnsi="Consolas" w:cs="Courier New"/>
+          <w:color w:val="333333"/>
+          <w:sz w:val="20"/>
+          <w:szCs w:val="20"/>
+          <w:lang w:eastAsia="vi-VN"/>
+        </w:rPr>
+      </w:pPr>
+      <w:r>
+        <w:rPr>
+          <w:rFonts w:ascii="Consolas" w:hAnsi="Consolas"/>
+          <w:color w:val="333333"/>
+          <w:lang w:val="en-US"/>
+        </w:rPr>
+        <w:t>=============================================================================</w:t>
+      </w:r>
+    </w:p>
+    <w:p>
+      <w:pPr>
+        <w:pBdr>
+          <w:top w:val="single" w:sz="6" w:space="7" w:color="CCCCCC"/>
+          <w:left w:val="single" w:sz="6" w:space="7" w:color="CCCCCC"/>
+          <w:bottom w:val="single" w:sz="6" w:space="7" w:color="CCCCCC"/>
+          <w:right w:val="single" w:sz="6" w:space="7" w:color="CCCCCC"/>
+        </w:pBdr>
+        <w:shd w:val="clear" w:color="auto" w:fill="F5F5F5"/>
+        <w:tabs>
+          <w:tab w:val="left" w:pos="916"/>
+          <w:tab w:val="left" w:pos="1832"/>
+          <w:tab w:val="left" w:pos="2748"/>
+          <w:tab w:val="left" w:pos="3664"/>
+          <w:tab w:val="left" w:pos="4580"/>
+          <w:tab w:val="left" w:pos="5496"/>
+          <w:tab w:val="left" w:pos="6412"/>
+          <w:tab w:val="left" w:pos="7328"/>
+          <w:tab w:val="left" w:pos="8244"/>
+          <w:tab w:val="left" w:pos="9160"/>
+          <w:tab w:val="left" w:pos="10076"/>
+          <w:tab w:val="left" w:pos="10992"/>
+          <w:tab w:val="left" w:pos="11908"/>
+          <w:tab w:val="left" w:pos="12824"/>
+          <w:tab w:val="left" w:pos="13740"/>
+          <w:tab w:val="left" w:pos="14656"/>
+        </w:tabs>
+        <w:wordWrap w:val="0"/>
+        <w:spacing w:after="150" w:line="240" w:lineRule="auto"/>
+        <w:rPr>
+          <w:rFonts w:ascii="Consolas" w:eastAsia="Times New Roman" w:hAnsi="Consolas" w:cs="Courier New"/>
+          <w:color w:val="333333"/>
+          <w:sz w:val="20"/>
+          <w:szCs w:val="20"/>
+          <w:lang w:val="en-US" w:eastAsia="vi-VN"/>
+        </w:rPr>
+      </w:pPr>
+      <w:r>
+        <w:rPr>
+          <w:rFonts w:ascii="Consolas" w:eastAsia="Times New Roman" w:hAnsi="Consolas" w:cs="Courier New"/>
+          <w:color w:val="333333"/>
+          <w:sz w:val="20"/>
+          <w:szCs w:val="20"/>
+          <w:lang w:val="en-US" w:eastAsia="vi-VN"/>
+        </w:rPr>
+        <w:t>sudo scapy</w:t>
+      </w:r>
+    </w:p>
+    <w:p>
+      <w:pPr>
+        <w:pBdr>
+          <w:top w:val="single" w:sz="6" w:space="7" w:color="CCCCCC"/>
+          <w:left w:val="single" w:sz="6" w:space="7" w:color="CCCCCC"/>
+          <w:bottom w:val="single" w:sz="6" w:space="7" w:color="CCCCCC"/>
+          <w:right w:val="single" w:sz="6" w:space="7" w:color="CCCCCC"/>
+        </w:pBdr>
+        <w:shd w:val="clear" w:color="auto" w:fill="F5F5F5"/>
+        <w:tabs>
+          <w:tab w:val="left" w:pos="916"/>
+          <w:tab w:val="left" w:pos="1832"/>
+          <w:tab w:val="left" w:pos="2748"/>
+          <w:tab w:val="left" w:pos="3664"/>
+          <w:tab w:val="left" w:pos="4580"/>
+          <w:tab w:val="left" w:pos="5496"/>
+          <w:tab w:val="left" w:pos="6412"/>
+          <w:tab w:val="left" w:pos="7328"/>
+          <w:tab w:val="left" w:pos="8244"/>
+          <w:tab w:val="left" w:pos="9160"/>
+          <w:tab w:val="left" w:pos="10076"/>
+          <w:tab w:val="left" w:pos="10992"/>
+          <w:tab w:val="left" w:pos="11908"/>
+          <w:tab w:val="left" w:pos="12824"/>
+          <w:tab w:val="left" w:pos="13740"/>
+          <w:tab w:val="left" w:pos="14656"/>
+        </w:tabs>
+        <w:wordWrap w:val="0"/>
+        <w:spacing w:after="150" w:line="240" w:lineRule="auto"/>
+        <w:rPr>
+          <w:rFonts w:ascii="Consolas" w:eastAsia="Times New Roman" w:hAnsi="Consolas" w:cs="Courier New"/>
+          <w:color w:val="333333"/>
+          <w:sz w:val="20"/>
+          <w:szCs w:val="20"/>
+          <w:lang w:eastAsia="vi-VN"/>
+        </w:rPr>
+      </w:pPr>
+      <w:r>
+        <w:rPr>
+          <w:rFonts w:ascii="Consolas" w:eastAsia="Times New Roman" w:hAnsi="Consolas" w:cs="Courier New"/>
+          <w:color w:val="333333"/>
+          <w:sz w:val="20"/>
+          <w:szCs w:val="20"/>
+          <w:lang w:eastAsia="vi-VN"/>
+        </w:rPr>
+        <w:t>p = Ether()/IP(dst="</w:t>
+      </w:r>
+      <w:r>
+        <w:rPr>
+          <w:rFonts w:ascii="Consolas" w:eastAsia="Times New Roman" w:hAnsi="Consolas" w:cs="Courier New"/>
+          <w:color w:val="333333"/>
+          <w:sz w:val="20"/>
+          <w:szCs w:val="20"/>
+          <w:lang w:val="en-US" w:eastAsia="vi-VN"/>
+        </w:rPr>
+        <w:t>22</w:t>
+      </w:r>
+      <w:r>
+        <w:rPr>
+          <w:rFonts w:ascii="Consolas" w:eastAsia="Times New Roman" w:hAnsi="Consolas" w:cs="Courier New"/>
+          <w:color w:val="333333"/>
+          <w:sz w:val="20"/>
+          <w:szCs w:val="20"/>
+          <w:lang w:eastAsia="vi-VN"/>
+        </w:rPr>
+        <w:t>.</w:t>
+      </w:r>
+      <w:r>
+        <w:rPr>
+          <w:rFonts w:ascii="Consolas" w:eastAsia="Times New Roman" w:hAnsi="Consolas" w:cs="Courier New"/>
+          <w:color w:val="333333"/>
+          <w:sz w:val="20"/>
+          <w:szCs w:val="20"/>
+          <w:lang w:val="en-US" w:eastAsia="vi-VN"/>
+        </w:rPr>
+        <w:t>2</w:t>
+      </w:r>
+      <w:r>
+        <w:rPr>
+          <w:rFonts w:ascii="Consolas" w:eastAsia="Times New Roman" w:hAnsi="Consolas" w:cs="Courier New"/>
+          <w:color w:val="333333"/>
+          <w:sz w:val="20"/>
+          <w:szCs w:val="20"/>
+          <w:lang w:eastAsia="vi-VN"/>
+        </w:rPr>
+        <w:t>.</w:t>
+      </w:r>
+      <w:r>
+        <w:rPr>
+          <w:rFonts w:ascii="Consolas" w:eastAsia="Times New Roman" w:hAnsi="Consolas" w:cs="Courier New"/>
+          <w:color w:val="333333"/>
+          <w:sz w:val="20"/>
+          <w:szCs w:val="20"/>
+          <w:lang w:val="en-US" w:eastAsia="vi-VN"/>
+        </w:rPr>
+        <w:t>0</w:t>
+      </w:r>
+      <w:r>
+        <w:rPr>
+          <w:rFonts w:ascii="Consolas" w:eastAsia="Times New Roman" w:hAnsi="Consolas" w:cs="Courier New"/>
+          <w:color w:val="333333"/>
+          <w:sz w:val="20"/>
+          <w:szCs w:val="20"/>
+          <w:lang w:eastAsia="vi-VN"/>
+        </w:rPr>
+        <w:t>.</w:t>
+      </w:r>
+      <w:r>
+        <w:rPr>
+          <w:rFonts w:ascii="Consolas" w:eastAsia="Times New Roman" w:hAnsi="Consolas" w:cs="Courier New"/>
+          <w:color w:val="333333"/>
+          <w:sz w:val="20"/>
+          <w:szCs w:val="20"/>
+          <w:lang w:val="en-US" w:eastAsia="vi-VN"/>
+        </w:rPr>
+        <w:t>1</w:t>
+      </w:r>
+      <w:r>
+        <w:rPr>
+          <w:rFonts w:ascii="Consolas" w:eastAsia="Times New Roman" w:hAnsi="Consolas" w:cs="Courier New"/>
+          <w:color w:val="333333"/>
+          <w:sz w:val="20"/>
+          <w:szCs w:val="20"/>
+          <w:lang w:eastAsia="vi-VN"/>
+        </w:rPr>
+        <w:t>")/UDP()</w:t>
+      </w:r>
+    </w:p>
+    <w:p>
+      <w:pPr>
+        <w:pBdr>
+          <w:top w:val="single" w:sz="6" w:space="7" w:color="CCCCCC"/>
+          <w:left w:val="single" w:sz="6" w:space="7" w:color="CCCCCC"/>
+          <w:bottom w:val="single" w:sz="6" w:space="7" w:color="CCCCCC"/>
+          <w:right w:val="single" w:sz="6" w:space="7" w:color="CCCCCC"/>
+        </w:pBdr>
+        <w:shd w:val="clear" w:color="auto" w:fill="F5F5F5"/>
+        <w:tabs>
+          <w:tab w:val="left" w:pos="916"/>
+          <w:tab w:val="left" w:pos="1832"/>
+          <w:tab w:val="left" w:pos="2748"/>
+          <w:tab w:val="left" w:pos="3664"/>
+          <w:tab w:val="left" w:pos="4580"/>
+          <w:tab w:val="left" w:pos="5496"/>
+          <w:tab w:val="left" w:pos="6412"/>
+          <w:tab w:val="left" w:pos="7328"/>
+          <w:tab w:val="left" w:pos="8244"/>
+          <w:tab w:val="left" w:pos="9160"/>
+          <w:tab w:val="left" w:pos="10076"/>
+          <w:tab w:val="left" w:pos="10992"/>
+          <w:tab w:val="left" w:pos="11908"/>
+          <w:tab w:val="left" w:pos="12824"/>
+          <w:tab w:val="left" w:pos="13740"/>
+          <w:tab w:val="left" w:pos="14656"/>
+        </w:tabs>
+        <w:wordWrap w:val="0"/>
+        <w:spacing w:after="150" w:line="240" w:lineRule="auto"/>
+        <w:rPr>
+          <w:rFonts w:ascii="Consolas" w:eastAsia="Times New Roman" w:hAnsi="Consolas" w:cs="Courier New"/>
+          <w:color w:val="333333"/>
+          <w:sz w:val="20"/>
+          <w:szCs w:val="20"/>
+          <w:lang w:val="en-US" w:eastAsia="vi-VN"/>
+        </w:rPr>
+      </w:pPr>
+      <w:r>
+        <w:rPr>
+          <w:rFonts w:ascii="Consolas" w:eastAsia="Times New Roman" w:hAnsi="Consolas" w:cs="Courier New"/>
+          <w:color w:val="333333"/>
+          <w:sz w:val="20"/>
+          <w:szCs w:val="20"/>
+          <w:lang w:eastAsia="vi-VN"/>
+        </w:rPr>
+        <w:t>sendp(p, iface="veth1</w:t>
+      </w:r>
+      <w:r>
+        <w:rPr>
+          <w:rFonts w:ascii="Consolas" w:eastAsia="Times New Roman" w:hAnsi="Consolas" w:cs="Courier New"/>
+          <w:color w:val="333333"/>
+          <w:sz w:val="20"/>
+          <w:szCs w:val="20"/>
+          <w:lang w:val="en-US" w:eastAsia="vi-VN"/>
+        </w:rPr>
+        <w:t>1</w:t>
+      </w:r>
+      <w:r>
+        <w:rPr>
+          <w:rFonts w:ascii="Consolas" w:eastAsia="Times New Roman" w:hAnsi="Consolas" w:cs="Courier New"/>
+          <w:color w:val="333333"/>
+          <w:sz w:val="20"/>
+          <w:szCs w:val="20"/>
+          <w:lang w:eastAsia="vi-VN"/>
+        </w:rPr>
+        <w:t>")</w:t>
+      </w:r>
     </w:p>
     <w:sectPr>
       <w:pgSz w:w="12240" w:h="15840"/>
@@ -3057,7 +6195,6 @@
   <w:style w:type="character" w:default="1" w:styleId="DefaultParagraphFont">
     <w:name w:val="Default Paragraph Font"/>
     <w:uiPriority w:val="1"/>
-    <w:semiHidden/>
     <w:unhideWhenUsed/>
   </w:style>
   <w:style w:type="table" w:default="1" w:styleId="TableNormal">
@@ -3141,6 +6278,15 @@
       <w:sz w:val="20"/>
       <w:szCs w:val="20"/>
     </w:rPr>
+  </w:style>
+  <w:style w:type="paragraph" w:styleId="NoSpacing">
+    <w:name w:val="No Spacing"/>
+    <w:uiPriority w:val="1"/>
+    <w:qFormat/>
+    <w:rsid w:val="009917D4"/>
+    <w:pPr>
+      <w:spacing w:after="0" w:line="240" w:lineRule="auto"/>
+    </w:pPr>
   </w:style>
 </w:styles>
 </file>

</xml_diff>

<commit_message>
update bash scripts for automation
</commit_message>
<xml_diff>
--- a/installation.docx
+++ b/installation.docx
@@ -5747,7 +5747,7 @@
           <w:color w:val="333333"/>
           <w:sz w:val="20"/>
           <w:szCs w:val="20"/>
-          <w:lang w:val="en-US" w:eastAsia="vi-VN"/>
+          <w:lang w:eastAsia="vi-VN"/>
         </w:rPr>
       </w:pPr>
       <w:r>
@@ -6287,6 +6287,17 @@
       <w:spacing w:after="0" w:line="240" w:lineRule="auto"/>
     </w:pPr>
   </w:style>
+  <w:style w:type="paragraph" w:styleId="ListParagraph">
+    <w:name w:val="List Paragraph"/>
+    <w:basedOn w:val="Normal"/>
+    <w:uiPriority w:val="34"/>
+    <w:qFormat/>
+    <w:rsid w:val="00B85D7A"/>
+    <w:pPr>
+      <w:ind w:left="720"/>
+      <w:contextualSpacing/>
+    </w:pPr>
+  </w:style>
 </w:styles>
 </file>
 

</xml_diff>

<commit_message>
update usable case for switch
</commit_message>
<xml_diff>
--- a/installation.docx
+++ b/installation.docx
@@ -5751,29 +5751,7 @@
           <w:szCs w:val="20"/>
           <w:lang w:val="en-US" w:eastAsia="vi-VN"/>
         </w:rPr>
-        <w:t>TCP(</w:t>
-      </w:r>
-      <w:proofErr w:type="spellStart"/>
-      <w:r>
-        <w:rPr>
-          <w:rFonts w:ascii="Consolas" w:eastAsia="Times New Roman" w:hAnsi="Consolas" w:cs="Courier New"/>
-          <w:color w:val="333333"/>
-          <w:sz w:val="20"/>
-          <w:szCs w:val="20"/>
-          <w:lang w:val="en-US" w:eastAsia="vi-VN"/>
-        </w:rPr>
-        <w:t>dport</w:t>
-      </w:r>
-      <w:proofErr w:type="spellEnd"/>
-      <w:r>
-        <w:rPr>
-          <w:rFonts w:ascii="Consolas" w:eastAsia="Times New Roman" w:hAnsi="Consolas" w:cs="Courier New"/>
-          <w:color w:val="333333"/>
-          <w:sz w:val="20"/>
-          <w:szCs w:val="20"/>
-          <w:lang w:val="en-US" w:eastAsia="vi-VN"/>
-        </w:rPr>
-        <w:t>=[80,443])</w:t>
+        <w:t>TCP(dport=[80,443])</w:t>
       </w:r>
     </w:p>
     <w:p>
@@ -5842,6 +5820,112 @@
           <w:lang w:eastAsia="vi-VN"/>
         </w:rPr>
         <w:t>")</w:t>
+      </w:r>
+    </w:p>
+    <w:p>
+      <w:pPr>
+        <w:pBdr>
+          <w:top w:val="single" w:sz="6" w:space="7" w:color="CCCCCC"/>
+          <w:left w:val="single" w:sz="6" w:space="7" w:color="CCCCCC"/>
+          <w:bottom w:val="single" w:sz="6" w:space="7" w:color="CCCCCC"/>
+          <w:right w:val="single" w:sz="6" w:space="7" w:color="CCCCCC"/>
+        </w:pBdr>
+        <w:shd w:val="clear" w:color="auto" w:fill="F5F5F5"/>
+        <w:tabs>
+          <w:tab w:val="left" w:pos="916"/>
+          <w:tab w:val="left" w:pos="1832"/>
+          <w:tab w:val="left" w:pos="2748"/>
+          <w:tab w:val="left" w:pos="3664"/>
+          <w:tab w:val="left" w:pos="4580"/>
+          <w:tab w:val="left" w:pos="5496"/>
+          <w:tab w:val="left" w:pos="6412"/>
+          <w:tab w:val="left" w:pos="7328"/>
+          <w:tab w:val="left" w:pos="8244"/>
+          <w:tab w:val="left" w:pos="9160"/>
+          <w:tab w:val="left" w:pos="10076"/>
+          <w:tab w:val="left" w:pos="10992"/>
+          <w:tab w:val="left" w:pos="11908"/>
+          <w:tab w:val="left" w:pos="12824"/>
+          <w:tab w:val="left" w:pos="13740"/>
+          <w:tab w:val="left" w:pos="14656"/>
+        </w:tabs>
+        <w:wordWrap w:val="0"/>
+        <w:spacing w:after="150" w:line="240" w:lineRule="auto"/>
+        <w:rPr>
+          <w:rFonts w:ascii="Consolas" w:eastAsia="Times New Roman" w:hAnsi="Consolas" w:cs="Courier New"/>
+          <w:color w:val="333333"/>
+          <w:sz w:val="20"/>
+          <w:szCs w:val="20"/>
+          <w:lang w:val="en-US" w:eastAsia="vi-VN"/>
+        </w:rPr>
+      </w:pPr>
+      <w:r>
+        <w:rPr>
+          <w:rFonts w:ascii="Consolas" w:eastAsia="Times New Roman" w:hAnsi="Consolas" w:cs="Courier New"/>
+          <w:color w:val="333333"/>
+          <w:sz w:val="20"/>
+          <w:szCs w:val="20"/>
+          <w:lang w:val="en-US" w:eastAsia="vi-VN"/>
+        </w:rPr>
+        <w:t>=====================================================================================</w:t>
+      </w:r>
+    </w:p>
+    <w:p>
+      <w:pPr>
+        <w:pBdr>
+          <w:top w:val="single" w:sz="6" w:space="7" w:color="CCCCCC"/>
+          <w:left w:val="single" w:sz="6" w:space="7" w:color="CCCCCC"/>
+          <w:bottom w:val="single" w:sz="6" w:space="7" w:color="CCCCCC"/>
+          <w:right w:val="single" w:sz="6" w:space="7" w:color="CCCCCC"/>
+        </w:pBdr>
+        <w:shd w:val="clear" w:color="auto" w:fill="F5F5F5"/>
+        <w:tabs>
+          <w:tab w:val="left" w:pos="916"/>
+          <w:tab w:val="left" w:pos="1832"/>
+          <w:tab w:val="left" w:pos="2748"/>
+          <w:tab w:val="left" w:pos="3664"/>
+          <w:tab w:val="left" w:pos="4580"/>
+          <w:tab w:val="left" w:pos="5496"/>
+          <w:tab w:val="left" w:pos="6412"/>
+          <w:tab w:val="left" w:pos="7328"/>
+          <w:tab w:val="left" w:pos="8244"/>
+          <w:tab w:val="left" w:pos="9160"/>
+          <w:tab w:val="left" w:pos="10076"/>
+          <w:tab w:val="left" w:pos="10992"/>
+          <w:tab w:val="left" w:pos="11908"/>
+          <w:tab w:val="left" w:pos="12824"/>
+          <w:tab w:val="left" w:pos="13740"/>
+          <w:tab w:val="left" w:pos="14656"/>
+        </w:tabs>
+        <w:wordWrap w:val="0"/>
+        <w:spacing w:after="150" w:line="240" w:lineRule="auto"/>
+        <w:rPr>
+          <w:rFonts w:ascii="Consolas" w:eastAsia="Times New Roman" w:hAnsi="Consolas" w:cs="Courier New"/>
+          <w:color w:val="333333"/>
+          <w:sz w:val="20"/>
+          <w:szCs w:val="20"/>
+          <w:lang w:val="en-US" w:eastAsia="vi-VN"/>
+        </w:rPr>
+      </w:pPr>
+      <w:r>
+        <w:rPr>
+          <w:rFonts w:ascii="Consolas" w:eastAsia="Times New Roman" w:hAnsi="Consolas" w:cs="Courier New"/>
+          <w:color w:val="333333"/>
+          <w:sz w:val="20"/>
+          <w:szCs w:val="20"/>
+          <w:lang w:eastAsia="vi-VN"/>
+        </w:rPr>
+        <w:t>sudo tcpdump -n -i veth3</w:t>
+      </w:r>
+      <w:r>
+        <w:rPr>
+          <w:rFonts w:ascii="Consolas" w:eastAsia="Times New Roman" w:hAnsi="Consolas" w:cs="Courier New"/>
+          <w:color w:val="333333"/>
+          <w:sz w:val="20"/>
+          <w:szCs w:val="20"/>
+          <w:lang w:val="en-US" w:eastAsia="vi-VN"/>
+        </w:rPr>
+        <w:t>0</w:t>
       </w:r>
     </w:p>
     <w:sectPr>

</xml_diff>

<commit_message>
update mirroring by TCP dst_port
</commit_message>
<xml_diff>
--- a/installation.docx
+++ b/installation.docx
@@ -5928,6 +5928,909 @@
         <w:t>0</w:t>
       </w:r>
     </w:p>
+    <w:p>
+      <w:pPr>
+        <w:pBdr>
+          <w:top w:val="single" w:sz="6" w:space="7" w:color="CCCCCC"/>
+          <w:left w:val="single" w:sz="6" w:space="7" w:color="CCCCCC"/>
+          <w:bottom w:val="single" w:sz="6" w:space="7" w:color="CCCCCC"/>
+          <w:right w:val="single" w:sz="6" w:space="7" w:color="CCCCCC"/>
+        </w:pBdr>
+        <w:shd w:val="clear" w:color="auto" w:fill="F5F5F5"/>
+        <w:tabs>
+          <w:tab w:val="left" w:pos="916"/>
+          <w:tab w:val="left" w:pos="1832"/>
+          <w:tab w:val="left" w:pos="2748"/>
+          <w:tab w:val="left" w:pos="3664"/>
+          <w:tab w:val="left" w:pos="4580"/>
+          <w:tab w:val="left" w:pos="5496"/>
+          <w:tab w:val="left" w:pos="6412"/>
+          <w:tab w:val="left" w:pos="7328"/>
+          <w:tab w:val="left" w:pos="8244"/>
+          <w:tab w:val="left" w:pos="9160"/>
+          <w:tab w:val="left" w:pos="10076"/>
+          <w:tab w:val="left" w:pos="10992"/>
+          <w:tab w:val="left" w:pos="11908"/>
+          <w:tab w:val="left" w:pos="12824"/>
+          <w:tab w:val="left" w:pos="13740"/>
+          <w:tab w:val="left" w:pos="14656"/>
+        </w:tabs>
+        <w:wordWrap w:val="0"/>
+        <w:spacing w:after="150" w:line="240" w:lineRule="auto"/>
+        <w:rPr>
+          <w:rFonts w:ascii="Consolas" w:eastAsia="Times New Roman" w:hAnsi="Consolas" w:cs="Courier New"/>
+          <w:color w:val="333333"/>
+          <w:sz w:val="20"/>
+          <w:szCs w:val="20"/>
+          <w:lang w:val="en-US" w:eastAsia="vi-VN"/>
+        </w:rPr>
+      </w:pPr>
+      <w:r>
+        <w:rPr>
+          <w:rFonts w:ascii="Consolas" w:eastAsia="Times New Roman" w:hAnsi="Consolas" w:cs="Courier New"/>
+          <w:color w:val="333333"/>
+          <w:sz w:val="20"/>
+          <w:szCs w:val="20"/>
+          <w:lang w:val="en-US" w:eastAsia="vi-VN"/>
+        </w:rPr>
+        <w:t>=====================================================================================</w:t>
+      </w:r>
+    </w:p>
+    <w:p>
+      <w:pPr>
+        <w:pStyle w:val="p"/>
+        <w:jc w:val="both"/>
+        <w:rPr>
+          <w:color w:val="000000"/>
+          <w:sz w:val="27"/>
+          <w:szCs w:val="27"/>
+        </w:rPr>
+      </w:pPr>
+      <w:r>
+        <w:rPr>
+          <w:rFonts w:ascii="Consolas" w:hAnsi="Consolas" w:cs="Courier New"/>
+          <w:color w:val="333333"/>
+          <w:sz w:val="20"/>
+          <w:szCs w:val="20"/>
+          <w:lang w:val="en-US"/>
+        </w:rPr>
+        <w:t>NOTE:</w:t>
+      </w:r>
+    </w:p>
+    <w:p>
+      <w:pPr>
+        <w:pStyle w:val="p"/>
+        <w:jc w:val="both"/>
+        <w:rPr>
+          <w:color w:val="000000"/>
+          <w:sz w:val="27"/>
+          <w:szCs w:val="27"/>
+        </w:rPr>
+      </w:pPr>
+      <w:r>
+        <w:rPr>
+          <w:color w:val="000000"/>
+          <w:sz w:val="27"/>
+          <w:szCs w:val="27"/>
+        </w:rPr>
+        <w:t>When a struct is inside of a header, the order of the fields for the purposes of </w:t>
+      </w:r>
+      <w:r>
+        <w:rPr>
+          <w:rStyle w:val="HTMLCode"/>
+          <w:color w:val="000000"/>
+        </w:rPr>
+        <w:t>extract</w:t>
+      </w:r>
+      <w:r>
+        <w:rPr>
+          <w:color w:val="000000"/>
+          <w:sz w:val="27"/>
+          <w:szCs w:val="27"/>
+        </w:rPr>
+        <w:t> and </w:t>
+      </w:r>
+      <w:r>
+        <w:rPr>
+          <w:rStyle w:val="HTMLCode"/>
+          <w:color w:val="000000"/>
+        </w:rPr>
+        <w:t>emit</w:t>
+      </w:r>
+      <w:r>
+        <w:rPr>
+          <w:color w:val="000000"/>
+          <w:sz w:val="27"/>
+          <w:szCs w:val="27"/>
+        </w:rPr>
+        <w:t> calls is the order of the fields as defined in the source code. An example of a header including a struct is included below.</w:t>
+      </w:r>
+    </w:p>
+    <w:p>
+      <w:pPr>
+        <w:pStyle w:val="HTMLPreformatted"/>
+        <w:shd w:val="clear" w:color="auto" w:fill="FFFFDD"/>
+        <w:rPr>
+          <w:rStyle w:val="HTMLCode"/>
+          <w:color w:val="000000"/>
+          <w:sz w:val="19"/>
+          <w:szCs w:val="19"/>
+        </w:rPr>
+      </w:pPr>
+      <w:r>
+        <w:rPr>
+          <w:rStyle w:val="HTMLCode"/>
+          <w:b/>
+          <w:bCs/>
+          <w:color w:val="008080"/>
+          <w:sz w:val="19"/>
+          <w:szCs w:val="19"/>
+        </w:rPr>
+        <w:t>struct</w:t>
+      </w:r>
+      <w:r>
+        <w:rPr>
+          <w:rStyle w:val="HTMLCode"/>
+          <w:color w:val="000000"/>
+          <w:sz w:val="19"/>
+          <w:szCs w:val="19"/>
+        </w:rPr>
+        <w:t xml:space="preserve"> ipv6_addr {</w:t>
+      </w:r>
+    </w:p>
+    <w:p>
+      <w:pPr>
+        <w:pStyle w:val="HTMLPreformatted"/>
+        <w:shd w:val="clear" w:color="auto" w:fill="FFFFDD"/>
+        <w:rPr>
+          <w:rStyle w:val="HTMLCode"/>
+          <w:color w:val="000000"/>
+          <w:sz w:val="19"/>
+          <w:szCs w:val="19"/>
+        </w:rPr>
+      </w:pPr>
+      <w:r>
+        <w:rPr>
+          <w:rStyle w:val="HTMLCode"/>
+          <w:color w:val="000000"/>
+          <w:sz w:val="19"/>
+          <w:szCs w:val="19"/>
+        </w:rPr>
+        <w:t xml:space="preserve">    </w:t>
+      </w:r>
+      <w:r>
+        <w:rPr>
+          <w:rStyle w:val="HTMLCode"/>
+          <w:b/>
+          <w:bCs/>
+          <w:color w:val="008080"/>
+          <w:sz w:val="19"/>
+          <w:szCs w:val="19"/>
+        </w:rPr>
+        <w:t>bit</w:t>
+      </w:r>
+      <w:r>
+        <w:rPr>
+          <w:rStyle w:val="HTMLCode"/>
+          <w:color w:val="000000"/>
+          <w:sz w:val="19"/>
+          <w:szCs w:val="19"/>
+        </w:rPr>
+        <w:t>&lt;</w:t>
+      </w:r>
+      <w:r>
+        <w:rPr>
+          <w:rStyle w:val="constant"/>
+          <w:color w:val="800080"/>
+          <w:sz w:val="19"/>
+          <w:szCs w:val="19"/>
+        </w:rPr>
+        <w:t>32</w:t>
+      </w:r>
+      <w:r>
+        <w:rPr>
+          <w:rStyle w:val="HTMLCode"/>
+          <w:color w:val="000000"/>
+          <w:sz w:val="19"/>
+          <w:szCs w:val="19"/>
+        </w:rPr>
+        <w:t>&gt; Addr0;</w:t>
+      </w:r>
+    </w:p>
+    <w:p>
+      <w:pPr>
+        <w:pStyle w:val="HTMLPreformatted"/>
+        <w:shd w:val="clear" w:color="auto" w:fill="FFFFDD"/>
+        <w:rPr>
+          <w:rStyle w:val="HTMLCode"/>
+          <w:color w:val="000000"/>
+          <w:sz w:val="19"/>
+          <w:szCs w:val="19"/>
+        </w:rPr>
+      </w:pPr>
+      <w:r>
+        <w:rPr>
+          <w:rStyle w:val="HTMLCode"/>
+          <w:color w:val="000000"/>
+          <w:sz w:val="19"/>
+          <w:szCs w:val="19"/>
+        </w:rPr>
+        <w:t xml:space="preserve">    </w:t>
+      </w:r>
+      <w:r>
+        <w:rPr>
+          <w:rStyle w:val="HTMLCode"/>
+          <w:b/>
+          <w:bCs/>
+          <w:color w:val="008080"/>
+          <w:sz w:val="19"/>
+          <w:szCs w:val="19"/>
+        </w:rPr>
+        <w:t>bit</w:t>
+      </w:r>
+      <w:r>
+        <w:rPr>
+          <w:rStyle w:val="HTMLCode"/>
+          <w:color w:val="000000"/>
+          <w:sz w:val="19"/>
+          <w:szCs w:val="19"/>
+        </w:rPr>
+        <w:t>&lt;</w:t>
+      </w:r>
+      <w:r>
+        <w:rPr>
+          <w:rStyle w:val="constant"/>
+          <w:color w:val="800080"/>
+          <w:sz w:val="19"/>
+          <w:szCs w:val="19"/>
+        </w:rPr>
+        <w:t>32</w:t>
+      </w:r>
+      <w:r>
+        <w:rPr>
+          <w:rStyle w:val="HTMLCode"/>
+          <w:color w:val="000000"/>
+          <w:sz w:val="19"/>
+          <w:szCs w:val="19"/>
+        </w:rPr>
+        <w:t>&gt; Addr1;</w:t>
+      </w:r>
+    </w:p>
+    <w:p>
+      <w:pPr>
+        <w:pStyle w:val="HTMLPreformatted"/>
+        <w:shd w:val="clear" w:color="auto" w:fill="FFFFDD"/>
+        <w:rPr>
+          <w:rStyle w:val="HTMLCode"/>
+          <w:color w:val="000000"/>
+          <w:sz w:val="19"/>
+          <w:szCs w:val="19"/>
+        </w:rPr>
+      </w:pPr>
+      <w:r>
+        <w:rPr>
+          <w:rStyle w:val="HTMLCode"/>
+          <w:color w:val="000000"/>
+          <w:sz w:val="19"/>
+          <w:szCs w:val="19"/>
+        </w:rPr>
+        <w:t xml:space="preserve">    </w:t>
+      </w:r>
+      <w:r>
+        <w:rPr>
+          <w:rStyle w:val="HTMLCode"/>
+          <w:b/>
+          <w:bCs/>
+          <w:color w:val="008080"/>
+          <w:sz w:val="19"/>
+          <w:szCs w:val="19"/>
+        </w:rPr>
+        <w:t>bit</w:t>
+      </w:r>
+      <w:r>
+        <w:rPr>
+          <w:rStyle w:val="HTMLCode"/>
+          <w:color w:val="000000"/>
+          <w:sz w:val="19"/>
+          <w:szCs w:val="19"/>
+        </w:rPr>
+        <w:t>&lt;</w:t>
+      </w:r>
+      <w:r>
+        <w:rPr>
+          <w:rStyle w:val="constant"/>
+          <w:color w:val="800080"/>
+          <w:sz w:val="19"/>
+          <w:szCs w:val="19"/>
+        </w:rPr>
+        <w:t>32</w:t>
+      </w:r>
+      <w:r>
+        <w:rPr>
+          <w:rStyle w:val="HTMLCode"/>
+          <w:color w:val="000000"/>
+          <w:sz w:val="19"/>
+          <w:szCs w:val="19"/>
+        </w:rPr>
+        <w:t>&gt; Addr2;</w:t>
+      </w:r>
+    </w:p>
+    <w:p>
+      <w:pPr>
+        <w:pStyle w:val="HTMLPreformatted"/>
+        <w:shd w:val="clear" w:color="auto" w:fill="FFFFDD"/>
+        <w:rPr>
+          <w:rStyle w:val="HTMLCode"/>
+          <w:color w:val="000000"/>
+          <w:sz w:val="19"/>
+          <w:szCs w:val="19"/>
+        </w:rPr>
+      </w:pPr>
+      <w:r>
+        <w:rPr>
+          <w:rStyle w:val="HTMLCode"/>
+          <w:color w:val="000000"/>
+          <w:sz w:val="19"/>
+          <w:szCs w:val="19"/>
+        </w:rPr>
+        <w:t xml:space="preserve">    </w:t>
+      </w:r>
+      <w:r>
+        <w:rPr>
+          <w:rStyle w:val="HTMLCode"/>
+          <w:b/>
+          <w:bCs/>
+          <w:color w:val="008080"/>
+          <w:sz w:val="19"/>
+          <w:szCs w:val="19"/>
+        </w:rPr>
+        <w:t>bit</w:t>
+      </w:r>
+      <w:r>
+        <w:rPr>
+          <w:rStyle w:val="HTMLCode"/>
+          <w:color w:val="000000"/>
+          <w:sz w:val="19"/>
+          <w:szCs w:val="19"/>
+        </w:rPr>
+        <w:t>&lt;</w:t>
+      </w:r>
+      <w:r>
+        <w:rPr>
+          <w:rStyle w:val="constant"/>
+          <w:color w:val="800080"/>
+          <w:sz w:val="19"/>
+          <w:szCs w:val="19"/>
+        </w:rPr>
+        <w:t>32</w:t>
+      </w:r>
+      <w:r>
+        <w:rPr>
+          <w:rStyle w:val="HTMLCode"/>
+          <w:color w:val="000000"/>
+          <w:sz w:val="19"/>
+          <w:szCs w:val="19"/>
+        </w:rPr>
+        <w:t>&gt; Addr3;</w:t>
+      </w:r>
+    </w:p>
+    <w:p>
+      <w:pPr>
+        <w:pStyle w:val="HTMLPreformatted"/>
+        <w:shd w:val="clear" w:color="auto" w:fill="FFFFDD"/>
+        <w:rPr>
+          <w:rStyle w:val="HTMLCode"/>
+          <w:color w:val="000000"/>
+          <w:sz w:val="19"/>
+          <w:szCs w:val="19"/>
+        </w:rPr>
+      </w:pPr>
+      <w:r>
+        <w:rPr>
+          <w:rStyle w:val="HTMLCode"/>
+          <w:color w:val="000000"/>
+          <w:sz w:val="19"/>
+          <w:szCs w:val="19"/>
+        </w:rPr>
+        <w:t>}</w:t>
+      </w:r>
+    </w:p>
+    <w:p>
+      <w:pPr>
+        <w:pStyle w:val="HTMLPreformatted"/>
+        <w:shd w:val="clear" w:color="auto" w:fill="FFFFDD"/>
+        <w:rPr>
+          <w:rStyle w:val="HTMLCode"/>
+          <w:color w:val="000000"/>
+          <w:sz w:val="19"/>
+          <w:szCs w:val="19"/>
+        </w:rPr>
+      </w:pPr>
+    </w:p>
+    <w:p>
+      <w:pPr>
+        <w:pStyle w:val="HTMLPreformatted"/>
+        <w:shd w:val="clear" w:color="auto" w:fill="FFFFDD"/>
+        <w:rPr>
+          <w:rStyle w:val="HTMLCode"/>
+          <w:color w:val="000000"/>
+          <w:sz w:val="19"/>
+          <w:szCs w:val="19"/>
+        </w:rPr>
+      </w:pPr>
+      <w:r>
+        <w:rPr>
+          <w:rStyle w:val="HTMLCode"/>
+          <w:b/>
+          <w:bCs/>
+          <w:color w:val="008080"/>
+          <w:sz w:val="19"/>
+          <w:szCs w:val="19"/>
+        </w:rPr>
+        <w:t>header</w:t>
+      </w:r>
+      <w:r>
+        <w:rPr>
+          <w:rStyle w:val="HTMLCode"/>
+          <w:color w:val="000000"/>
+          <w:sz w:val="19"/>
+          <w:szCs w:val="19"/>
+        </w:rPr>
+        <w:t xml:space="preserve"> ipv6_t {</w:t>
+      </w:r>
+    </w:p>
+    <w:p>
+      <w:pPr>
+        <w:pStyle w:val="HTMLPreformatted"/>
+        <w:shd w:val="clear" w:color="auto" w:fill="FFFFDD"/>
+        <w:rPr>
+          <w:rStyle w:val="HTMLCode"/>
+          <w:color w:val="000000"/>
+          <w:sz w:val="19"/>
+          <w:szCs w:val="19"/>
+        </w:rPr>
+      </w:pPr>
+      <w:r>
+        <w:rPr>
+          <w:rStyle w:val="HTMLCode"/>
+          <w:color w:val="000000"/>
+          <w:sz w:val="19"/>
+          <w:szCs w:val="19"/>
+        </w:rPr>
+        <w:t xml:space="preserve">    </w:t>
+      </w:r>
+      <w:r>
+        <w:rPr>
+          <w:rStyle w:val="HTMLCode"/>
+          <w:b/>
+          <w:bCs/>
+          <w:color w:val="008080"/>
+          <w:sz w:val="19"/>
+          <w:szCs w:val="19"/>
+        </w:rPr>
+        <w:t>bit</w:t>
+      </w:r>
+      <w:r>
+        <w:rPr>
+          <w:rStyle w:val="HTMLCode"/>
+          <w:color w:val="000000"/>
+          <w:sz w:val="19"/>
+          <w:szCs w:val="19"/>
+        </w:rPr>
+        <w:t>&lt;</w:t>
+      </w:r>
+      <w:r>
+        <w:rPr>
+          <w:rStyle w:val="constant"/>
+          <w:color w:val="800080"/>
+          <w:sz w:val="19"/>
+          <w:szCs w:val="19"/>
+        </w:rPr>
+        <w:t>4</w:t>
+      </w:r>
+      <w:r>
+        <w:rPr>
+          <w:rStyle w:val="HTMLCode"/>
+          <w:color w:val="000000"/>
+          <w:sz w:val="19"/>
+          <w:szCs w:val="19"/>
+        </w:rPr>
+        <w:t>&gt;    version;</w:t>
+      </w:r>
+    </w:p>
+    <w:p>
+      <w:pPr>
+        <w:pStyle w:val="HTMLPreformatted"/>
+        <w:shd w:val="clear" w:color="auto" w:fill="FFFFDD"/>
+        <w:rPr>
+          <w:rStyle w:val="HTMLCode"/>
+          <w:color w:val="000000"/>
+          <w:sz w:val="19"/>
+          <w:szCs w:val="19"/>
+        </w:rPr>
+      </w:pPr>
+      <w:r>
+        <w:rPr>
+          <w:rStyle w:val="HTMLCode"/>
+          <w:color w:val="000000"/>
+          <w:sz w:val="19"/>
+          <w:szCs w:val="19"/>
+        </w:rPr>
+        <w:t xml:space="preserve">    </w:t>
+      </w:r>
+      <w:r>
+        <w:rPr>
+          <w:rStyle w:val="HTMLCode"/>
+          <w:b/>
+          <w:bCs/>
+          <w:color w:val="008080"/>
+          <w:sz w:val="19"/>
+          <w:szCs w:val="19"/>
+        </w:rPr>
+        <w:t>bit</w:t>
+      </w:r>
+      <w:r>
+        <w:rPr>
+          <w:rStyle w:val="HTMLCode"/>
+          <w:color w:val="000000"/>
+          <w:sz w:val="19"/>
+          <w:szCs w:val="19"/>
+        </w:rPr>
+        <w:t>&lt;</w:t>
+      </w:r>
+      <w:r>
+        <w:rPr>
+          <w:rStyle w:val="constant"/>
+          <w:color w:val="800080"/>
+          <w:sz w:val="19"/>
+          <w:szCs w:val="19"/>
+        </w:rPr>
+        <w:t>8</w:t>
+      </w:r>
+      <w:r>
+        <w:rPr>
+          <w:rStyle w:val="HTMLCode"/>
+          <w:color w:val="000000"/>
+          <w:sz w:val="19"/>
+          <w:szCs w:val="19"/>
+        </w:rPr>
+        <w:t>&gt;    trafficClass;</w:t>
+      </w:r>
+    </w:p>
+    <w:p>
+      <w:pPr>
+        <w:pStyle w:val="HTMLPreformatted"/>
+        <w:shd w:val="clear" w:color="auto" w:fill="FFFFDD"/>
+        <w:rPr>
+          <w:rStyle w:val="HTMLCode"/>
+          <w:color w:val="000000"/>
+          <w:sz w:val="19"/>
+          <w:szCs w:val="19"/>
+        </w:rPr>
+      </w:pPr>
+      <w:r>
+        <w:rPr>
+          <w:rStyle w:val="HTMLCode"/>
+          <w:color w:val="000000"/>
+          <w:sz w:val="19"/>
+          <w:szCs w:val="19"/>
+        </w:rPr>
+        <w:t xml:space="preserve">    </w:t>
+      </w:r>
+      <w:r>
+        <w:rPr>
+          <w:rStyle w:val="HTMLCode"/>
+          <w:b/>
+          <w:bCs/>
+          <w:color w:val="008080"/>
+          <w:sz w:val="19"/>
+          <w:szCs w:val="19"/>
+        </w:rPr>
+        <w:t>bit</w:t>
+      </w:r>
+      <w:r>
+        <w:rPr>
+          <w:rStyle w:val="HTMLCode"/>
+          <w:color w:val="000000"/>
+          <w:sz w:val="19"/>
+          <w:szCs w:val="19"/>
+        </w:rPr>
+        <w:t>&lt;</w:t>
+      </w:r>
+      <w:r>
+        <w:rPr>
+          <w:rStyle w:val="constant"/>
+          <w:color w:val="800080"/>
+          <w:sz w:val="19"/>
+          <w:szCs w:val="19"/>
+        </w:rPr>
+        <w:t>20</w:t>
+      </w:r>
+      <w:r>
+        <w:rPr>
+          <w:rStyle w:val="HTMLCode"/>
+          <w:color w:val="000000"/>
+          <w:sz w:val="19"/>
+          <w:szCs w:val="19"/>
+        </w:rPr>
+        <w:t>&gt;   flowLabel;</w:t>
+      </w:r>
+    </w:p>
+    <w:p>
+      <w:pPr>
+        <w:pStyle w:val="HTMLPreformatted"/>
+        <w:shd w:val="clear" w:color="auto" w:fill="FFFFDD"/>
+        <w:rPr>
+          <w:rStyle w:val="HTMLCode"/>
+          <w:color w:val="000000"/>
+          <w:sz w:val="19"/>
+          <w:szCs w:val="19"/>
+        </w:rPr>
+      </w:pPr>
+      <w:r>
+        <w:rPr>
+          <w:rStyle w:val="HTMLCode"/>
+          <w:color w:val="000000"/>
+          <w:sz w:val="19"/>
+          <w:szCs w:val="19"/>
+        </w:rPr>
+        <w:t xml:space="preserve">    </w:t>
+      </w:r>
+      <w:r>
+        <w:rPr>
+          <w:rStyle w:val="HTMLCode"/>
+          <w:b/>
+          <w:bCs/>
+          <w:color w:val="008080"/>
+          <w:sz w:val="19"/>
+          <w:szCs w:val="19"/>
+        </w:rPr>
+        <w:t>bit</w:t>
+      </w:r>
+      <w:r>
+        <w:rPr>
+          <w:rStyle w:val="HTMLCode"/>
+          <w:color w:val="000000"/>
+          <w:sz w:val="19"/>
+          <w:szCs w:val="19"/>
+        </w:rPr>
+        <w:t>&lt;</w:t>
+      </w:r>
+      <w:r>
+        <w:rPr>
+          <w:rStyle w:val="constant"/>
+          <w:color w:val="800080"/>
+          <w:sz w:val="19"/>
+          <w:szCs w:val="19"/>
+        </w:rPr>
+        <w:t>16</w:t>
+      </w:r>
+      <w:r>
+        <w:rPr>
+          <w:rStyle w:val="HTMLCode"/>
+          <w:color w:val="000000"/>
+          <w:sz w:val="19"/>
+          <w:szCs w:val="19"/>
+        </w:rPr>
+        <w:t>&gt;   payloadLen;</w:t>
+      </w:r>
+    </w:p>
+    <w:p>
+      <w:pPr>
+        <w:pStyle w:val="HTMLPreformatted"/>
+        <w:shd w:val="clear" w:color="auto" w:fill="FFFFDD"/>
+        <w:rPr>
+          <w:rStyle w:val="HTMLCode"/>
+          <w:color w:val="000000"/>
+          <w:sz w:val="19"/>
+          <w:szCs w:val="19"/>
+        </w:rPr>
+      </w:pPr>
+      <w:r>
+        <w:rPr>
+          <w:rStyle w:val="HTMLCode"/>
+          <w:color w:val="000000"/>
+          <w:sz w:val="19"/>
+          <w:szCs w:val="19"/>
+        </w:rPr>
+        <w:t xml:space="preserve">    </w:t>
+      </w:r>
+      <w:r>
+        <w:rPr>
+          <w:rStyle w:val="HTMLCode"/>
+          <w:b/>
+          <w:bCs/>
+          <w:color w:val="008080"/>
+          <w:sz w:val="19"/>
+          <w:szCs w:val="19"/>
+        </w:rPr>
+        <w:t>bit</w:t>
+      </w:r>
+      <w:r>
+        <w:rPr>
+          <w:rStyle w:val="HTMLCode"/>
+          <w:color w:val="000000"/>
+          <w:sz w:val="19"/>
+          <w:szCs w:val="19"/>
+        </w:rPr>
+        <w:t>&lt;</w:t>
+      </w:r>
+      <w:r>
+        <w:rPr>
+          <w:rStyle w:val="constant"/>
+          <w:color w:val="800080"/>
+          <w:sz w:val="19"/>
+          <w:szCs w:val="19"/>
+        </w:rPr>
+        <w:t>8</w:t>
+      </w:r>
+      <w:r>
+        <w:rPr>
+          <w:rStyle w:val="HTMLCode"/>
+          <w:color w:val="000000"/>
+          <w:sz w:val="19"/>
+          <w:szCs w:val="19"/>
+        </w:rPr>
+        <w:t>&gt;    nextHdr;</w:t>
+      </w:r>
+    </w:p>
+    <w:p>
+      <w:pPr>
+        <w:pStyle w:val="HTMLPreformatted"/>
+        <w:shd w:val="clear" w:color="auto" w:fill="FFFFDD"/>
+        <w:rPr>
+          <w:rStyle w:val="HTMLCode"/>
+          <w:color w:val="000000"/>
+          <w:sz w:val="19"/>
+          <w:szCs w:val="19"/>
+        </w:rPr>
+      </w:pPr>
+      <w:r>
+        <w:rPr>
+          <w:rStyle w:val="HTMLCode"/>
+          <w:color w:val="000000"/>
+          <w:sz w:val="19"/>
+          <w:szCs w:val="19"/>
+        </w:rPr>
+        <w:t xml:space="preserve">    </w:t>
+      </w:r>
+      <w:r>
+        <w:rPr>
+          <w:rStyle w:val="HTMLCode"/>
+          <w:b/>
+          <w:bCs/>
+          <w:color w:val="008080"/>
+          <w:sz w:val="19"/>
+          <w:szCs w:val="19"/>
+        </w:rPr>
+        <w:t>bit</w:t>
+      </w:r>
+      <w:r>
+        <w:rPr>
+          <w:rStyle w:val="HTMLCode"/>
+          <w:color w:val="000000"/>
+          <w:sz w:val="19"/>
+          <w:szCs w:val="19"/>
+        </w:rPr>
+        <w:t>&lt;</w:t>
+      </w:r>
+      <w:r>
+        <w:rPr>
+          <w:rStyle w:val="constant"/>
+          <w:color w:val="800080"/>
+          <w:sz w:val="19"/>
+          <w:szCs w:val="19"/>
+        </w:rPr>
+        <w:t>8</w:t>
+      </w:r>
+      <w:r>
+        <w:rPr>
+          <w:rStyle w:val="HTMLCode"/>
+          <w:color w:val="000000"/>
+          <w:sz w:val="19"/>
+          <w:szCs w:val="19"/>
+        </w:rPr>
+        <w:t>&gt;    hopLimit;</w:t>
+      </w:r>
+    </w:p>
+    <w:p>
+      <w:pPr>
+        <w:pStyle w:val="HTMLPreformatted"/>
+        <w:shd w:val="clear" w:color="auto" w:fill="FFFFDD"/>
+        <w:rPr>
+          <w:rStyle w:val="HTMLCode"/>
+          <w:color w:val="000000"/>
+          <w:sz w:val="19"/>
+          <w:szCs w:val="19"/>
+        </w:rPr>
+      </w:pPr>
+      <w:r>
+        <w:rPr>
+          <w:rStyle w:val="HTMLCode"/>
+          <w:color w:val="000000"/>
+          <w:sz w:val="19"/>
+          <w:szCs w:val="19"/>
+        </w:rPr>
+        <w:t xml:space="preserve">    ipv6_addr src;</w:t>
+      </w:r>
+    </w:p>
+    <w:p>
+      <w:pPr>
+        <w:pStyle w:val="HTMLPreformatted"/>
+        <w:shd w:val="clear" w:color="auto" w:fill="FFFFDD"/>
+        <w:rPr>
+          <w:rStyle w:val="HTMLCode"/>
+          <w:color w:val="000000"/>
+          <w:sz w:val="19"/>
+          <w:szCs w:val="19"/>
+        </w:rPr>
+      </w:pPr>
+      <w:r>
+        <w:rPr>
+          <w:rStyle w:val="HTMLCode"/>
+          <w:color w:val="000000"/>
+          <w:sz w:val="19"/>
+          <w:szCs w:val="19"/>
+        </w:rPr>
+        <w:t xml:space="preserve">    ipv6_addr dst;</w:t>
+      </w:r>
+    </w:p>
+    <w:p>
+      <w:pPr>
+        <w:pStyle w:val="HTMLPreformatted"/>
+        <w:shd w:val="clear" w:color="auto" w:fill="FFFFDD"/>
+        <w:rPr>
+          <w:color w:val="000000"/>
+        </w:rPr>
+      </w:pPr>
+      <w:r>
+        <w:rPr>
+          <w:rStyle w:val="HTMLCode"/>
+          <w:color w:val="000000"/>
+          <w:sz w:val="19"/>
+          <w:szCs w:val="19"/>
+        </w:rPr>
+        <w:t>}</w:t>
+      </w:r>
+    </w:p>
+    <w:p>
+      <w:pPr>
+        <w:pBdr>
+          <w:top w:val="single" w:sz="6" w:space="7" w:color="CCCCCC"/>
+          <w:left w:val="single" w:sz="6" w:space="7" w:color="CCCCCC"/>
+          <w:bottom w:val="single" w:sz="6" w:space="7" w:color="CCCCCC"/>
+          <w:right w:val="single" w:sz="6" w:space="7" w:color="CCCCCC"/>
+        </w:pBdr>
+        <w:shd w:val="clear" w:color="auto" w:fill="F5F5F5"/>
+        <w:tabs>
+          <w:tab w:val="left" w:pos="916"/>
+          <w:tab w:val="left" w:pos="1832"/>
+          <w:tab w:val="left" w:pos="2748"/>
+          <w:tab w:val="left" w:pos="3664"/>
+          <w:tab w:val="left" w:pos="4580"/>
+          <w:tab w:val="left" w:pos="5496"/>
+          <w:tab w:val="left" w:pos="6412"/>
+          <w:tab w:val="left" w:pos="7328"/>
+          <w:tab w:val="left" w:pos="8244"/>
+          <w:tab w:val="left" w:pos="9160"/>
+          <w:tab w:val="left" w:pos="10076"/>
+          <w:tab w:val="left" w:pos="10992"/>
+          <w:tab w:val="left" w:pos="11908"/>
+          <w:tab w:val="left" w:pos="12824"/>
+          <w:tab w:val="left" w:pos="13740"/>
+          <w:tab w:val="left" w:pos="14656"/>
+        </w:tabs>
+        <w:wordWrap w:val="0"/>
+        <w:spacing w:after="150" w:line="240" w:lineRule="auto"/>
+        <w:rPr>
+          <w:rFonts w:ascii="Consolas" w:eastAsia="Times New Roman" w:hAnsi="Consolas" w:cs="Courier New"/>
+          <w:color w:val="333333"/>
+          <w:sz w:val="20"/>
+          <w:szCs w:val="20"/>
+          <w:lang w:val="en-US" w:eastAsia="vi-VN"/>
+        </w:rPr>
+      </w:pPr>
+    </w:p>
     <w:sectPr>
       <w:pgSz w:w="12240" w:h="15840"/>
       <w:pgMar w:top="1440" w:right="1440" w:bottom="1440" w:left="1440" w:header="720" w:footer="720" w:gutter="0"/>
@@ -6445,6 +7348,25 @@
       <w:contextualSpacing/>
     </w:pPr>
   </w:style>
+  <w:style w:type="paragraph" w:customStyle="1" w:styleId="p">
+    <w:name w:val="p"/>
+    <w:basedOn w:val="Normal"/>
+    <w:rsid w:val="00A703C3"/>
+    <w:pPr>
+      <w:spacing w:before="100" w:beforeAutospacing="1" w:after="100" w:afterAutospacing="1" w:line="240" w:lineRule="auto"/>
+    </w:pPr>
+    <w:rPr>
+      <w:rFonts w:ascii="Times New Roman" w:eastAsia="Times New Roman" w:hAnsi="Times New Roman" w:cs="Times New Roman"/>
+      <w:sz w:val="24"/>
+      <w:szCs w:val="24"/>
+      <w:lang w:eastAsia="vi-VN"/>
+    </w:rPr>
+  </w:style>
+  <w:style w:type="character" w:customStyle="1" w:styleId="constant">
+    <w:name w:val="constant"/>
+    <w:basedOn w:val="DefaultParagraphFont"/>
+    <w:rsid w:val="00A94A36"/>
+  </w:style>
 </w:styles>
 </file>
 

</xml_diff>